<commit_message>
work on use case
تم العمل على تجميع الحالات في صورة واحدة وادارجهافب المل فالرئيسي , وتم كتابة المستخدمين وادوارهم
</commit_message>
<xml_diff>
--- a/Graduation-Project/Graduation project.docx
+++ b/Graduation-Project/Graduation project.docx
@@ -501,6 +501,8 @@
           <w:szCs w:val="32"/>
         </w:rPr>
       </w:pPr>
+      <w:proofErr w:type="spellStart"/>
+      <w:proofErr w:type="gramStart"/>
       <w:r>
         <w:rPr>
           <w:b/>
@@ -509,7 +511,19 @@
           <w:szCs w:val="32"/>
           <w:highlight w:val="yellow"/>
         </w:rPr>
-        <w:t>Dr.Khalid M. Ismail</w:t>
+        <w:t>Dr.Khalid</w:t>
+      </w:r>
+      <w:proofErr w:type="spellEnd"/>
+      <w:proofErr w:type="gramEnd"/>
+      <w:r>
+        <w:rPr>
+          <w:b/>
+          <w:bCs/>
+          <w:sz w:val="32"/>
+          <w:szCs w:val="32"/>
+          <w:highlight w:val="yellow"/>
+        </w:rPr>
+        <w:t xml:space="preserve"> M. Ismail</w:t>
       </w:r>
     </w:p>
     <w:p>
@@ -813,7 +827,21 @@
         <w:rPr>
           <w:rFonts w:asciiTheme="majorBidi" w:hAnsiTheme="majorBidi" w:cstheme="majorBidi"/>
         </w:rPr>
-        <w:t xml:space="preserve">The first item in your thesis should be an abstract of a few short paragraphs (within one page) summarising the thesis.  </w:t>
+        <w:t xml:space="preserve">The first item in your thesis should be an abstract of a few short paragraphs (within one page) </w:t>
+      </w:r>
+      <w:proofErr w:type="spellStart"/>
+      <w:r>
+        <w:rPr>
+          <w:rFonts w:asciiTheme="majorBidi" w:hAnsiTheme="majorBidi" w:cstheme="majorBidi"/>
+        </w:rPr>
+        <w:t>summarising</w:t>
+      </w:r>
+      <w:proofErr w:type="spellEnd"/>
+      <w:r>
+        <w:rPr>
+          <w:rFonts w:asciiTheme="majorBidi" w:hAnsiTheme="majorBidi" w:cstheme="majorBidi"/>
+        </w:rPr>
+        <w:t xml:space="preserve"> the thesis.  </w:t>
       </w:r>
     </w:p>
     <w:p>
@@ -1133,8 +1161,42 @@
           <w:sz w:val="18"/>
           <w:szCs w:val="18"/>
         </w:rPr>
-        <w:t>(Simplefied Arabic ,</w:t>
-      </w:r>
+        <w:t>(</w:t>
+      </w:r>
+      <w:proofErr w:type="spellStart"/>
+      <w:r>
+        <w:rPr>
+          <w:rStyle w:val="hps"/>
+          <w:rFonts w:asciiTheme="majorBidi" w:hAnsiTheme="majorBidi" w:cstheme="majorBidi"/>
+          <w:color w:val="FF0000"/>
+          <w:sz w:val="18"/>
+          <w:szCs w:val="18"/>
+        </w:rPr>
+        <w:t>Simplefied</w:t>
+      </w:r>
+      <w:proofErr w:type="spellEnd"/>
+      <w:r>
+        <w:rPr>
+          <w:rStyle w:val="hps"/>
+          <w:rFonts w:asciiTheme="majorBidi" w:hAnsiTheme="majorBidi" w:cstheme="majorBidi"/>
+          <w:color w:val="FF0000"/>
+          <w:sz w:val="18"/>
+          <w:szCs w:val="18"/>
+        </w:rPr>
+        <w:t xml:space="preserve"> </w:t>
+      </w:r>
+      <w:proofErr w:type="gramStart"/>
+      <w:r>
+        <w:rPr>
+          <w:rStyle w:val="hps"/>
+          <w:rFonts w:asciiTheme="majorBidi" w:hAnsiTheme="majorBidi" w:cstheme="majorBidi"/>
+          <w:color w:val="FF0000"/>
+          <w:sz w:val="18"/>
+          <w:szCs w:val="18"/>
+        </w:rPr>
+        <w:t>Arabic ,</w:t>
+      </w:r>
+      <w:proofErr w:type="gramEnd"/>
       <w:r>
         <w:rPr>
           <w:rStyle w:val="shorttext"/>
@@ -1870,17 +1932,26 @@
           <w:color w:val="FF0000"/>
           <w:lang w:eastAsia="en-US"/>
         </w:rPr>
-        <w:t>(Automatic Table of Contents</w:t>
-      </w:r>
-      <w:r>
-        <w:rPr>
-          <w:rFonts w:hint="cs"/>
+        <w:t xml:space="preserve">(Automatic Table of </w:t>
+      </w:r>
+      <w:proofErr w:type="gramStart"/>
+      <w:r>
+        <w:rPr>
           <w:color w:val="FF0000"/>
-          <w:rtl/>
           <w:lang w:eastAsia="en-US"/>
         </w:rPr>
+        <w:t>Contents</w:t>
+      </w:r>
+      <w:r>
+        <w:rPr>
+          <w:rFonts w:hint="cs"/>
+          <w:color w:val="FF0000"/>
+          <w:rtl/>
+          <w:lang w:eastAsia="en-US"/>
+        </w:rPr>
         <w:t>(</w:t>
       </w:r>
+      <w:proofErr w:type="gramEnd"/>
     </w:p>
     <w:p>
       <w:pPr>
@@ -6522,8 +6593,16 @@
         <w:rPr>
           <w:color w:val="000000" w:themeColor="text1"/>
         </w:rPr>
-        <w:t>*Note: Sort Alphapiticaly</w:t>
-      </w:r>
+        <w:t xml:space="preserve">*Note: Sort </w:t>
+      </w:r>
+      <w:proofErr w:type="spellStart"/>
+      <w:r>
+        <w:rPr>
+          <w:color w:val="000000" w:themeColor="text1"/>
+        </w:rPr>
+        <w:t>Alphapiticaly</w:t>
+      </w:r>
+      <w:proofErr w:type="spellEnd"/>
     </w:p>
     <w:p>
       <w:pPr>
@@ -6830,15 +6909,33 @@
           <w:rtl/>
           <w:lang w:bidi="ar-EG"/>
         </w:rPr>
-        <w:t>في ظل التطور الإلكتروني وانتشار الاجهزة الذكية في كل مكان ، اصبح من الواجب على جم</w:t>
-      </w:r>
-      <w:r>
-        <w:rPr>
-          <w:rFonts w:hint="cs"/>
+        <w:t xml:space="preserve">في ظل التطور الإلكتروني وانتشار الاجهزة الذكية في كل </w:t>
+      </w:r>
+      <w:proofErr w:type="gramStart"/>
+      <w:r>
+        <w:rPr>
           <w:highlight w:val="yellow"/>
           <w:rtl/>
           <w:lang w:bidi="ar-EG"/>
         </w:rPr>
+        <w:t>مكان ،</w:t>
+      </w:r>
+      <w:proofErr w:type="gramEnd"/>
+      <w:r>
+        <w:rPr>
+          <w:highlight w:val="yellow"/>
+          <w:rtl/>
+          <w:lang w:bidi="ar-EG"/>
+        </w:rPr>
+        <w:t xml:space="preserve"> اصبح من الواجب على جم</w:t>
+      </w:r>
+      <w:r>
+        <w:rPr>
+          <w:rFonts w:hint="cs"/>
+          <w:highlight w:val="yellow"/>
+          <w:rtl/>
+          <w:lang w:bidi="ar-EG"/>
+        </w:rPr>
         <w:t>ي</w:t>
       </w:r>
       <w:r>
@@ -6847,15 +6944,25 @@
           <w:rtl/>
           <w:lang w:bidi="ar-EG"/>
         </w:rPr>
-        <w:t>ع المؤسسات الانتقال  من استخدام الاوراق لاستخدام الأنظمة المحوسبة. ومن اهم المؤسسات التي يجب عليها الاندماج في هذا العالم الذكي هي مراكز تحفيظ القرآن. والتي سوف تكون محور دراستنا في هذا الشروع</w:t>
-      </w:r>
-      <w:r>
-        <w:rPr>
-          <w:highlight w:val="yellow"/>
+        <w:t xml:space="preserve">ع المؤسسات الانتقال  من استخدام الاوراق لاستخدام الأنظمة المحوسبة. ومن اهم المؤسسات التي يجب عليها الاندماج في هذا العالم الذكي هي مراكز تحفيظ القرآن. والتي سوف تكون محور دراستنا في هذا </w:t>
+      </w:r>
+      <w:proofErr w:type="gramStart"/>
+      <w:r>
+        <w:rPr>
+          <w:highlight w:val="yellow"/>
+          <w:rtl/>
           <w:lang w:bidi="ar-EG"/>
         </w:rPr>
+        <w:t>الشروع</w:t>
+      </w:r>
+      <w:r>
+        <w:rPr>
+          <w:highlight w:val="yellow"/>
+          <w:lang w:bidi="ar-EG"/>
+        </w:rPr>
         <w:t xml:space="preserve"> .</w:t>
       </w:r>
+      <w:proofErr w:type="gramEnd"/>
     </w:p>
     <w:p>
       <w:pPr>
@@ -6887,13 +6994,49 @@
           <w:rtl/>
           <w:lang w:bidi="ar-EG"/>
         </w:rPr>
-        <w:t>أت فكرة المشروع من مشكلة تواجها مراكز التحفيظ وهي العبء الكبير على الادارة و المحفظين في تجهيز و تنسيق  العمل الورقي ومتابعة جميع اطراف المركز من طلاب ومحفظين وأولياء امور حيث ان لكل منهم دوره الهام في عملية التحفيظ. لذا وجدنا انه من اللازم تطوير نظام متكامل لتخفيف العبء وزيادة الجودة في المراكز</w:t>
-      </w:r>
-      <w:r>
-        <w:rPr>
-          <w:highlight w:val="yellow"/>
+        <w:t xml:space="preserve">أت فكرة المشروع من مشكلة تواجها مراكز التحفيظ وهي العبء الكبير على الادارة و المحفظين في تجهيز و </w:t>
+      </w:r>
+      <w:proofErr w:type="gramStart"/>
+      <w:r>
+        <w:rPr>
+          <w:highlight w:val="yellow"/>
+          <w:rtl/>
           <w:lang w:bidi="ar-EG"/>
         </w:rPr>
+        <w:t>تنسيق  العمل</w:t>
+      </w:r>
+      <w:proofErr w:type="gramEnd"/>
+      <w:r>
+        <w:rPr>
+          <w:highlight w:val="yellow"/>
+          <w:rtl/>
+          <w:lang w:bidi="ar-EG"/>
+        </w:rPr>
+        <w:t xml:space="preserve"> الورقي ومتابعة جميع اطراف المركز من طلاب </w:t>
+      </w:r>
+      <w:proofErr w:type="spellStart"/>
+      <w:r>
+        <w:rPr>
+          <w:highlight w:val="yellow"/>
+          <w:rtl/>
+          <w:lang w:bidi="ar-EG"/>
+        </w:rPr>
+        <w:t>ومحفظين</w:t>
+      </w:r>
+      <w:proofErr w:type="spellEnd"/>
+      <w:r>
+        <w:rPr>
+          <w:highlight w:val="yellow"/>
+          <w:rtl/>
+          <w:lang w:bidi="ar-EG"/>
+        </w:rPr>
+        <w:t xml:space="preserve"> وأولياء امور حيث ان لكل منهم دوره الهام في عملية التحفيظ. لذا وجدنا انه من اللازم تطوير نظام متكامل لتخفيف العبء وزيادة الجودة في المراكز</w:t>
+      </w:r>
+      <w:r>
+        <w:rPr>
+          <w:highlight w:val="yellow"/>
+          <w:lang w:bidi="ar-EG"/>
+        </w:rPr>
         <w:t>.</w:t>
       </w:r>
     </w:p>
@@ -6919,7 +7062,15 @@
         <w:pStyle w:val="30"/>
       </w:pPr>
       <w:r>
-        <w:t>Give the background to your project and context of what you have done to set the scene for the project and grap the reader’s interest early. Sections are entered using the Heading 2 paragraph style – the Heading 2 style automatically supplies the next section number.</w:t>
+        <w:t xml:space="preserve">Give the background to your project and context of what you have done to set the scene for the project and </w:t>
+      </w:r>
+      <w:proofErr w:type="spellStart"/>
+      <w:r>
+        <w:t>grap</w:t>
+      </w:r>
+      <w:proofErr w:type="spellEnd"/>
+      <w:r>
+        <w:t xml:space="preserve"> the reader’s interest early. Sections are entered using the Heading 2 paragraph style – the Heading 2 style automatically supplies the next section number.</w:t>
       </w:r>
     </w:p>
     <w:p>
@@ -6969,7 +7120,43 @@
           <w:rtl/>
           <w:lang w:bidi="ar-EG"/>
         </w:rPr>
-        <w:t>تواجه مراكز التحفيظ العديد من المشاكل التي تعيق مسيرتها التعليمية في الرقابة على المحفظين وتأهيلهم ومتابعة الطلاب وإنجازهم وإدارة البرنامج التعليمي التحفيظي. ومن خلال التواصل والمناقشة مع مراكز التحفيظ المكونة من مدير المركز والإداري والمحفظين، وكذلك تواصلنا مع أهالي الطلبة توصلنا الى جملة من المشاكل قمنا سردها وشرحها بتوسع فيما يلي:</w:t>
+        <w:t xml:space="preserve">تواجه مراكز التحفيظ العديد من المشاكل التي تعيق مسيرتها التعليمية في الرقابة على المحفظين وتأهيلهم ومتابعة الطلاب وإنجازهم وإدارة البرنامج التعليمي </w:t>
+      </w:r>
+      <w:proofErr w:type="spellStart"/>
+      <w:r>
+        <w:rPr>
+          <w:highlight w:val="yellow"/>
+          <w:rtl/>
+          <w:lang w:bidi="ar-EG"/>
+        </w:rPr>
+        <w:t>التحفيظي</w:t>
+      </w:r>
+      <w:proofErr w:type="spellEnd"/>
+      <w:r>
+        <w:rPr>
+          <w:highlight w:val="yellow"/>
+          <w:rtl/>
+          <w:lang w:bidi="ar-EG"/>
+        </w:rPr>
+        <w:t xml:space="preserve">. ومن خلال التواصل والمناقشة مع مراكز التحفيظ المكونة من مدير المركز والإداري </w:t>
+      </w:r>
+      <w:proofErr w:type="spellStart"/>
+      <w:r>
+        <w:rPr>
+          <w:highlight w:val="yellow"/>
+          <w:rtl/>
+          <w:lang w:bidi="ar-EG"/>
+        </w:rPr>
+        <w:t>والمحفظين</w:t>
+      </w:r>
+      <w:proofErr w:type="spellEnd"/>
+      <w:r>
+        <w:rPr>
+          <w:highlight w:val="yellow"/>
+          <w:rtl/>
+          <w:lang w:bidi="ar-EG"/>
+        </w:rPr>
+        <w:t>، وكذلك تواصلنا مع أهالي الطلبة توصلنا الى جملة من المشاكل قمنا سردها وشرحها بتوسع فيما يلي:</w:t>
       </w:r>
     </w:p>
     <w:p>
@@ -7698,8 +7885,9 @@
           <w:highlight w:val="yellow"/>
           <w:rtl/>
         </w:rPr>
-        <w:t xml:space="preserve"> عادية</w:t>
-      </w:r>
+        <w:t xml:space="preserve"> </w:t>
+      </w:r>
+      <w:proofErr w:type="gramStart"/>
       <w:r>
         <w:rPr>
           <w:rFonts w:hint="cs"/>
@@ -7709,27 +7897,28 @@
           <w:highlight w:val="yellow"/>
           <w:rtl/>
         </w:rPr>
-        <w:t>(</w:t>
-      </w:r>
-      <w:r>
-        <w:rPr>
+        <w:t>عادية</w:t>
+      </w:r>
+      <w:r>
+        <w:rPr>
+          <w:rFonts w:hint="cs"/>
           <w:color w:val="000000"/>
           <w:sz w:val="27"/>
           <w:szCs w:val="27"/>
           <w:highlight w:val="yellow"/>
-        </w:rPr>
-        <w:t>SMS</w:t>
-      </w:r>
-      <w:r>
-        <w:rPr>
-          <w:rFonts w:hint="cs"/>
+          <w:rtl/>
+        </w:rPr>
+        <w:t>(</w:t>
+      </w:r>
+      <w:proofErr w:type="gramEnd"/>
+      <w:r>
+        <w:rPr>
           <w:color w:val="000000"/>
           <w:sz w:val="27"/>
           <w:szCs w:val="27"/>
           <w:highlight w:val="yellow"/>
-          <w:rtl/>
-        </w:rPr>
-        <w:t>)</w:t>
+        </w:rPr>
+        <w:t>SMS</w:t>
       </w:r>
       <w:r>
         <w:rPr>
@@ -7740,6 +7929,17 @@
           <w:highlight w:val="yellow"/>
           <w:rtl/>
         </w:rPr>
+        <w:t>)</w:t>
+      </w:r>
+      <w:r>
+        <w:rPr>
+          <w:rFonts w:hint="cs"/>
+          <w:color w:val="000000"/>
+          <w:sz w:val="27"/>
+          <w:szCs w:val="27"/>
+          <w:highlight w:val="yellow"/>
+          <w:rtl/>
+        </w:rPr>
         <w:t xml:space="preserve"> على الهاتف للتواصل مع أهالي الطلاب. </w:t>
       </w:r>
     </w:p>
@@ -7784,7 +7984,21 @@
         <w:rPr>
           <w:lang w:eastAsia="en-US"/>
         </w:rPr>
-        <w:t xml:space="preserve">centers face a problem in communicating with the students’ families, as they cannot inform them of their children’s achievement, their weaknesses (whether in terms of memorization or pronunciation) or even send warnings such as warnings of repeated absences, which are sent in the form of a printed paper message. By handing it over to the student's family, hand in hand, and requesting intensification of attention to their children, especially at home, as the majority of parents do not follow up their children continuously in memorizing and learning, even their achievement in Tajweed courses and courses in etiquette, and their daily achievement in memorizing the Holy Quran. The </w:t>
+        <w:t xml:space="preserve">centers face a problem in communicating with the students’ families, as they cannot inform them of their children’s achievement, their weaknesses (whether in terms of memorization or pronunciation) or even send warnings such as warnings of repeated absences, which are sent in the form of a printed paper message. By handing it over to the student's family, hand in hand, and requesting intensification of attention to their children, especially at home, as the majority of parents do not follow up their children continuously in memorizing and learning, even their achievement in </w:t>
+      </w:r>
+      <w:proofErr w:type="spellStart"/>
+      <w:r>
+        <w:rPr>
+          <w:lang w:eastAsia="en-US"/>
+        </w:rPr>
+        <w:t>Tajweed</w:t>
+      </w:r>
+      <w:proofErr w:type="spellEnd"/>
+      <w:r>
+        <w:rPr>
+          <w:lang w:eastAsia="en-US"/>
+        </w:rPr>
+        <w:t xml:space="preserve"> courses and courses in etiquette, and their daily achievement in memorizing the Holy Quran. The </w:t>
       </w:r>
       <w:r>
         <w:rPr>
@@ -7982,6 +8196,7 @@
         </w:rPr>
         <w:t xml:space="preserve"> </w:t>
       </w:r>
+      <w:proofErr w:type="gramStart"/>
       <w:r>
         <w:rPr>
           <w:rFonts w:hint="cs"/>
@@ -7991,7 +8206,19 @@
           <w:highlight w:val="yellow"/>
           <w:rtl/>
         </w:rPr>
-        <w:t>الدروات التدريبية</w:t>
+        <w:t>الدروات</w:t>
+      </w:r>
+      <w:proofErr w:type="gramEnd"/>
+      <w:r>
+        <w:rPr>
+          <w:rFonts w:hint="cs"/>
+          <w:color w:val="000000"/>
+          <w:sz w:val="27"/>
+          <w:szCs w:val="27"/>
+          <w:highlight w:val="yellow"/>
+          <w:rtl/>
+        </w:rPr>
+        <w:t xml:space="preserve"> التدريبية</w:t>
       </w:r>
       <w:r>
         <w:rPr>
@@ -8101,6 +8328,7 @@
         </w:rPr>
         <w:t xml:space="preserve">تواجه الهيئة الإدارية المكونة من مدير المركز والإداري </w:t>
       </w:r>
+      <w:proofErr w:type="spellStart"/>
       <w:r>
         <w:rPr>
           <w:rFonts w:hint="cs"/>
@@ -8110,6 +8338,7 @@
         </w:rPr>
         <w:t>والمحفظين</w:t>
       </w:r>
+      <w:proofErr w:type="spellEnd"/>
       <w:r>
         <w:rPr>
           <w:rFonts w:hint="cs"/>
@@ -8209,6 +8438,7 @@
         </w:rPr>
         <w:t xml:space="preserve"> كل هذه البيانات بشكل يدوي </w:t>
       </w:r>
+      <w:proofErr w:type="gramStart"/>
       <w:r>
         <w:rPr>
           <w:rFonts w:hint="cs"/>
@@ -8225,7 +8455,17 @@
           <w:rtl/>
           <w:lang w:eastAsia="en-US"/>
         </w:rPr>
-        <w:t>ورقي مما يزيد العبء عليهم</w:t>
+        <w:t>ورقي</w:t>
+      </w:r>
+      <w:proofErr w:type="gramEnd"/>
+      <w:r>
+        <w:rPr>
+          <w:rFonts w:hint="cs"/>
+          <w:highlight w:val="yellow"/>
+          <w:rtl/>
+          <w:lang w:eastAsia="en-US"/>
+        </w:rPr>
+        <w:t xml:space="preserve"> مما يزيد العبء عليهم</w:t>
       </w:r>
       <w:r>
         <w:rPr>
@@ -8430,8 +8670,9 @@
           <w:rtl/>
           <w:lang w:eastAsia="en-US"/>
         </w:rPr>
-        <w:t xml:space="preserve">يواجه مدير مركز التحفيظ مشكلة في متابعة حضور وغياب المحفظين </w:t>
-      </w:r>
+        <w:t xml:space="preserve">يواجه مدير مركز التحفيظ مشكلة في متابعة حضور وغياب </w:t>
+      </w:r>
+      <w:proofErr w:type="gramStart"/>
       <w:r>
         <w:rPr>
           <w:rFonts w:hint="cs"/>
@@ -8439,7 +8680,26 @@
           <w:rtl/>
           <w:lang w:eastAsia="en-US"/>
         </w:rPr>
-        <w:t xml:space="preserve">, حيث ان بعض المحفظين يتغيبون عن المركز دون عذر وهذا يسبب مشكلة كبيرة في توزيع الحلقات وإتمام العمل </w:t>
+        <w:t xml:space="preserve">المحفظين </w:t>
+      </w:r>
+      <w:r>
+        <w:rPr>
+          <w:rFonts w:hint="cs"/>
+          <w:highlight w:val="yellow"/>
+          <w:rtl/>
+          <w:lang w:eastAsia="en-US"/>
+        </w:rPr>
+        <w:t>,</w:t>
+      </w:r>
+      <w:proofErr w:type="gramEnd"/>
+      <w:r>
+        <w:rPr>
+          <w:rFonts w:hint="cs"/>
+          <w:highlight w:val="yellow"/>
+          <w:rtl/>
+          <w:lang w:eastAsia="en-US"/>
+        </w:rPr>
+        <w:t xml:space="preserve"> حيث ان بعض المحفظين يتغيبون عن المركز دون عذر وهذا يسبب مشكلة كبيرة في توزيع الحلقات وإتمام العمل </w:t>
       </w:r>
       <w:r>
         <w:rPr>
@@ -8773,8 +9033,16 @@
         <w:rPr>
           <w:lang w:eastAsia="en-US"/>
         </w:rPr>
-        <w:t>The parents of the students face a problem as the memorizer may sometimes not be qualified to memorize and teach students appropriately, or does not find time to teach the student what he should memorize next time, so parents need to see the data and testimonies of the memorizer and enable them to evaluate it themselves by seeing its impact on their children .</w:t>
-      </w:r>
+        <w:t xml:space="preserve">The parents of the students face a problem as the memorizer may sometimes not be qualified to memorize and teach students appropriately, or does not find time to teach the student what he should memorize next time, so parents need to see the data and testimonies of the memorizer and enable them to evaluate it themselves by seeing its impact on their </w:t>
+      </w:r>
+      <w:proofErr w:type="gramStart"/>
+      <w:r>
+        <w:rPr>
+          <w:lang w:eastAsia="en-US"/>
+        </w:rPr>
+        <w:t>children .</w:t>
+      </w:r>
+      <w:proofErr w:type="gramEnd"/>
     </w:p>
     <w:p>
       <w:pPr>
@@ -8851,7 +9119,31 @@
           <w:highlight w:val="yellow"/>
           <w:rtl/>
         </w:rPr>
-        <w:t>التبرعات يدويا من المصلين في المسجد بعد الصلوات والذي لا يكفي احتياج المراكز، وفي الكثير من الأحيان لا يكون المصلين مهيئين للتبرع عند القدوم للصلاة ،أو يفضلون التبرع بشكل خفي عن طريق وسائل الدفع الإلكتروني.</w:t>
+        <w:t xml:space="preserve">التبرعات يدويا من المصلين في المسجد بعد الصلوات والذي لا يكفي احتياج المراكز، وفي الكثير من الأحيان لا يكون المصلين مهيئين للتبرع عند القدوم </w:t>
+      </w:r>
+      <w:proofErr w:type="gramStart"/>
+      <w:r>
+        <w:rPr>
+          <w:rFonts w:hint="cs"/>
+          <w:color w:val="000000"/>
+          <w:sz w:val="27"/>
+          <w:szCs w:val="27"/>
+          <w:highlight w:val="yellow"/>
+          <w:rtl/>
+        </w:rPr>
+        <w:t>للصلاة ،أو</w:t>
+      </w:r>
+      <w:proofErr w:type="gramEnd"/>
+      <w:r>
+        <w:rPr>
+          <w:rFonts w:hint="cs"/>
+          <w:color w:val="000000"/>
+          <w:sz w:val="27"/>
+          <w:szCs w:val="27"/>
+          <w:highlight w:val="yellow"/>
+          <w:rtl/>
+        </w:rPr>
+        <w:t xml:space="preserve"> يفضلون التبرع بشكل خفي عن طريق وسائل الدفع الإلكتروني.</w:t>
       </w:r>
     </w:p>
     <w:p>
@@ -8931,8 +9223,9 @@
           <w:highlight w:val="yellow"/>
           <w:rtl/>
         </w:rPr>
-        <w:t xml:space="preserve"> إ</w:t>
-      </w:r>
+        <w:t xml:space="preserve"> </w:t>
+      </w:r>
+      <w:proofErr w:type="spellStart"/>
       <w:r>
         <w:rPr>
           <w:rFonts w:hint="cs"/>
@@ -8942,7 +9235,7 @@
           <w:highlight w:val="yellow"/>
           <w:rtl/>
         </w:rPr>
-        <w:t>دارييه والمحفظون</w:t>
+        <w:t>إ</w:t>
       </w:r>
       <w:r>
         <w:rPr>
@@ -8953,8 +9246,9 @@
           <w:highlight w:val="yellow"/>
           <w:rtl/>
         </w:rPr>
-        <w:t xml:space="preserve"> تخصيص ملفه الشخصي والذي يميزه عن غيره من </w:t>
-      </w:r>
+        <w:t>دارييه</w:t>
+      </w:r>
+      <w:proofErr w:type="spellEnd"/>
       <w:r>
         <w:rPr>
           <w:rFonts w:hint="cs"/>
@@ -8966,6 +9260,7 @@
         </w:rPr>
         <w:t xml:space="preserve"> </w:t>
       </w:r>
+      <w:proofErr w:type="spellStart"/>
       <w:r>
         <w:rPr>
           <w:rFonts w:hint="cs"/>
@@ -8975,8 +9270,9 @@
           <w:highlight w:val="yellow"/>
           <w:rtl/>
         </w:rPr>
-        <w:t>المراك</w:t>
-      </w:r>
+        <w:t>والمحفظون</w:t>
+      </w:r>
+      <w:proofErr w:type="spellEnd"/>
       <w:r>
         <w:rPr>
           <w:rFonts w:hint="cs"/>
@@ -8986,8 +9282,54 @@
           <w:highlight w:val="yellow"/>
           <w:rtl/>
         </w:rPr>
+        <w:t xml:space="preserve"> تخصيص ملفه الشخصي والذي يميزه عن غيره </w:t>
+      </w:r>
+      <w:proofErr w:type="gramStart"/>
+      <w:r>
+        <w:rPr>
+          <w:rFonts w:hint="cs"/>
+          <w:color w:val="000000"/>
+          <w:sz w:val="27"/>
+          <w:szCs w:val="27"/>
+          <w:highlight w:val="yellow"/>
+          <w:rtl/>
+        </w:rPr>
+        <w:t xml:space="preserve">من </w:t>
+      </w:r>
+      <w:r>
+        <w:rPr>
+          <w:rFonts w:hint="cs"/>
+          <w:color w:val="000000"/>
+          <w:sz w:val="27"/>
+          <w:szCs w:val="27"/>
+          <w:highlight w:val="yellow"/>
+          <w:rtl/>
+        </w:rPr>
+        <w:t xml:space="preserve"> </w:t>
+      </w:r>
+      <w:r>
+        <w:rPr>
+          <w:rFonts w:hint="cs"/>
+          <w:color w:val="000000"/>
+          <w:sz w:val="27"/>
+          <w:szCs w:val="27"/>
+          <w:highlight w:val="yellow"/>
+          <w:rtl/>
+        </w:rPr>
+        <w:t>المراك</w:t>
+      </w:r>
+      <w:r>
+        <w:rPr>
+          <w:rFonts w:hint="cs"/>
+          <w:color w:val="000000"/>
+          <w:sz w:val="27"/>
+          <w:szCs w:val="27"/>
+          <w:highlight w:val="yellow"/>
+          <w:rtl/>
+        </w:rPr>
         <w:t>ز</w:t>
       </w:r>
+      <w:proofErr w:type="gramEnd"/>
       <w:r>
         <w:rPr>
           <w:rFonts w:hint="cs"/>
@@ -9212,7 +9554,29 @@
           <w:szCs w:val="27"/>
           <w:rtl/>
         </w:rPr>
-        <w:t>يهدف مشروعنا لإنشاء تطبيق يحل  .....</w:t>
+        <w:t xml:space="preserve">يهدف مشروعنا لإنشاء تطبيق </w:t>
+      </w:r>
+      <w:proofErr w:type="gramStart"/>
+      <w:r>
+        <w:rPr>
+          <w:rFonts w:hint="cs"/>
+          <w:color w:val="000000"/>
+          <w:sz w:val="27"/>
+          <w:szCs w:val="27"/>
+          <w:rtl/>
+        </w:rPr>
+        <w:t>يحل  ...</w:t>
+      </w:r>
+      <w:proofErr w:type="gramEnd"/>
+      <w:r>
+        <w:rPr>
+          <w:rFonts w:hint="cs"/>
+          <w:color w:val="000000"/>
+          <w:sz w:val="27"/>
+          <w:szCs w:val="27"/>
+          <w:rtl/>
+        </w:rPr>
+        <w:t>..</w:t>
       </w:r>
     </w:p>
     <w:p>
@@ -9279,18 +9643,31 @@
           <w:highlight w:val="yellow"/>
           <w:rtl/>
         </w:rPr>
-        <w:t>حيث انهم لا يستطيعون إبلاغهم بإنجاز أبناءهم ونقاط ضعفهم (سواء كان من ناحية الحفظ او اللفظ)</w:t>
-      </w:r>
+        <w:t>حيث انهم لا يستطيعون إبلاغهم بإنجاز أبناءهم ونقاط ضعفهم (سواء كان من ناحية الحفظ او اللفظ</w:t>
+      </w:r>
+      <w:proofErr w:type="gramStart"/>
       <w:r>
         <w:rPr>
           <w:rFonts w:hint="cs"/>
           <w:color w:val="000000"/>
           <w:sz w:val="27"/>
           <w:szCs w:val="27"/>
+          <w:highlight w:val="yellow"/>
+          <w:rtl/>
+        </w:rPr>
+        <w:t>)</w:t>
+      </w:r>
+      <w:r>
+        <w:rPr>
+          <w:rFonts w:hint="cs"/>
+          <w:color w:val="000000"/>
+          <w:sz w:val="27"/>
+          <w:szCs w:val="27"/>
           <w:rtl/>
         </w:rPr>
         <w:t xml:space="preserve"> :</w:t>
       </w:r>
+      <w:proofErr w:type="gramEnd"/>
       <w:r>
         <w:rPr>
           <w:rFonts w:hint="cs"/>
@@ -9354,7 +9731,51 @@
           <w:szCs w:val="27"/>
           <w:rtl/>
         </w:rPr>
-        <w:t>مراقبة حضور الطالب في الحلقة، بحيث لو تغيب الطالب ل3 أيام(او المدة التي يحددها مدير المركز) يقوم النظام بإقتراح ارسال انذار</w:t>
+        <w:t xml:space="preserve">مراقبة حضور الطالب في الحلقة، بحيث لو تغيب الطالب ل3 </w:t>
+      </w:r>
+      <w:proofErr w:type="gramStart"/>
+      <w:r>
+        <w:rPr>
+          <w:rFonts w:hint="cs"/>
+          <w:color w:val="000000"/>
+          <w:sz w:val="27"/>
+          <w:szCs w:val="27"/>
+          <w:rtl/>
+        </w:rPr>
+        <w:t>أيام(</w:t>
+      </w:r>
+      <w:proofErr w:type="gramEnd"/>
+      <w:r>
+        <w:rPr>
+          <w:rFonts w:hint="cs"/>
+          <w:color w:val="000000"/>
+          <w:sz w:val="27"/>
+          <w:szCs w:val="27"/>
+          <w:rtl/>
+        </w:rPr>
+        <w:t xml:space="preserve">او المدة التي يحددها مدير المركز) يقوم النظام </w:t>
+      </w:r>
+      <w:proofErr w:type="spellStart"/>
+      <w:r>
+        <w:rPr>
+          <w:rFonts w:hint="cs"/>
+          <w:color w:val="000000"/>
+          <w:sz w:val="27"/>
+          <w:szCs w:val="27"/>
+          <w:rtl/>
+        </w:rPr>
+        <w:t>بإقتراح</w:t>
+      </w:r>
+      <w:proofErr w:type="spellEnd"/>
+      <w:r>
+        <w:rPr>
+          <w:rFonts w:hint="cs"/>
+          <w:color w:val="000000"/>
+          <w:sz w:val="27"/>
+          <w:szCs w:val="27"/>
+          <w:rtl/>
+        </w:rPr>
+        <w:t xml:space="preserve"> ارسال انذار</w:t>
       </w:r>
       <w:r>
         <w:rPr>
@@ -9448,7 +9869,31 @@
           <w:highlight w:val="yellow"/>
           <w:rtl/>
         </w:rPr>
-        <w:t>وطلب تكثيف الاهتمام  بأبنائهم وخاصة في المنزل (حيث أن غالبية الأهالي لا يتابعون أبناءهم بشكل مستمر في الحفظ و التعلم )</w:t>
+        <w:t xml:space="preserve">وطلب تكثيف </w:t>
+      </w:r>
+      <w:proofErr w:type="gramStart"/>
+      <w:r>
+        <w:rPr>
+          <w:rFonts w:hint="cs"/>
+          <w:color w:val="000000"/>
+          <w:sz w:val="27"/>
+          <w:szCs w:val="27"/>
+          <w:highlight w:val="yellow"/>
+          <w:rtl/>
+        </w:rPr>
+        <w:t>الاهتمام  بأبنائهم</w:t>
+      </w:r>
+      <w:proofErr w:type="gramEnd"/>
+      <w:r>
+        <w:rPr>
+          <w:rFonts w:hint="cs"/>
+          <w:color w:val="000000"/>
+          <w:sz w:val="27"/>
+          <w:szCs w:val="27"/>
+          <w:highlight w:val="yellow"/>
+          <w:rtl/>
+        </w:rPr>
+        <w:t xml:space="preserve"> وخاصة في المنزل (حيث أن غالبية الأهالي لا يتابعون أبناءهم بشكل مستمر في الحفظ و التعلم )</w:t>
       </w:r>
       <w:r>
         <w:rPr>
@@ -9483,17 +9928,40 @@
           <w:highlight w:val="yellow"/>
           <w:rtl/>
         </w:rPr>
-        <w:t>إنجازهم في دورات التجويد ودورات في آداب السلوك</w:t>
-      </w:r>
+        <w:t xml:space="preserve">إنجازهم في دورات التجويد ودورات في آداب </w:t>
+      </w:r>
+      <w:proofErr w:type="gramStart"/>
       <w:r>
         <w:rPr>
           <w:rFonts w:hint="cs"/>
           <w:color w:val="000000"/>
           <w:sz w:val="27"/>
           <w:szCs w:val="27"/>
-          <w:rtl/>
-        </w:rPr>
-        <w:t xml:space="preserve"> : يظهر النظام لأهالي الطلاب الدورات التي يلتحق بها الطالب مع تقييم يومي عن نشاط الطالب في الدورة ، مع امكانية تحميل كتيب الدورة يتمكن الأهل من سؤال الطالب ومعرفة مدى اكتسابه من الدورة.</w:t>
+          <w:highlight w:val="yellow"/>
+          <w:rtl/>
+        </w:rPr>
+        <w:t>السلوك</w:t>
+      </w:r>
+      <w:r>
+        <w:rPr>
+          <w:rFonts w:hint="cs"/>
+          <w:color w:val="000000"/>
+          <w:sz w:val="27"/>
+          <w:szCs w:val="27"/>
+          <w:rtl/>
+        </w:rPr>
+        <w:t xml:space="preserve"> :</w:t>
+      </w:r>
+      <w:proofErr w:type="gramEnd"/>
+      <w:r>
+        <w:rPr>
+          <w:rFonts w:hint="cs"/>
+          <w:color w:val="000000"/>
+          <w:sz w:val="27"/>
+          <w:szCs w:val="27"/>
+          <w:rtl/>
+        </w:rPr>
+        <w:t xml:space="preserve"> يظهر النظام لأهالي الطلاب الدورات التي يلتحق بها الطالب مع تقييم يومي عن نشاط الطالب في الدورة ، مع امكانية تحميل كتيب الدورة يتمكن الأهل من سؤال الطالب ومعرفة مدى اكتسابه من الدورة.</w:t>
       </w:r>
     </w:p>
     <w:p>
@@ -9518,17 +9986,62 @@
           <w:highlight w:val="yellow"/>
           <w:rtl/>
         </w:rPr>
-        <w:t>إنجازهم اليومي في حفظ القرآن الكريم :</w:t>
-      </w:r>
+        <w:t xml:space="preserve">إنجازهم اليومي في حفظ القرآن </w:t>
+      </w:r>
+      <w:proofErr w:type="gramStart"/>
       <w:r>
         <w:rPr>
           <w:rFonts w:hint="cs"/>
           <w:color w:val="000000"/>
           <w:sz w:val="27"/>
           <w:szCs w:val="27"/>
-          <w:rtl/>
-        </w:rPr>
-        <w:t>يقوم النظام بشكل اوتوماتيكي بإسال رسالة لأهل الطلاب بالإنجاز اليومي في نهاية كل يوم، او عرض الإنجاز  على صفحة الطالب بحيث يستطيع الأهل من الدخول اليها واستعراضها.</w:t>
+          <w:highlight w:val="yellow"/>
+          <w:rtl/>
+        </w:rPr>
+        <w:t>الكريم :</w:t>
+      </w:r>
+      <w:r>
+        <w:rPr>
+          <w:rFonts w:hint="cs"/>
+          <w:color w:val="000000"/>
+          <w:sz w:val="27"/>
+          <w:szCs w:val="27"/>
+          <w:rtl/>
+        </w:rPr>
+        <w:t>يقوم</w:t>
+      </w:r>
+      <w:proofErr w:type="gramEnd"/>
+      <w:r>
+        <w:rPr>
+          <w:rFonts w:hint="cs"/>
+          <w:color w:val="000000"/>
+          <w:sz w:val="27"/>
+          <w:szCs w:val="27"/>
+          <w:rtl/>
+        </w:rPr>
+        <w:t xml:space="preserve"> النظام بشكل اوتوماتيكي </w:t>
+      </w:r>
+      <w:proofErr w:type="spellStart"/>
+      <w:r>
+        <w:rPr>
+          <w:rFonts w:hint="cs"/>
+          <w:color w:val="000000"/>
+          <w:sz w:val="27"/>
+          <w:szCs w:val="27"/>
+          <w:rtl/>
+        </w:rPr>
+        <w:t>بإسال</w:t>
+      </w:r>
+      <w:proofErr w:type="spellEnd"/>
+      <w:r>
+        <w:rPr>
+          <w:rFonts w:hint="cs"/>
+          <w:color w:val="000000"/>
+          <w:sz w:val="27"/>
+          <w:szCs w:val="27"/>
+          <w:rtl/>
+        </w:rPr>
+        <w:t xml:space="preserve"> رسالة لأهل الطلاب بالإنجاز اليومي في نهاية كل يوم، او عرض الإنجاز  على صفحة الطالب بحيث يستطيع الأهل من الدخول اليها واستعراضها.</w:t>
       </w:r>
     </w:p>
     <w:p>
@@ -9564,27 +10077,29 @@
           <w:highlight w:val="yellow"/>
           <w:rtl/>
         </w:rPr>
-        <w:t>كما وتواجه مراكز التحفيظ مشكلة في التواصل مع الأهالي اللذين لا يملكون هواتف ذكية :(للتواصل معهم من خلال تطبيقات التواصل الاجتماعي وهنا يحتاج المحفظين لإرسال رسائل عادية(</w:t>
-      </w:r>
-      <w:r>
-        <w:rPr>
+        <w:t xml:space="preserve">كما وتواجه مراكز التحفيظ مشكلة في التواصل مع الأهالي اللذين لا يملكون هواتف ذكية :(للتواصل معهم من خلال تطبيقات التواصل الاجتماعي وهنا يحتاج المحفظين لإرسال رسائل </w:t>
+      </w:r>
+      <w:proofErr w:type="gramStart"/>
+      <w:r>
+        <w:rPr>
+          <w:rFonts w:hint="cs"/>
           <w:color w:val="000000"/>
           <w:sz w:val="27"/>
           <w:szCs w:val="27"/>
           <w:highlight w:val="yellow"/>
-        </w:rPr>
-        <w:t>SMS</w:t>
-      </w:r>
-      <w:r>
-        <w:rPr>
-          <w:rFonts w:hint="cs"/>
+          <w:rtl/>
+        </w:rPr>
+        <w:t>عادية(</w:t>
+      </w:r>
+      <w:proofErr w:type="gramEnd"/>
+      <w:r>
+        <w:rPr>
           <w:color w:val="000000"/>
           <w:sz w:val="27"/>
           <w:szCs w:val="27"/>
           <w:highlight w:val="yellow"/>
-          <w:rtl/>
-        </w:rPr>
-        <w:t>) على الهاتف للتواصل مع أهالي الطلاب.)</w:t>
+        </w:rPr>
+        <w:t>SMS</w:t>
       </w:r>
       <w:r>
         <w:rPr>
@@ -9592,9 +10107,10 @@
           <w:color w:val="000000"/>
           <w:sz w:val="27"/>
           <w:szCs w:val="27"/>
-          <w:rtl/>
-        </w:rPr>
-        <w:t xml:space="preserve"> :</w:t>
+          <w:highlight w:val="yellow"/>
+          <w:rtl/>
+        </w:rPr>
+        <w:t>) على الهاتف للتواصل مع أهالي الطلاب.)</w:t>
       </w:r>
       <w:r>
         <w:rPr>
@@ -9604,26 +10120,25 @@
           <w:szCs w:val="27"/>
           <w:rtl/>
         </w:rPr>
-        <w:t xml:space="preserve"> سيوفر النظام إمكانية ارسال الاشعارات السابقة على شكل رسالة عادية(</w:t>
-      </w:r>
-      <w:r>
-        <w:rPr>
+        <w:t xml:space="preserve"> :</w:t>
+      </w:r>
+      <w:r>
+        <w:rPr>
+          <w:rFonts w:hint="cs"/>
           <w:color w:val="000000"/>
           <w:sz w:val="27"/>
           <w:szCs w:val="27"/>
-        </w:rPr>
-        <w:t>SMS</w:t>
-      </w:r>
-      <w:r>
-        <w:rPr>
-          <w:rFonts w:hint="cs"/>
+          <w:rtl/>
+        </w:rPr>
+        <w:t xml:space="preserve"> سيوفر النظام إمكانية ارسال الاشعارات السابقة على شكل رسالة عادية(</w:t>
+      </w:r>
+      <w:r>
+        <w:rPr>
           <w:color w:val="000000"/>
           <w:sz w:val="27"/>
           <w:szCs w:val="27"/>
-          <w:rtl/>
-          <w:lang w:bidi="ar-EG"/>
-        </w:rPr>
-        <w:t xml:space="preserve">) بحيث يستطيع العاملين في المركز من التواصل مع أهالي الطلاب الذين لا يملكون هواتف ذكية و ابلاغهم مثلا بتغيب الطالب </w:t>
+        </w:rPr>
+        <w:t>SMS</w:t>
       </w:r>
       <w:r>
         <w:rPr>
@@ -9632,6 +10147,17 @@
           <w:sz w:val="27"/>
           <w:szCs w:val="27"/>
           <w:rtl/>
+          <w:lang w:bidi="ar-EG"/>
+        </w:rPr>
+        <w:t xml:space="preserve">) بحيث يستطيع العاملين في المركز من التواصل مع أهالي الطلاب الذين لا يملكون هواتف ذكية و ابلاغهم مثلا بتغيب الطالب </w:t>
+      </w:r>
+      <w:r>
+        <w:rPr>
+          <w:rFonts w:hint="cs"/>
+          <w:color w:val="000000"/>
+          <w:sz w:val="27"/>
+          <w:szCs w:val="27"/>
+          <w:rtl/>
         </w:rPr>
         <w:t>او انجاز الطالب.</w:t>
       </w:r>
@@ -9694,16 +10220,26 @@
           <w:rtl/>
           <w:lang w:bidi="ar-EG"/>
         </w:rPr>
-        <w:t>من حيث مساعدتهم في تحسين جودة إدارة و مراقبة المراكز</w:t>
-      </w:r>
+        <w:t xml:space="preserve">من حيث مساعدتهم في تحسين جودة إدارة و مراقبة </w:t>
+      </w:r>
+      <w:proofErr w:type="gramStart"/>
       <w:r>
         <w:rPr>
           <w:rFonts w:hint="cs"/>
           <w:rtl/>
           <w:lang w:bidi="ar-EG"/>
         </w:rPr>
+        <w:t>المراكز</w:t>
+      </w:r>
+      <w:r>
+        <w:rPr>
+          <w:rFonts w:hint="cs"/>
+          <w:rtl/>
+          <w:lang w:bidi="ar-EG"/>
+        </w:rPr>
         <w:t>,</w:t>
       </w:r>
+      <w:proofErr w:type="gramEnd"/>
       <w:r>
         <w:rPr>
           <w:rFonts w:hint="cs"/>
@@ -9802,7 +10338,25 @@
           <w:rtl/>
           <w:lang w:eastAsia="en-US" w:bidi="ar-EG"/>
         </w:rPr>
-        <w:t>عدم توفر الانترنت للمستخدمين : حيث ان مراكز التحفيظ ليس فيها انترنت , وكذلك بعض أولياء الأمور ليس لديهم انترنت بشكل دائم لأن الكثير منهم يعتمد على البطاقات اليومية</w:t>
+        <w:t xml:space="preserve">عدم توفر الانترنت </w:t>
+      </w:r>
+      <w:proofErr w:type="gramStart"/>
+      <w:r>
+        <w:rPr>
+          <w:rFonts w:hint="cs"/>
+          <w:rtl/>
+          <w:lang w:eastAsia="en-US" w:bidi="ar-EG"/>
+        </w:rPr>
+        <w:t>للمستخدمين :</w:t>
+      </w:r>
+      <w:proofErr w:type="gramEnd"/>
+      <w:r>
+        <w:rPr>
+          <w:rFonts w:hint="cs"/>
+          <w:rtl/>
+          <w:lang w:eastAsia="en-US" w:bidi="ar-EG"/>
+        </w:rPr>
+        <w:t xml:space="preserve"> حيث ان مراكز التحفيظ ليس فيها انترنت , وكذلك بعض أولياء الأمور ليس لديهم انترنت بشكل دائم لأن الكثير منهم يعتمد على البطاقات اليومية</w:t>
       </w:r>
       <w:r>
         <w:rPr>
@@ -9831,7 +10385,25 @@
           <w:lang w:eastAsia="en-US" w:bidi="ar-EG"/>
         </w:rPr>
         <w:lastRenderedPageBreak/>
-        <w:t>عدم توفر الهواتف الذكية: في أغلب الأحيان يكون المهتمين بحفظ وتحفيظ القران هم من الفقراء , وبعض المحفظين وبعض أولياء الأمور كذلك ليس لديهم هواتف ذكية يمكن ان يتم تشغيل التطبيق عليها.</w:t>
+        <w:t xml:space="preserve">عدم توفر الهواتف الذكية: في أغلب الأحيان يكون المهتمين بحفظ وتحفيظ القران هم من </w:t>
+      </w:r>
+      <w:proofErr w:type="gramStart"/>
+      <w:r>
+        <w:rPr>
+          <w:rFonts w:hint="cs"/>
+          <w:rtl/>
+          <w:lang w:eastAsia="en-US" w:bidi="ar-EG"/>
+        </w:rPr>
+        <w:t>الفقراء ,</w:t>
+      </w:r>
+      <w:proofErr w:type="gramEnd"/>
+      <w:r>
+        <w:rPr>
+          <w:rFonts w:hint="cs"/>
+          <w:rtl/>
+          <w:lang w:eastAsia="en-US" w:bidi="ar-EG"/>
+        </w:rPr>
+        <w:t xml:space="preserve"> وبعض المحفظين وبعض أولياء الأمور كذلك ليس لديهم هواتف ذكية يمكن ان يتم تشغيل التطبيق عليها.</w:t>
       </w:r>
     </w:p>
     <w:p>
@@ -9851,7 +10423,25 @@
           <w:rtl/>
           <w:lang w:eastAsia="en-US" w:bidi="ar-EG"/>
         </w:rPr>
-        <w:t>عدم توفر أجهزة حاسوب في المراكز: الكثير من مراكز التحفيظ تعاني من عدم توفر جهاز حاسوب (لابتوب) في المركز , حيث انه سيكون من الصعب عليهم الوصول للوحة التحكم من الهاتف النقال .</w:t>
+        <w:t xml:space="preserve">عدم توفر أجهزة حاسوب في المراكز: الكثير من مراكز التحفيظ تعاني من عدم توفر جهاز حاسوب (لابتوب) في </w:t>
+      </w:r>
+      <w:proofErr w:type="gramStart"/>
+      <w:r>
+        <w:rPr>
+          <w:rFonts w:hint="cs"/>
+          <w:rtl/>
+          <w:lang w:eastAsia="en-US" w:bidi="ar-EG"/>
+        </w:rPr>
+        <w:t>المركز ,</w:t>
+      </w:r>
+      <w:proofErr w:type="gramEnd"/>
+      <w:r>
+        <w:rPr>
+          <w:rFonts w:hint="cs"/>
+          <w:rtl/>
+          <w:lang w:eastAsia="en-US" w:bidi="ar-EG"/>
+        </w:rPr>
+        <w:t xml:space="preserve"> حيث انه سيكون من الصعب عليهم الوصول للوحة التحكم من الهاتف النقال .</w:t>
       </w:r>
     </w:p>
     <w:p>
@@ -9871,7 +10461,16 @@
           <w:rtl/>
           <w:lang w:eastAsia="en-US" w:bidi="ar-EG"/>
         </w:rPr>
-        <w:t xml:space="preserve">عدم توفر الكهرباء </w:t>
+        <w:t xml:space="preserve">عدم توفر </w:t>
+      </w:r>
+      <w:proofErr w:type="gramStart"/>
+      <w:r>
+        <w:rPr>
+          <w:rFonts w:hint="cs"/>
+          <w:rtl/>
+          <w:lang w:eastAsia="en-US" w:bidi="ar-EG"/>
+        </w:rPr>
+        <w:t xml:space="preserve">الكهرباء </w:t>
       </w:r>
       <w:r>
         <w:rPr>
@@ -9881,6 +10480,7 @@
         </w:rPr>
         <w:t>.</w:t>
       </w:r>
+      <w:proofErr w:type="gramEnd"/>
     </w:p>
     <w:p>
       <w:pPr>
@@ -9925,7 +10525,47 @@
           <w:rtl/>
           <w:lang w:eastAsia="en-US" w:bidi="ar-EG"/>
         </w:rPr>
-        <w:t>الحدود هو المشاكل الي ممكن تواجهني في انشاء التطبيق او نشروا, حتى لو حليتها حطها</w:t>
+        <w:t xml:space="preserve">الحدود هو المشاكل الي ممكن </w:t>
+      </w:r>
+      <w:proofErr w:type="spellStart"/>
+      <w:r>
+        <w:rPr>
+          <w:rFonts w:hint="cs"/>
+          <w:highlight w:val="yellow"/>
+          <w:rtl/>
+          <w:lang w:eastAsia="en-US" w:bidi="ar-EG"/>
+        </w:rPr>
+        <w:t>تواجهني</w:t>
+      </w:r>
+      <w:proofErr w:type="spellEnd"/>
+      <w:r>
+        <w:rPr>
+          <w:rFonts w:hint="cs"/>
+          <w:highlight w:val="yellow"/>
+          <w:rtl/>
+          <w:lang w:eastAsia="en-US" w:bidi="ar-EG"/>
+        </w:rPr>
+        <w:t xml:space="preserve"> في انشاء التطبيق او </w:t>
+      </w:r>
+      <w:proofErr w:type="gramStart"/>
+      <w:r>
+        <w:rPr>
+          <w:rFonts w:hint="cs"/>
+          <w:highlight w:val="yellow"/>
+          <w:rtl/>
+          <w:lang w:eastAsia="en-US" w:bidi="ar-EG"/>
+        </w:rPr>
+        <w:t>نشروا,</w:t>
+      </w:r>
+      <w:proofErr w:type="gramEnd"/>
+      <w:r>
+        <w:rPr>
+          <w:rFonts w:hint="cs"/>
+          <w:highlight w:val="yellow"/>
+          <w:rtl/>
+          <w:lang w:eastAsia="en-US" w:bidi="ar-EG"/>
+        </w:rPr>
+        <w:t xml:space="preserve"> حتى لو حليتها حطها</w:t>
       </w:r>
     </w:p>
     <w:p>
@@ -10015,12 +10655,21 @@
           <w:lang w:eastAsia="en-US" w:bidi="ar-EG"/>
         </w:rPr>
       </w:pPr>
-      <w:r>
-        <w:rPr>
-          <w:highlight w:val="yellow"/>
-          <w:lang w:eastAsia="en-US" w:bidi="ar-EG"/>
-        </w:rPr>
-        <w:t xml:space="preserve">Inclemental </w:t>
+      <w:proofErr w:type="spellStart"/>
+      <w:r>
+        <w:rPr>
+          <w:highlight w:val="yellow"/>
+          <w:lang w:eastAsia="en-US" w:bidi="ar-EG"/>
+        </w:rPr>
+        <w:t>Inclemental</w:t>
+      </w:r>
+      <w:proofErr w:type="spellEnd"/>
+      <w:r>
+        <w:rPr>
+          <w:highlight w:val="yellow"/>
+          <w:lang w:eastAsia="en-US" w:bidi="ar-EG"/>
+        </w:rPr>
+        <w:t xml:space="preserve"> </w:t>
       </w:r>
       <w:r>
         <w:rPr>
@@ -10051,13 +10700,24 @@
         <w:bidi w:val="0"/>
       </w:pPr>
       <w:r>
-        <w:t>The incremental model is a software development process where requirements are broken down into multiple self-contained units of the software development cycle. In this model, each unit goes through requirements, design, implementation, and testing phases. Each subsequent version of the module adds functionality to the previous version. The process continues until the system is complete</w:t>
+        <w:t xml:space="preserve">The incremental model is a software development process where requirements are broken down into multiple self-contained units of the software development cycle. In this model, each unit goes through requirements, design, implementation, and testing phases. Each subsequent version of the module adds functionality to the previous version. The process continues until the system is </w:t>
+      </w:r>
+      <w:proofErr w:type="gramStart"/>
+      <w:r>
+        <w:t>complete</w:t>
       </w:r>
       <w:r>
         <w:rPr>
           <w:vertAlign w:val="superscript"/>
         </w:rPr>
-        <w:t>[1]</w:t>
+        <w:t>[</w:t>
+      </w:r>
+      <w:proofErr w:type="gramEnd"/>
+      <w:r>
+        <w:rPr>
+          <w:vertAlign w:val="superscript"/>
+        </w:rPr>
+        <w:t>1]</w:t>
       </w:r>
       <w:r>
         <w:t>.</w:t>
@@ -10231,6 +10891,7 @@
         </w:rPr>
         <w:t xml:space="preserve">سوفت وهارد </w:t>
       </w:r>
+      <w:proofErr w:type="gramStart"/>
       <w:r>
         <w:rPr>
           <w:rFonts w:hint="cs"/>
@@ -10240,6 +10901,7 @@
         </w:rPr>
         <w:t>اجس</w:t>
       </w:r>
+      <w:proofErr w:type="gramEnd"/>
       <w:r>
         <w:rPr>
           <w:rFonts w:hint="cs"/>
@@ -10352,8 +11014,18 @@
           <w:rtl/>
           <w:lang w:eastAsia="en-US" w:bidi="ar-EG"/>
         </w:rPr>
-        <w:t>يفضل ان يكون لدى مركز التحفيظ جهاز حاسوب للتمكن من استخدام لوحة التحكم بشكل افضل</w:t>
-      </w:r>
+        <w:t xml:space="preserve">يفضل ان يكون لدى مركز التحفيظ جهاز حاسوب للتمكن من استخدام لوحة التحكم بشكل </w:t>
+      </w:r>
+      <w:proofErr w:type="gramStart"/>
+      <w:r>
+        <w:rPr>
+          <w:rFonts w:hint="cs"/>
+          <w:rtl/>
+          <w:lang w:eastAsia="en-US" w:bidi="ar-EG"/>
+        </w:rPr>
+        <w:t>افضل</w:t>
+      </w:r>
+      <w:proofErr w:type="gramEnd"/>
       <w:r>
         <w:rPr>
           <w:rFonts w:hint="cs"/>
@@ -10410,8 +11082,18 @@
           <w:rtl/>
           <w:lang w:eastAsia="en-US" w:bidi="ar-EG"/>
         </w:rPr>
-        <w:t>متصل على الأجهزة المتصلة بالانترنت</w:t>
-      </w:r>
+        <w:t xml:space="preserve">متصل على الأجهزة المتصلة </w:t>
+      </w:r>
+      <w:proofErr w:type="spellStart"/>
+      <w:r>
+        <w:rPr>
+          <w:rFonts w:hint="cs"/>
+          <w:rtl/>
+          <w:lang w:eastAsia="en-US" w:bidi="ar-EG"/>
+        </w:rPr>
+        <w:t>بالانترنت</w:t>
+      </w:r>
+      <w:proofErr w:type="spellEnd"/>
     </w:p>
     <w:p>
       <w:pPr>
@@ -10484,8 +11166,16 @@
         <w:rPr>
           <w:lang w:eastAsia="en-US" w:bidi="ar-EG"/>
         </w:rPr>
-        <w:t>Smart phone with Android OS (or Android VM )</w:t>
-      </w:r>
+        <w:t xml:space="preserve">Smart phone with Android OS (or Android </w:t>
+      </w:r>
+      <w:proofErr w:type="gramStart"/>
+      <w:r>
+        <w:rPr>
+          <w:lang w:eastAsia="en-US" w:bidi="ar-EG"/>
+        </w:rPr>
+        <w:t>VM )</w:t>
+      </w:r>
+      <w:proofErr w:type="gramEnd"/>
     </w:p>
     <w:p>
       <w:pPr>
@@ -10523,7 +11213,21 @@
         <w:rPr>
           <w:lang w:eastAsia="en-US" w:bidi="ar-EG"/>
         </w:rPr>
-        <w:t>Laptop ( with free space up to 10GB and more than 8GB free on RAM)</w:t>
+        <w:t xml:space="preserve">Laptop </w:t>
+      </w:r>
+      <w:proofErr w:type="gramStart"/>
+      <w:r>
+        <w:rPr>
+          <w:lang w:eastAsia="en-US" w:bidi="ar-EG"/>
+        </w:rPr>
+        <w:t>( with</w:t>
+      </w:r>
+      <w:proofErr w:type="gramEnd"/>
+      <w:r>
+        <w:rPr>
+          <w:lang w:eastAsia="en-US" w:bidi="ar-EG"/>
+        </w:rPr>
+        <w:t xml:space="preserve"> free space up to 10GB and more than 8GB free on RAM)</w:t>
       </w:r>
     </w:p>
     <w:p>
@@ -10571,13 +11275,23 @@
         </w:rPr>
         <w:t xml:space="preserve">نزل برنامج </w:t>
       </w:r>
+      <w:proofErr w:type="spellStart"/>
       <w:r>
         <w:rPr>
           <w:rFonts w:asciiTheme="majorBidi" w:hAnsiTheme="majorBidi" w:cstheme="majorBidi"/>
           <w:sz w:val="28"/>
           <w:szCs w:val="28"/>
         </w:rPr>
-        <w:t>ms project</w:t>
+        <w:t>ms</w:t>
+      </w:r>
+      <w:proofErr w:type="spellEnd"/>
+      <w:r>
+        <w:rPr>
+          <w:rFonts w:asciiTheme="majorBidi" w:hAnsiTheme="majorBidi" w:cstheme="majorBidi"/>
+          <w:sz w:val="28"/>
+          <w:szCs w:val="28"/>
+        </w:rPr>
+        <w:t xml:space="preserve"> project</w:t>
       </w:r>
     </w:p>
     <w:p>
@@ -10625,7 +11339,21 @@
         <w:rPr>
           <w:color w:val="FF0000"/>
         </w:rPr>
-        <w:t xml:space="preserve">Instead of title ‘Literature Review’, you can use other appropriate titles e.g. ‘State of art’, ‘Background’, ‘Related Works’, etc. </w:t>
+        <w:t xml:space="preserve">Instead of title ‘Literature Review’, you can use other appropriate titles </w:t>
+      </w:r>
+      <w:proofErr w:type="gramStart"/>
+      <w:r>
+        <w:rPr>
+          <w:color w:val="FF0000"/>
+        </w:rPr>
+        <w:t>e.g.</w:t>
+      </w:r>
+      <w:proofErr w:type="gramEnd"/>
+      <w:r>
+        <w:rPr>
+          <w:color w:val="FF0000"/>
+        </w:rPr>
+        <w:t xml:space="preserve"> ‘State of art’, ‘Background’, ‘Related Works’, etc. </w:t>
       </w:r>
     </w:p>
     <w:p>
@@ -10739,7 +11467,25 @@
           <w:rtl/>
           <w:lang w:bidi="ar-EG"/>
         </w:rPr>
-        <w:t xml:space="preserve"> العمل وبعض العثرات التي تجعل الاستعمال غير سلس. هذه قائمة بالانظمة المشابهة مع ذكر الاختلاف عن </w:t>
+        <w:t xml:space="preserve"> العمل وبعض العثرات التي تجعل الاستعمال غير سلس. هذه قائمة </w:t>
+      </w:r>
+      <w:proofErr w:type="spellStart"/>
+      <w:r>
+        <w:rPr>
+          <w:rFonts w:hint="cs"/>
+          <w:rtl/>
+          <w:lang w:bidi="ar-EG"/>
+        </w:rPr>
+        <w:t>بالانظمة</w:t>
+      </w:r>
+      <w:proofErr w:type="spellEnd"/>
+      <w:r>
+        <w:rPr>
+          <w:rFonts w:hint="cs"/>
+          <w:rtl/>
+          <w:lang w:bidi="ar-EG"/>
+        </w:rPr>
+        <w:t xml:space="preserve"> المشابهة مع ذكر الاختلاف عن </w:t>
       </w:r>
       <w:r>
         <w:rPr>
@@ -10780,6 +11526,7 @@
         </w:rPr>
         <w:t>Halaqaty</w:t>
       </w:r>
+      <w:proofErr w:type="gramStart"/>
       <w:r>
         <w:rPr>
           <w:rFonts w:hint="cs"/>
@@ -10796,7 +11543,17 @@
           <w:vertAlign w:val="superscript"/>
           <w:lang w:bidi="ar-EG"/>
         </w:rPr>
-        <w:t>[2]</w:t>
+        <w:t>[</w:t>
+      </w:r>
+      <w:proofErr w:type="gramEnd"/>
+      <w:r>
+        <w:rPr>
+          <w:b/>
+          <w:bCs/>
+          <w:vertAlign w:val="superscript"/>
+          <w:lang w:bidi="ar-EG"/>
+        </w:rPr>
+        <w:t>2]</w:t>
       </w:r>
       <w:r>
         <w:rPr>
@@ -10980,7 +11737,23 @@
           <w:rtl/>
           <w:lang w:eastAsia="en-US" w:bidi="ar-EG"/>
         </w:rPr>
-        <w:t>يتميز بنظام متابعة التلاميذ من قبل المشرفين والمحفظين يقدم تقارير تفصيلية عن الحفظ والمراجعة والتقدم والدرجات الحضور والغياب.</w:t>
+        <w:t xml:space="preserve">يتميز بنظام متابعة التلاميذ من قبل المشرفين </w:t>
+      </w:r>
+      <w:proofErr w:type="spellStart"/>
+      <w:r>
+        <w:rPr>
+          <w:rtl/>
+          <w:lang w:eastAsia="en-US" w:bidi="ar-EG"/>
+        </w:rPr>
+        <w:t>والمحفظين</w:t>
+      </w:r>
+      <w:proofErr w:type="spellEnd"/>
+      <w:r>
+        <w:rPr>
+          <w:rtl/>
+          <w:lang w:eastAsia="en-US" w:bidi="ar-EG"/>
+        </w:rPr>
+        <w:t xml:space="preserve"> يقدم تقارير تفصيلية عن الحفظ والمراجعة والتقدم والدرجات الحضور والغياب.</w:t>
       </w:r>
     </w:p>
     <w:p>
@@ -11178,6 +11951,7 @@
         </w:rPr>
         <w:t>ehlquran</w:t>
       </w:r>
+      <w:proofErr w:type="gramStart"/>
       <w:r>
         <w:rPr>
           <w:rFonts w:hint="cs"/>
@@ -11195,7 +11969,17 @@
           <w:vertAlign w:val="superscript"/>
           <w:lang w:eastAsia="en-US" w:bidi="ar-EG"/>
         </w:rPr>
-        <w:t>[3]</w:t>
+        <w:t>[</w:t>
+      </w:r>
+      <w:proofErr w:type="gramEnd"/>
+      <w:r>
+        <w:rPr>
+          <w:b/>
+          <w:bCs/>
+          <w:vertAlign w:val="superscript"/>
+          <w:lang w:eastAsia="en-US" w:bidi="ar-EG"/>
+        </w:rPr>
+        <w:t>3]</w:t>
       </w:r>
       <w:r>
         <w:rPr>
@@ -11485,7 +12269,25 @@
           <w:rtl/>
           <w:lang w:bidi="ar-EG"/>
         </w:rPr>
-        <w:t>صعوبة ربط النظام بالانظمة القديمة للاستفادة من معلومتها</w:t>
+        <w:t xml:space="preserve">صعوبة ربط النظام </w:t>
+      </w:r>
+      <w:proofErr w:type="spellStart"/>
+      <w:r>
+        <w:rPr>
+          <w:rFonts w:hint="cs"/>
+          <w:rtl/>
+          <w:lang w:bidi="ar-EG"/>
+        </w:rPr>
+        <w:t>بالانظمة</w:t>
+      </w:r>
+      <w:proofErr w:type="spellEnd"/>
+      <w:r>
+        <w:rPr>
+          <w:rFonts w:hint="cs"/>
+          <w:rtl/>
+          <w:lang w:bidi="ar-EG"/>
+        </w:rPr>
+        <w:t xml:space="preserve"> القديمة للاستفادة من معلومتها</w:t>
       </w:r>
       <w:r>
         <w:rPr>
@@ -11602,7 +12404,16 @@
           <w:rtl/>
           <w:lang w:eastAsia="en-US"/>
         </w:rPr>
-        <w:t>فيديو يوتيوب</w:t>
+        <w:t xml:space="preserve">فيديو </w:t>
+      </w:r>
+      <w:proofErr w:type="gramStart"/>
+      <w:r>
+        <w:rPr>
+          <w:rFonts w:hint="cs"/>
+          <w:rtl/>
+          <w:lang w:eastAsia="en-US"/>
+        </w:rPr>
+        <w:t>يوتيوب</w:t>
       </w:r>
       <w:r>
         <w:rPr>
@@ -11614,6 +12425,7 @@
         </w:rPr>
         <w:t xml:space="preserve"> )</w:t>
       </w:r>
+      <w:proofErr w:type="gramEnd"/>
       <w:r>
         <w:rPr>
           <w:b/>
@@ -11649,7 +12461,25 @@
           <w:bCs/>
           <w:lang w:eastAsia="en-US" w:bidi="ar-EG"/>
         </w:rPr>
-        <w:t>(ms Access)</w:t>
+        <w:t>(</w:t>
+      </w:r>
+      <w:proofErr w:type="spellStart"/>
+      <w:r>
+        <w:rPr>
+          <w:b/>
+          <w:bCs/>
+          <w:lang w:eastAsia="en-US" w:bidi="ar-EG"/>
+        </w:rPr>
+        <w:t>ms</w:t>
+      </w:r>
+      <w:proofErr w:type="spellEnd"/>
+      <w:r>
+        <w:rPr>
+          <w:b/>
+          <w:bCs/>
+          <w:lang w:eastAsia="en-US" w:bidi="ar-EG"/>
+        </w:rPr>
+        <w:t xml:space="preserve"> Access)</w:t>
       </w:r>
       <w:r>
         <w:rPr>
@@ -11895,7 +12725,25 @@
           <w:rtl/>
           <w:lang w:eastAsia="en-US" w:bidi="ar-EG"/>
         </w:rPr>
-        <w:t xml:space="preserve">مبرمج بتقنية قديمة نسبيا ويصعب تحديثه وربطه بانظمة </w:t>
+        <w:t xml:space="preserve">مبرمج بتقنية قديمة نسبيا ويصعب تحديثه وربطه </w:t>
+      </w:r>
+      <w:proofErr w:type="spellStart"/>
+      <w:r>
+        <w:rPr>
+          <w:rFonts w:hint="cs"/>
+          <w:rtl/>
+          <w:lang w:eastAsia="en-US" w:bidi="ar-EG"/>
+        </w:rPr>
+        <w:t>بانظمة</w:t>
+      </w:r>
+      <w:proofErr w:type="spellEnd"/>
+      <w:r>
+        <w:rPr>
+          <w:rFonts w:hint="cs"/>
+          <w:rtl/>
+          <w:lang w:eastAsia="en-US" w:bidi="ar-EG"/>
+        </w:rPr>
+        <w:t xml:space="preserve"> </w:t>
       </w:r>
       <w:r>
         <w:rPr>
@@ -11950,8 +12798,19 @@
           <w:rtl/>
           <w:lang w:eastAsia="en-US" w:bidi="ar-EG"/>
         </w:rPr>
-        <w:t>إدارة المركز و الحلقات :</w:t>
-      </w:r>
+        <w:t xml:space="preserve">إدارة المركز و </w:t>
+      </w:r>
+      <w:proofErr w:type="gramStart"/>
+      <w:r>
+        <w:rPr>
+          <w:rFonts w:hint="cs"/>
+          <w:highlight w:val="yellow"/>
+          <w:rtl/>
+          <w:lang w:eastAsia="en-US" w:bidi="ar-EG"/>
+        </w:rPr>
+        <w:t>الحلقات :</w:t>
+      </w:r>
+      <w:proofErr w:type="gramEnd"/>
     </w:p>
     <w:p>
       <w:pPr>
@@ -11981,8 +12840,18 @@
           <w:rtl/>
           <w:lang w:eastAsia="en-US" w:bidi="ar-EG"/>
         </w:rPr>
-        <w:t>ادارة المعلمين و الطلاب</w:t>
-      </w:r>
+        <w:t xml:space="preserve">ادارة المعلمين </w:t>
+      </w:r>
+      <w:proofErr w:type="gramStart"/>
+      <w:r>
+        <w:rPr>
+          <w:highlight w:val="yellow"/>
+          <w:rtl/>
+          <w:lang w:eastAsia="en-US" w:bidi="ar-EG"/>
+        </w:rPr>
+        <w:t>و الطلاب</w:t>
+      </w:r>
+      <w:proofErr w:type="gramEnd"/>
     </w:p>
     <w:p>
       <w:pPr>
@@ -12027,6 +12896,7 @@
         </w:rPr>
         <w:t xml:space="preserve">رسائل </w:t>
       </w:r>
+      <w:proofErr w:type="spellStart"/>
       <w:r>
         <w:rPr>
           <w:highlight w:val="yellow"/>
@@ -12034,6 +12904,7 @@
         </w:rPr>
         <w:t>sms</w:t>
       </w:r>
+      <w:proofErr w:type="spellEnd"/>
     </w:p>
     <w:p>
       <w:pPr>
@@ -12097,8 +12968,18 @@
           <w:rtl/>
           <w:lang w:eastAsia="en-US" w:bidi="ar-EG"/>
         </w:rPr>
-        <w:t>متابعة الحضور و الغياب</w:t>
-      </w:r>
+        <w:t xml:space="preserve">متابعة الحضور </w:t>
+      </w:r>
+      <w:proofErr w:type="gramStart"/>
+      <w:r>
+        <w:rPr>
+          <w:highlight w:val="yellow"/>
+          <w:rtl/>
+          <w:lang w:eastAsia="en-US" w:bidi="ar-EG"/>
+        </w:rPr>
+        <w:t>و الغياب</w:t>
+      </w:r>
+      <w:proofErr w:type="gramEnd"/>
     </w:p>
     <w:p>
       <w:pPr>
@@ -12141,7 +13022,25 @@
           <w:rtl/>
           <w:lang w:eastAsia="en-US" w:bidi="ar-EG"/>
         </w:rPr>
-        <w:t>حضور و غياب المحفظين</w:t>
+        <w:t xml:space="preserve">حضور </w:t>
+      </w:r>
+      <w:proofErr w:type="gramStart"/>
+      <w:r>
+        <w:rPr>
+          <w:highlight w:val="yellow"/>
+          <w:rtl/>
+          <w:lang w:eastAsia="en-US" w:bidi="ar-EG"/>
+        </w:rPr>
+        <w:t>و غياب</w:t>
+      </w:r>
+      <w:proofErr w:type="gramEnd"/>
+      <w:r>
+        <w:rPr>
+          <w:highlight w:val="yellow"/>
+          <w:rtl/>
+          <w:lang w:eastAsia="en-US" w:bidi="ar-EG"/>
+        </w:rPr>
+        <w:t xml:space="preserve"> المحفظين</w:t>
       </w:r>
     </w:p>
     <w:p>
@@ -12185,7 +13084,25 @@
           <w:rtl/>
           <w:lang w:eastAsia="en-US" w:bidi="ar-EG"/>
         </w:rPr>
-        <w:t xml:space="preserve">التواصل بين الادارة و المحفظين </w:t>
+        <w:t xml:space="preserve">التواصل بين الادارة </w:t>
+      </w:r>
+      <w:proofErr w:type="gramStart"/>
+      <w:r>
+        <w:rPr>
+          <w:highlight w:val="yellow"/>
+          <w:rtl/>
+          <w:lang w:eastAsia="en-US" w:bidi="ar-EG"/>
+        </w:rPr>
+        <w:t>و المحفظين</w:t>
+      </w:r>
+      <w:proofErr w:type="gramEnd"/>
+      <w:r>
+        <w:rPr>
+          <w:highlight w:val="yellow"/>
+          <w:rtl/>
+          <w:lang w:eastAsia="en-US" w:bidi="ar-EG"/>
+        </w:rPr>
+        <w:t xml:space="preserve"> </w:t>
       </w:r>
     </w:p>
     <w:p>
@@ -12207,7 +13124,25 @@
           <w:rtl/>
           <w:lang w:eastAsia="en-US" w:bidi="ar-EG"/>
         </w:rPr>
-        <w:t>تثبيت اعلانات للمحفظين مثل المهام المطلوبة</w:t>
+        <w:t xml:space="preserve">تثبيت اعلانات </w:t>
+      </w:r>
+      <w:proofErr w:type="spellStart"/>
+      <w:r>
+        <w:rPr>
+          <w:highlight w:val="yellow"/>
+          <w:rtl/>
+          <w:lang w:eastAsia="en-US" w:bidi="ar-EG"/>
+        </w:rPr>
+        <w:t>للمحفظين</w:t>
+      </w:r>
+      <w:proofErr w:type="spellEnd"/>
+      <w:r>
+        <w:rPr>
+          <w:highlight w:val="yellow"/>
+          <w:rtl/>
+          <w:lang w:eastAsia="en-US" w:bidi="ar-EG"/>
+        </w:rPr>
+        <w:t xml:space="preserve"> مثل المهام المطلوبة</w:t>
       </w:r>
     </w:p>
     <w:p>
@@ -12226,7 +13161,27 @@
           <w:lang w:eastAsia="en-US" w:bidi="ar-EG"/>
         </w:rPr>
         <w:lastRenderedPageBreak/>
-        <w:t>النسخة التانية:</w:t>
+        <w:t xml:space="preserve">النسخة </w:t>
+      </w:r>
+      <w:proofErr w:type="spellStart"/>
+      <w:r>
+        <w:rPr>
+          <w:rFonts w:hint="cs"/>
+          <w:highlight w:val="yellow"/>
+          <w:rtl/>
+          <w:lang w:eastAsia="en-US" w:bidi="ar-EG"/>
+        </w:rPr>
+        <w:t>التانية</w:t>
+      </w:r>
+      <w:proofErr w:type="spellEnd"/>
+      <w:r>
+        <w:rPr>
+          <w:rFonts w:hint="cs"/>
+          <w:highlight w:val="yellow"/>
+          <w:rtl/>
+          <w:lang w:eastAsia="en-US" w:bidi="ar-EG"/>
+        </w:rPr>
+        <w:t>:</w:t>
       </w:r>
     </w:p>
     <w:p>
@@ -12385,7 +13340,25 @@
           <w:rtl/>
           <w:lang w:eastAsia="en-US" w:bidi="ar-EG"/>
         </w:rPr>
-        <w:t>نصائح تربوية لاولياء الامور</w:t>
+        <w:t xml:space="preserve">نصائح تربوية </w:t>
+      </w:r>
+      <w:proofErr w:type="spellStart"/>
+      <w:r>
+        <w:rPr>
+          <w:highlight w:val="yellow"/>
+          <w:rtl/>
+          <w:lang w:eastAsia="en-US" w:bidi="ar-EG"/>
+        </w:rPr>
+        <w:t>لاولياء</w:t>
+      </w:r>
+      <w:proofErr w:type="spellEnd"/>
+      <w:r>
+        <w:rPr>
+          <w:highlight w:val="yellow"/>
+          <w:rtl/>
+          <w:lang w:eastAsia="en-US" w:bidi="ar-EG"/>
+        </w:rPr>
+        <w:t xml:space="preserve"> الامور</w:t>
       </w:r>
     </w:p>
     <w:p>
@@ -12451,7 +13424,25 @@
           <w:rtl/>
           <w:lang w:eastAsia="en-US" w:bidi="ar-EG"/>
         </w:rPr>
-        <w:t>المصحف المرئي و المسموع باللفظ الصحيح</w:t>
+        <w:t xml:space="preserve">المصحف المرئي </w:t>
+      </w:r>
+      <w:proofErr w:type="gramStart"/>
+      <w:r>
+        <w:rPr>
+          <w:highlight w:val="yellow"/>
+          <w:rtl/>
+          <w:lang w:eastAsia="en-US" w:bidi="ar-EG"/>
+        </w:rPr>
+        <w:t>و المسموع</w:t>
+      </w:r>
+      <w:proofErr w:type="gramEnd"/>
+      <w:r>
+        <w:rPr>
+          <w:highlight w:val="yellow"/>
+          <w:rtl/>
+          <w:lang w:eastAsia="en-US" w:bidi="ar-EG"/>
+        </w:rPr>
+        <w:t xml:space="preserve"> باللفظ الصحيح</w:t>
       </w:r>
     </w:p>
     <w:p>
@@ -12495,7 +13486,25 @@
           <w:rtl/>
           <w:lang w:eastAsia="en-US" w:bidi="ar-EG"/>
         </w:rPr>
-        <w:t>اعداد خطة لكل طالب على حدة , مع متابعة الانجاز والعجز في الخطة</w:t>
+        <w:t xml:space="preserve">اعداد خطة لكل طالب على </w:t>
+      </w:r>
+      <w:proofErr w:type="gramStart"/>
+      <w:r>
+        <w:rPr>
+          <w:highlight w:val="yellow"/>
+          <w:rtl/>
+          <w:lang w:eastAsia="en-US" w:bidi="ar-EG"/>
+        </w:rPr>
+        <w:t>حدة ,</w:t>
+      </w:r>
+      <w:proofErr w:type="gramEnd"/>
+      <w:r>
+        <w:rPr>
+          <w:highlight w:val="yellow"/>
+          <w:rtl/>
+          <w:lang w:eastAsia="en-US" w:bidi="ar-EG"/>
+        </w:rPr>
+        <w:t xml:space="preserve"> مع متابعة الانجاز والعجز في الخطة</w:t>
       </w:r>
     </w:p>
     <w:p>
@@ -12604,7 +13613,27 @@
           <w:rtl/>
           <w:lang w:eastAsia="en-US" w:bidi="ar-EG"/>
         </w:rPr>
-        <w:t>الربط مع المؤسسات و الوزارات الراعية</w:t>
+        <w:t xml:space="preserve">الربط مع المؤسسات </w:t>
+      </w:r>
+      <w:proofErr w:type="gramStart"/>
+      <w:r>
+        <w:rPr>
+          <w:rFonts w:hint="cs"/>
+          <w:highlight w:val="yellow"/>
+          <w:rtl/>
+          <w:lang w:eastAsia="en-US" w:bidi="ar-EG"/>
+        </w:rPr>
+        <w:t>و الوزارات</w:t>
+      </w:r>
+      <w:proofErr w:type="gramEnd"/>
+      <w:r>
+        <w:rPr>
+          <w:rFonts w:hint="cs"/>
+          <w:highlight w:val="yellow"/>
+          <w:rtl/>
+          <w:lang w:eastAsia="en-US" w:bidi="ar-EG"/>
+        </w:rPr>
+        <w:t xml:space="preserve"> الراعية</w:t>
       </w:r>
     </w:p>
     <w:p>
@@ -15151,7 +16180,27 @@
                 <w:rtl/>
                 <w:lang w:eastAsia="en-US" w:bidi="ar-EG"/>
               </w:rPr>
-              <w:t>ارسال إنذارات لاولياء الأمور</w:t>
+              <w:t xml:space="preserve">ارسال إنذارات </w:t>
+            </w:r>
+            <w:proofErr w:type="spellStart"/>
+            <w:r>
+              <w:rPr>
+                <w:rFonts w:eastAsia="Times New Roman" w:hint="cs"/>
+                <w:color w:val="2E74B5"/>
+                <w:rtl/>
+                <w:lang w:eastAsia="en-US" w:bidi="ar-EG"/>
+              </w:rPr>
+              <w:t>لاولياء</w:t>
+            </w:r>
+            <w:proofErr w:type="spellEnd"/>
+            <w:r>
+              <w:rPr>
+                <w:rFonts w:eastAsia="Times New Roman" w:hint="cs"/>
+                <w:color w:val="2E74B5"/>
+                <w:rtl/>
+                <w:lang w:eastAsia="en-US" w:bidi="ar-EG"/>
+              </w:rPr>
+              <w:t xml:space="preserve"> الأمور</w:t>
             </w:r>
           </w:p>
         </w:tc>
@@ -15754,7 +16803,7 @@
               <w:jc w:val="center"/>
               <w:cnfStyle w:val="000000100000" w:firstRow="0" w:lastRow="0" w:firstColumn="0" w:lastColumn="0" w:oddVBand="0" w:evenVBand="0" w:oddHBand="1" w:evenHBand="0" w:firstRowFirstColumn="0" w:firstRowLastColumn="0" w:lastRowFirstColumn="0" w:lastRowLastColumn="0"/>
               <w:rPr>
-                <w:rFonts w:ascii="Wingdings 2" w:eastAsia="Times New Roman" w:hAnsi="Wingdings 2" w:cs="Calibri" w:hint="cs"/>
+                <w:rFonts w:ascii="Wingdings 2" w:eastAsia="Times New Roman" w:hAnsi="Wingdings 2" w:cs="Calibri"/>
                 <w:b/>
                 <w:bCs/>
                 <w:color w:val="FF0000"/>
@@ -17049,6 +18098,14 @@
           <w:szCs w:val="28"/>
         </w:rPr>
         <w:br/>
+      </w:r>
+      <w:r>
+        <w:rPr>
+          <w:rFonts w:asciiTheme="majorBidi" w:hAnsiTheme="majorBidi" w:cstheme="majorBidi"/>
+          <w:sz w:val="28"/>
+          <w:szCs w:val="28"/>
+          <w:highlight w:val="yellow"/>
+        </w:rPr>
         <w:t>Methodology</w:t>
       </w:r>
       <w:bookmarkEnd w:id="35"/>
@@ -17057,41 +18114,2294 @@
       <w:pPr>
         <w:bidi w:val="0"/>
         <w:rPr>
+          <w:rFonts w:asciiTheme="majorBidi" w:hAnsiTheme="majorBidi" w:cstheme="majorBidi"/>
+        </w:rPr>
+      </w:pPr>
+      <w:r>
+        <w:rPr>
+          <w:rFonts w:asciiTheme="majorBidi" w:hAnsiTheme="majorBidi" w:cstheme="majorBidi"/>
+          <w:b/>
+          <w:bCs/>
+        </w:rPr>
+        <w:t>Actors</w:t>
+      </w:r>
+    </w:p>
+    <w:p>
+      <w:pPr>
+        <w:bidi w:val="0"/>
+        <w:rPr>
+          <w:rFonts w:asciiTheme="majorBidi" w:hAnsiTheme="majorBidi" w:cstheme="majorBidi"/>
+        </w:rPr>
+      </w:pPr>
+      <w:r>
+        <w:rPr>
+          <w:rFonts w:asciiTheme="majorBidi" w:hAnsiTheme="majorBidi" w:cstheme="majorBidi"/>
+          <w:b/>
+          <w:bCs/>
+        </w:rPr>
+        <w:t> </w:t>
+      </w:r>
+    </w:p>
+    <w:tbl>
+      <w:tblPr>
+        <w:tblW w:w="0" w:type="auto"/>
+        <w:tblCellMar>
+          <w:top w:w="15" w:type="dxa"/>
+          <w:left w:w="15" w:type="dxa"/>
+          <w:bottom w:w="15" w:type="dxa"/>
+          <w:right w:w="15" w:type="dxa"/>
+        </w:tblCellMar>
+        <w:tblLook w:val="04A0" w:firstRow="1" w:lastRow="0" w:firstColumn="1" w:lastColumn="0" w:noHBand="0" w:noVBand="1"/>
+      </w:tblPr>
+      <w:tblGrid>
+        <w:gridCol w:w="554"/>
+        <w:gridCol w:w="1383"/>
+        <w:gridCol w:w="7408"/>
+      </w:tblGrid>
+      <w:tr>
+        <w:trPr>
+          <w:trHeight w:val="620"/>
+        </w:trPr>
+        <w:tc>
+          <w:tcPr>
+            <w:tcW w:w="0" w:type="auto"/>
+            <w:tcBorders>
+              <w:top w:val="single" w:sz="8" w:space="0" w:color="000000"/>
+              <w:left w:val="single" w:sz="8" w:space="0" w:color="000000"/>
+              <w:bottom w:val="single" w:sz="8" w:space="0" w:color="000000"/>
+              <w:right w:val="single" w:sz="4" w:space="0" w:color="000000"/>
+            </w:tcBorders>
+            <w:tcMar>
+              <w:top w:w="100" w:type="dxa"/>
+              <w:left w:w="100" w:type="dxa"/>
+              <w:bottom w:w="100" w:type="dxa"/>
+              <w:right w:w="100" w:type="dxa"/>
+            </w:tcMar>
+            <w:hideMark/>
+          </w:tcPr>
+          <w:p>
+            <w:pPr>
+              <w:bidi w:val="0"/>
+              <w:rPr>
+                <w:rFonts w:asciiTheme="majorBidi" w:hAnsiTheme="majorBidi" w:cstheme="majorBidi"/>
+              </w:rPr>
+            </w:pPr>
+            <w:r>
+              <w:rPr>
+                <w:rFonts w:asciiTheme="majorBidi" w:hAnsiTheme="majorBidi" w:cstheme="majorBidi"/>
+                <w:b/>
+                <w:bCs/>
+              </w:rPr>
+              <w:t>No.</w:t>
+            </w:r>
+          </w:p>
+        </w:tc>
+        <w:tc>
+          <w:tcPr>
+            <w:tcW w:w="0" w:type="auto"/>
+            <w:tcBorders>
+              <w:top w:val="single" w:sz="4" w:space="0" w:color="000000"/>
+              <w:left w:val="single" w:sz="4" w:space="0" w:color="000000"/>
+              <w:bottom w:val="single" w:sz="4" w:space="0" w:color="000000"/>
+              <w:right w:val="single" w:sz="4" w:space="0" w:color="000000"/>
+            </w:tcBorders>
+            <w:tcMar>
+              <w:top w:w="100" w:type="dxa"/>
+              <w:left w:w="100" w:type="dxa"/>
+              <w:bottom w:w="100" w:type="dxa"/>
+              <w:right w:w="100" w:type="dxa"/>
+            </w:tcMar>
+            <w:hideMark/>
+          </w:tcPr>
+          <w:p>
+            <w:pPr>
+              <w:bidi w:val="0"/>
+              <w:rPr>
+                <w:rFonts w:asciiTheme="majorBidi" w:hAnsiTheme="majorBidi" w:cstheme="majorBidi"/>
+              </w:rPr>
+            </w:pPr>
+            <w:r>
+              <w:rPr>
+                <w:rFonts w:asciiTheme="majorBidi" w:hAnsiTheme="majorBidi" w:cstheme="majorBidi"/>
+                <w:b/>
+                <w:bCs/>
+              </w:rPr>
+              <w:t>Name</w:t>
+            </w:r>
+          </w:p>
+        </w:tc>
+        <w:tc>
+          <w:tcPr>
+            <w:tcW w:w="0" w:type="auto"/>
+            <w:tcBorders>
+              <w:top w:val="single" w:sz="4" w:space="0" w:color="000000"/>
+              <w:left w:val="single" w:sz="4" w:space="0" w:color="000000"/>
+              <w:bottom w:val="single" w:sz="4" w:space="0" w:color="000000"/>
+              <w:right w:val="single" w:sz="4" w:space="0" w:color="000000"/>
+            </w:tcBorders>
+            <w:tcMar>
+              <w:top w:w="100" w:type="dxa"/>
+              <w:left w:w="100" w:type="dxa"/>
+              <w:bottom w:w="100" w:type="dxa"/>
+              <w:right w:w="100" w:type="dxa"/>
+            </w:tcMar>
+            <w:hideMark/>
+          </w:tcPr>
+          <w:p>
+            <w:pPr>
+              <w:bidi w:val="0"/>
+              <w:rPr>
+                <w:rFonts w:asciiTheme="majorBidi" w:hAnsiTheme="majorBidi" w:cstheme="majorBidi"/>
+              </w:rPr>
+            </w:pPr>
+            <w:r>
+              <w:rPr>
+                <w:rFonts w:asciiTheme="majorBidi" w:hAnsiTheme="majorBidi" w:cstheme="majorBidi"/>
+                <w:b/>
+                <w:bCs/>
+              </w:rPr>
+              <w:t>Description</w:t>
+            </w:r>
+          </w:p>
+        </w:tc>
+      </w:tr>
+      <w:tr>
+        <w:trPr>
+          <w:trHeight w:val="620"/>
+        </w:trPr>
+        <w:tc>
+          <w:tcPr>
+            <w:tcW w:w="0" w:type="auto"/>
+            <w:tcBorders>
+              <w:top w:val="single" w:sz="8" w:space="0" w:color="000000"/>
+              <w:left w:val="single" w:sz="8" w:space="0" w:color="000000"/>
+              <w:bottom w:val="single" w:sz="8" w:space="0" w:color="000000"/>
+              <w:right w:val="single" w:sz="4" w:space="0" w:color="000000"/>
+            </w:tcBorders>
+            <w:tcMar>
+              <w:top w:w="100" w:type="dxa"/>
+              <w:left w:w="100" w:type="dxa"/>
+              <w:bottom w:w="100" w:type="dxa"/>
+              <w:right w:w="100" w:type="dxa"/>
+            </w:tcMar>
+            <w:hideMark/>
+          </w:tcPr>
+          <w:p>
+            <w:pPr>
+              <w:bidi w:val="0"/>
+              <w:rPr>
+                <w:rFonts w:asciiTheme="majorBidi" w:hAnsiTheme="majorBidi" w:cstheme="majorBidi"/>
+              </w:rPr>
+            </w:pPr>
+            <w:r>
+              <w:rPr>
+                <w:rFonts w:asciiTheme="majorBidi" w:hAnsiTheme="majorBidi" w:cstheme="majorBidi"/>
+                <w:b/>
+                <w:bCs/>
+              </w:rPr>
+              <w:t>1</w:t>
+            </w:r>
+          </w:p>
+        </w:tc>
+        <w:tc>
+          <w:tcPr>
+            <w:tcW w:w="0" w:type="auto"/>
+            <w:tcBorders>
+              <w:top w:val="single" w:sz="4" w:space="0" w:color="000000"/>
+              <w:left w:val="single" w:sz="4" w:space="0" w:color="000000"/>
+              <w:bottom w:val="single" w:sz="4" w:space="0" w:color="000000"/>
+              <w:right w:val="single" w:sz="4" w:space="0" w:color="000000"/>
+            </w:tcBorders>
+            <w:tcMar>
+              <w:top w:w="100" w:type="dxa"/>
+              <w:left w:w="100" w:type="dxa"/>
+              <w:bottom w:w="100" w:type="dxa"/>
+              <w:right w:w="100" w:type="dxa"/>
+            </w:tcMar>
+            <w:hideMark/>
+          </w:tcPr>
+          <w:p>
+            <w:pPr>
+              <w:bidi w:val="0"/>
+              <w:rPr>
+                <w:rFonts w:asciiTheme="majorBidi" w:hAnsiTheme="majorBidi" w:cstheme="majorBidi"/>
+              </w:rPr>
+            </w:pPr>
+            <w:r>
+              <w:rPr>
+                <w:rFonts w:asciiTheme="majorBidi" w:hAnsiTheme="majorBidi" w:cstheme="majorBidi"/>
+                <w:b/>
+                <w:bCs/>
+              </w:rPr>
+              <w:t xml:space="preserve"> </w:t>
+            </w:r>
+            <w:r>
+              <w:rPr>
+                <w:color w:val="3A414A"/>
+                <w:sz w:val="25"/>
+                <w:szCs w:val="25"/>
+              </w:rPr>
+              <w:t>Memorizer</w:t>
+            </w:r>
+          </w:p>
+        </w:tc>
+        <w:tc>
+          <w:tcPr>
+            <w:tcW w:w="0" w:type="auto"/>
+            <w:tcBorders>
+              <w:top w:val="single" w:sz="4" w:space="0" w:color="000000"/>
+              <w:left w:val="single" w:sz="4" w:space="0" w:color="000000"/>
+              <w:bottom w:val="single" w:sz="4" w:space="0" w:color="000000"/>
+              <w:right w:val="single" w:sz="4" w:space="0" w:color="000000"/>
+            </w:tcBorders>
+            <w:tcMar>
+              <w:top w:w="100" w:type="dxa"/>
+              <w:left w:w="100" w:type="dxa"/>
+              <w:bottom w:w="100" w:type="dxa"/>
+              <w:right w:w="100" w:type="dxa"/>
+            </w:tcMar>
+            <w:hideMark/>
+          </w:tcPr>
+          <w:p>
+            <w:pPr>
+              <w:bidi w:val="0"/>
+              <w:rPr>
+                <w:rFonts w:asciiTheme="majorBidi" w:hAnsiTheme="majorBidi" w:cstheme="majorBidi" w:hint="cs"/>
+                <w:rtl/>
+                <w:lang w:bidi="ar-EG"/>
+              </w:rPr>
+            </w:pPr>
+            <w:r>
+              <w:rPr>
+                <w:rFonts w:asciiTheme="majorBidi" w:hAnsiTheme="majorBidi" w:cstheme="majorBidi"/>
+              </w:rPr>
+              <w:t>He</w:t>
+            </w:r>
+            <w:r>
+              <w:rPr>
+                <w:rFonts w:asciiTheme="majorBidi" w:hAnsiTheme="majorBidi" w:cstheme="majorBidi"/>
+              </w:rPr>
+              <w:t xml:space="preserve"> is the teacher who teaches the students</w:t>
+            </w:r>
+          </w:p>
+        </w:tc>
+      </w:tr>
+      <w:tr>
+        <w:trPr>
+          <w:trHeight w:val="620"/>
+        </w:trPr>
+        <w:tc>
+          <w:tcPr>
+            <w:tcW w:w="0" w:type="auto"/>
+            <w:tcBorders>
+              <w:top w:val="single" w:sz="8" w:space="0" w:color="000000"/>
+              <w:left w:val="single" w:sz="8" w:space="0" w:color="000000"/>
+              <w:bottom w:val="single" w:sz="8" w:space="0" w:color="000000"/>
+              <w:right w:val="single" w:sz="4" w:space="0" w:color="000000"/>
+            </w:tcBorders>
+            <w:tcMar>
+              <w:top w:w="100" w:type="dxa"/>
+              <w:left w:w="100" w:type="dxa"/>
+              <w:bottom w:w="100" w:type="dxa"/>
+              <w:right w:w="100" w:type="dxa"/>
+            </w:tcMar>
+            <w:hideMark/>
+          </w:tcPr>
+          <w:p>
+            <w:pPr>
+              <w:bidi w:val="0"/>
+              <w:rPr>
+                <w:rFonts w:asciiTheme="majorBidi" w:hAnsiTheme="majorBidi" w:cstheme="majorBidi"/>
+              </w:rPr>
+            </w:pPr>
+            <w:r>
+              <w:rPr>
+                <w:rFonts w:asciiTheme="majorBidi" w:hAnsiTheme="majorBidi" w:cstheme="majorBidi"/>
+                <w:b/>
+                <w:bCs/>
+              </w:rPr>
+              <w:t>2</w:t>
+            </w:r>
+          </w:p>
+        </w:tc>
+        <w:tc>
+          <w:tcPr>
+            <w:tcW w:w="0" w:type="auto"/>
+            <w:tcBorders>
+              <w:top w:val="single" w:sz="4" w:space="0" w:color="000000"/>
+              <w:left w:val="single" w:sz="4" w:space="0" w:color="000000"/>
+              <w:bottom w:val="single" w:sz="4" w:space="0" w:color="000000"/>
+              <w:right w:val="single" w:sz="4" w:space="0" w:color="000000"/>
+            </w:tcBorders>
+            <w:tcMar>
+              <w:top w:w="100" w:type="dxa"/>
+              <w:left w:w="100" w:type="dxa"/>
+              <w:bottom w:w="100" w:type="dxa"/>
+              <w:right w:w="100" w:type="dxa"/>
+            </w:tcMar>
+            <w:hideMark/>
+          </w:tcPr>
+          <w:p>
+            <w:pPr>
+              <w:bidi w:val="0"/>
+              <w:rPr>
+                <w:rFonts w:asciiTheme="majorBidi" w:hAnsiTheme="majorBidi" w:cstheme="majorBidi"/>
+              </w:rPr>
+            </w:pPr>
+            <w:r>
+              <w:rPr>
+                <w:rFonts w:asciiTheme="majorBidi" w:hAnsiTheme="majorBidi" w:cstheme="majorBidi"/>
+                <w:b/>
+                <w:bCs/>
+              </w:rPr>
+              <w:t xml:space="preserve"> </w:t>
+            </w:r>
+            <w:r>
+              <w:rPr>
+                <w:color w:val="3A414A"/>
+                <w:sz w:val="25"/>
+                <w:szCs w:val="25"/>
+              </w:rPr>
+              <w:t>Manager</w:t>
+            </w:r>
+          </w:p>
+        </w:tc>
+        <w:tc>
+          <w:tcPr>
+            <w:tcW w:w="0" w:type="auto"/>
+            <w:tcBorders>
+              <w:top w:val="single" w:sz="4" w:space="0" w:color="000000"/>
+              <w:left w:val="single" w:sz="4" w:space="0" w:color="000000"/>
+              <w:bottom w:val="single" w:sz="4" w:space="0" w:color="000000"/>
+              <w:right w:val="single" w:sz="4" w:space="0" w:color="000000"/>
+            </w:tcBorders>
+            <w:tcMar>
+              <w:top w:w="100" w:type="dxa"/>
+              <w:left w:w="100" w:type="dxa"/>
+              <w:bottom w:w="100" w:type="dxa"/>
+              <w:right w:w="100" w:type="dxa"/>
+            </w:tcMar>
+            <w:hideMark/>
+          </w:tcPr>
+          <w:p>
+            <w:pPr>
+              <w:bidi w:val="0"/>
+              <w:rPr>
+                <w:rFonts w:asciiTheme="majorBidi" w:hAnsiTheme="majorBidi" w:cstheme="majorBidi"/>
+              </w:rPr>
+            </w:pPr>
+            <w:r>
+              <w:rPr>
+                <w:rFonts w:asciiTheme="majorBidi" w:hAnsiTheme="majorBidi" w:cstheme="majorBidi"/>
+              </w:rPr>
+              <w:t>He is the person who supervises the center as a whole of students and teachers and manages the center and its resources. He will have full powers in the center.</w:t>
+            </w:r>
+          </w:p>
+        </w:tc>
+      </w:tr>
+      <w:tr>
+        <w:trPr>
+          <w:trHeight w:val="620"/>
+        </w:trPr>
+        <w:tc>
+          <w:tcPr>
+            <w:tcW w:w="0" w:type="auto"/>
+            <w:tcBorders>
+              <w:top w:val="single" w:sz="8" w:space="0" w:color="000000"/>
+              <w:left w:val="single" w:sz="8" w:space="0" w:color="000000"/>
+              <w:bottom w:val="single" w:sz="8" w:space="0" w:color="000000"/>
+              <w:right w:val="single" w:sz="4" w:space="0" w:color="000000"/>
+            </w:tcBorders>
+            <w:tcMar>
+              <w:top w:w="100" w:type="dxa"/>
+              <w:left w:w="100" w:type="dxa"/>
+              <w:bottom w:w="100" w:type="dxa"/>
+              <w:right w:w="100" w:type="dxa"/>
+            </w:tcMar>
+            <w:hideMark/>
+          </w:tcPr>
+          <w:p>
+            <w:pPr>
+              <w:bidi w:val="0"/>
+              <w:rPr>
+                <w:rFonts w:asciiTheme="majorBidi" w:hAnsiTheme="majorBidi" w:cstheme="majorBidi"/>
+              </w:rPr>
+            </w:pPr>
+            <w:r>
+              <w:rPr>
+                <w:rFonts w:asciiTheme="majorBidi" w:hAnsiTheme="majorBidi" w:cstheme="majorBidi"/>
+                <w:b/>
+                <w:bCs/>
+              </w:rPr>
+              <w:t>3</w:t>
+            </w:r>
+          </w:p>
+        </w:tc>
+        <w:tc>
+          <w:tcPr>
+            <w:tcW w:w="0" w:type="auto"/>
+            <w:tcBorders>
+              <w:top w:val="single" w:sz="4" w:space="0" w:color="000000"/>
+              <w:left w:val="single" w:sz="4" w:space="0" w:color="000000"/>
+              <w:bottom w:val="single" w:sz="4" w:space="0" w:color="000000"/>
+              <w:right w:val="single" w:sz="4" w:space="0" w:color="000000"/>
+            </w:tcBorders>
+            <w:tcMar>
+              <w:top w:w="100" w:type="dxa"/>
+              <w:left w:w="100" w:type="dxa"/>
+              <w:bottom w:w="100" w:type="dxa"/>
+              <w:right w:w="100" w:type="dxa"/>
+            </w:tcMar>
+            <w:hideMark/>
+          </w:tcPr>
+          <w:p>
+            <w:pPr>
+              <w:bidi w:val="0"/>
+              <w:rPr>
+                <w:rFonts w:asciiTheme="majorBidi" w:hAnsiTheme="majorBidi" w:cstheme="majorBidi"/>
+              </w:rPr>
+            </w:pPr>
+            <w:r>
+              <w:rPr>
+                <w:color w:val="3A414A"/>
+                <w:sz w:val="25"/>
+                <w:szCs w:val="25"/>
+              </w:rPr>
+              <w:t>Super Admin</w:t>
+            </w:r>
+          </w:p>
+        </w:tc>
+        <w:tc>
+          <w:tcPr>
+            <w:tcW w:w="0" w:type="auto"/>
+            <w:tcBorders>
+              <w:top w:val="single" w:sz="4" w:space="0" w:color="000000"/>
+              <w:left w:val="single" w:sz="4" w:space="0" w:color="000000"/>
+              <w:bottom w:val="single" w:sz="4" w:space="0" w:color="000000"/>
+              <w:right w:val="single" w:sz="4" w:space="0" w:color="000000"/>
+            </w:tcBorders>
+            <w:tcMar>
+              <w:top w:w="100" w:type="dxa"/>
+              <w:left w:w="100" w:type="dxa"/>
+              <w:bottom w:w="100" w:type="dxa"/>
+              <w:right w:w="100" w:type="dxa"/>
+            </w:tcMar>
+            <w:hideMark/>
+          </w:tcPr>
+          <w:p>
+            <w:pPr>
+              <w:bidi w:val="0"/>
+              <w:rPr>
+                <w:rFonts w:asciiTheme="majorBidi" w:hAnsiTheme="majorBidi" w:cstheme="majorBidi"/>
+              </w:rPr>
+            </w:pPr>
+            <w:r>
+              <w:rPr>
+                <w:rFonts w:asciiTheme="majorBidi" w:hAnsiTheme="majorBidi" w:cstheme="majorBidi"/>
+              </w:rPr>
+              <w:t>He is the one who will have powers over all points of the system, he can control even the center managers</w:t>
+            </w:r>
+          </w:p>
+        </w:tc>
+      </w:tr>
+      <w:tr>
+        <w:trPr>
+          <w:trHeight w:val="620"/>
+        </w:trPr>
+        <w:tc>
+          <w:tcPr>
+            <w:tcW w:w="0" w:type="auto"/>
+            <w:tcBorders>
+              <w:top w:val="single" w:sz="8" w:space="0" w:color="000000"/>
+              <w:left w:val="single" w:sz="8" w:space="0" w:color="000000"/>
+              <w:bottom w:val="single" w:sz="8" w:space="0" w:color="000000"/>
+              <w:right w:val="single" w:sz="4" w:space="0" w:color="000000"/>
+            </w:tcBorders>
+            <w:tcMar>
+              <w:top w:w="100" w:type="dxa"/>
+              <w:left w:w="100" w:type="dxa"/>
+              <w:bottom w:w="100" w:type="dxa"/>
+              <w:right w:w="100" w:type="dxa"/>
+            </w:tcMar>
+          </w:tcPr>
+          <w:p>
+            <w:pPr>
+              <w:bidi w:val="0"/>
+              <w:rPr>
+                <w:rFonts w:asciiTheme="majorBidi" w:hAnsiTheme="majorBidi" w:cstheme="majorBidi"/>
+                <w:b/>
+                <w:bCs/>
+              </w:rPr>
+            </w:pPr>
+            <w:r>
+              <w:rPr>
+                <w:rFonts w:asciiTheme="majorBidi" w:hAnsiTheme="majorBidi" w:cstheme="majorBidi"/>
+                <w:b/>
+                <w:bCs/>
+              </w:rPr>
+              <w:t>4</w:t>
+            </w:r>
+          </w:p>
+        </w:tc>
+        <w:tc>
+          <w:tcPr>
+            <w:tcW w:w="0" w:type="auto"/>
+            <w:tcBorders>
+              <w:top w:val="single" w:sz="4" w:space="0" w:color="000000"/>
+              <w:left w:val="single" w:sz="4" w:space="0" w:color="000000"/>
+              <w:bottom w:val="single" w:sz="4" w:space="0" w:color="000000"/>
+              <w:right w:val="single" w:sz="4" w:space="0" w:color="000000"/>
+            </w:tcBorders>
+            <w:tcMar>
+              <w:top w:w="100" w:type="dxa"/>
+              <w:left w:w="100" w:type="dxa"/>
+              <w:bottom w:w="100" w:type="dxa"/>
+              <w:right w:w="100" w:type="dxa"/>
+            </w:tcMar>
+          </w:tcPr>
+          <w:p>
+            <w:pPr>
+              <w:bidi w:val="0"/>
+              <w:rPr>
+                <w:color w:val="3A414A"/>
+                <w:sz w:val="25"/>
+                <w:szCs w:val="25"/>
+              </w:rPr>
+            </w:pPr>
+            <w:r>
+              <w:rPr>
+                <w:color w:val="3A414A"/>
+                <w:sz w:val="25"/>
+                <w:szCs w:val="25"/>
+              </w:rPr>
+              <w:t>Student</w:t>
+            </w:r>
+          </w:p>
+        </w:tc>
+        <w:tc>
+          <w:tcPr>
+            <w:tcW w:w="0" w:type="auto"/>
+            <w:tcBorders>
+              <w:top w:val="single" w:sz="4" w:space="0" w:color="000000"/>
+              <w:left w:val="single" w:sz="4" w:space="0" w:color="000000"/>
+              <w:bottom w:val="single" w:sz="4" w:space="0" w:color="000000"/>
+              <w:right w:val="single" w:sz="4" w:space="0" w:color="000000"/>
+            </w:tcBorders>
+            <w:tcMar>
+              <w:top w:w="100" w:type="dxa"/>
+              <w:left w:w="100" w:type="dxa"/>
+              <w:bottom w:w="100" w:type="dxa"/>
+              <w:right w:w="100" w:type="dxa"/>
+            </w:tcMar>
+          </w:tcPr>
+          <w:p>
+            <w:pPr>
+              <w:bidi w:val="0"/>
+              <w:rPr>
+                <w:rFonts w:asciiTheme="majorBidi" w:hAnsiTheme="majorBidi" w:cstheme="majorBidi"/>
+              </w:rPr>
+            </w:pPr>
+            <w:r>
+              <w:rPr>
+                <w:rFonts w:asciiTheme="majorBidi" w:hAnsiTheme="majorBidi" w:cstheme="majorBidi"/>
+              </w:rPr>
+              <w:t>He is the person who takes the lessons and recites the memorandum daily, most of the time the student is young and does not have a smart phone; In this case, the parents will be referred to instead in this report</w:t>
+            </w:r>
+          </w:p>
+        </w:tc>
+      </w:tr>
+    </w:tbl>
+    <w:p>
+      <w:pPr>
+        <w:bidi w:val="0"/>
+        <w:rPr>
+          <w:rFonts w:asciiTheme="majorBidi" w:hAnsiTheme="majorBidi" w:cstheme="majorBidi"/>
+        </w:rPr>
+      </w:pPr>
+      <w:r>
+        <w:rPr>
+          <w:rFonts w:asciiTheme="majorBidi" w:hAnsiTheme="majorBidi" w:cstheme="majorBidi"/>
+          <w:b/>
+          <w:bCs/>
+        </w:rPr>
+        <w:t>   </w:t>
+      </w:r>
+    </w:p>
+    <w:p>
+      <w:pPr>
+        <w:bidi w:val="0"/>
+        <w:rPr>
+          <w:rFonts w:asciiTheme="majorBidi" w:hAnsiTheme="majorBidi" w:cstheme="majorBidi"/>
+          <w:b/>
+          <w:bCs/>
+        </w:rPr>
+      </w:pPr>
+    </w:p>
+    <w:p>
+      <w:pPr>
+        <w:bidi w:val="0"/>
+        <w:rPr>
+          <w:rFonts w:asciiTheme="majorBidi" w:hAnsiTheme="majorBidi" w:cstheme="majorBidi"/>
+          <w:b/>
+          <w:bCs/>
+        </w:rPr>
+      </w:pPr>
+    </w:p>
+    <w:p>
+      <w:pPr>
+        <w:bidi w:val="0"/>
+        <w:rPr>
+          <w:rFonts w:asciiTheme="majorBidi" w:hAnsiTheme="majorBidi" w:cstheme="majorBidi"/>
+          <w:b/>
+          <w:bCs/>
+        </w:rPr>
+      </w:pPr>
+    </w:p>
+    <w:p>
+      <w:pPr>
+        <w:bidi w:val="0"/>
+        <w:rPr>
+          <w:rFonts w:asciiTheme="majorBidi" w:hAnsiTheme="majorBidi" w:cstheme="majorBidi"/>
+          <w:b/>
+          <w:bCs/>
+        </w:rPr>
+      </w:pPr>
+    </w:p>
+    <w:p>
+      <w:pPr>
+        <w:bidi w:val="0"/>
+        <w:rPr>
+          <w:rFonts w:asciiTheme="majorBidi" w:hAnsiTheme="majorBidi" w:cstheme="majorBidi"/>
+          <w:b/>
+          <w:bCs/>
+        </w:rPr>
+      </w:pPr>
+    </w:p>
+    <w:p>
+      <w:pPr>
+        <w:bidi w:val="0"/>
+        <w:rPr>
+          <w:rFonts w:asciiTheme="majorBidi" w:hAnsiTheme="majorBidi" w:cstheme="majorBidi"/>
+          <w:b/>
+          <w:bCs/>
+        </w:rPr>
+      </w:pPr>
+    </w:p>
+    <w:p>
+      <w:pPr>
+        <w:bidi w:val="0"/>
+        <w:rPr>
+          <w:rFonts w:asciiTheme="majorBidi" w:hAnsiTheme="majorBidi" w:cstheme="majorBidi"/>
+          <w:b/>
+          <w:bCs/>
+        </w:rPr>
+      </w:pPr>
+    </w:p>
+    <w:p>
+      <w:pPr>
+        <w:bidi w:val="0"/>
+        <w:rPr>
+          <w:rFonts w:asciiTheme="majorBidi" w:hAnsiTheme="majorBidi" w:cstheme="majorBidi"/>
+          <w:b/>
+          <w:bCs/>
+        </w:rPr>
+      </w:pPr>
+    </w:p>
+    <w:p>
+      <w:pPr>
+        <w:bidi w:val="0"/>
+        <w:rPr>
+          <w:rFonts w:asciiTheme="majorBidi" w:hAnsiTheme="majorBidi" w:cstheme="majorBidi"/>
+          <w:b/>
+          <w:bCs/>
+        </w:rPr>
+      </w:pPr>
+    </w:p>
+    <w:p>
+      <w:pPr>
+        <w:bidi w:val="0"/>
+        <w:rPr>
+          <w:rFonts w:asciiTheme="majorBidi" w:hAnsiTheme="majorBidi" w:cstheme="majorBidi"/>
+          <w:b/>
+          <w:bCs/>
+        </w:rPr>
+      </w:pPr>
+    </w:p>
+    <w:p>
+      <w:pPr>
+        <w:bidi w:val="0"/>
+        <w:rPr>
+          <w:rFonts w:asciiTheme="majorBidi" w:hAnsiTheme="majorBidi" w:cstheme="majorBidi"/>
+          <w:b/>
+          <w:bCs/>
+        </w:rPr>
+      </w:pPr>
+    </w:p>
+    <w:p>
+      <w:pPr>
+        <w:bidi w:val="0"/>
+        <w:rPr>
+          <w:rFonts w:asciiTheme="majorBidi" w:hAnsiTheme="majorBidi" w:cstheme="majorBidi"/>
+          <w:b/>
+          <w:bCs/>
+        </w:rPr>
+      </w:pPr>
+    </w:p>
+    <w:p>
+      <w:pPr>
+        <w:bidi w:val="0"/>
+        <w:rPr>
+          <w:rFonts w:asciiTheme="majorBidi" w:hAnsiTheme="majorBidi" w:cstheme="majorBidi"/>
+          <w:b/>
+          <w:bCs/>
+        </w:rPr>
+      </w:pPr>
+    </w:p>
+    <w:p>
+      <w:pPr>
+        <w:bidi w:val="0"/>
+        <w:rPr>
+          <w:rFonts w:asciiTheme="majorBidi" w:hAnsiTheme="majorBidi" w:cstheme="majorBidi"/>
+          <w:b/>
+          <w:bCs/>
+        </w:rPr>
+      </w:pPr>
+    </w:p>
+    <w:p>
+      <w:pPr>
+        <w:bidi w:val="0"/>
+        <w:rPr>
+          <w:rFonts w:asciiTheme="majorBidi" w:hAnsiTheme="majorBidi" w:cstheme="majorBidi"/>
+          <w:b/>
+          <w:bCs/>
+        </w:rPr>
+      </w:pPr>
+    </w:p>
+    <w:p>
+      <w:pPr>
+        <w:bidi w:val="0"/>
+        <w:rPr>
+          <w:rFonts w:asciiTheme="majorBidi" w:hAnsiTheme="majorBidi" w:cstheme="majorBidi"/>
+          <w:b/>
+          <w:bCs/>
+        </w:rPr>
+      </w:pPr>
+    </w:p>
+    <w:p>
+      <w:pPr>
+        <w:bidi w:val="0"/>
+        <w:rPr>
+          <w:rFonts w:asciiTheme="majorBidi" w:hAnsiTheme="majorBidi" w:cstheme="majorBidi"/>
+          <w:b/>
+          <w:bCs/>
+        </w:rPr>
+      </w:pPr>
+    </w:p>
+    <w:p>
+      <w:pPr>
+        <w:bidi w:val="0"/>
+        <w:rPr>
+          <w:rFonts w:asciiTheme="majorBidi" w:hAnsiTheme="majorBidi" w:cstheme="majorBidi"/>
+          <w:b/>
+          <w:bCs/>
+        </w:rPr>
+      </w:pPr>
+    </w:p>
+    <w:p>
+      <w:pPr>
+        <w:bidi w:val="0"/>
+        <w:rPr>
+          <w:rFonts w:asciiTheme="majorBidi" w:hAnsiTheme="majorBidi" w:cstheme="majorBidi"/>
+          <w:b/>
+          <w:bCs/>
+        </w:rPr>
+      </w:pPr>
+    </w:p>
+    <w:p>
+      <w:pPr>
+        <w:bidi w:val="0"/>
+        <w:rPr>
+          <w:rFonts w:asciiTheme="majorBidi" w:hAnsiTheme="majorBidi" w:cstheme="majorBidi"/>
+          <w:b/>
+          <w:bCs/>
+        </w:rPr>
+      </w:pPr>
+    </w:p>
+    <w:p>
+      <w:pPr>
+        <w:bidi w:val="0"/>
+        <w:rPr>
+          <w:rFonts w:asciiTheme="majorBidi" w:hAnsiTheme="majorBidi" w:cstheme="majorBidi"/>
+          <w:b/>
+          <w:bCs/>
+        </w:rPr>
+      </w:pPr>
+    </w:p>
+    <w:p>
+      <w:pPr>
+        <w:bidi w:val="0"/>
+        <w:rPr>
+          <w:rFonts w:asciiTheme="majorBidi" w:hAnsiTheme="majorBidi" w:cstheme="majorBidi"/>
+          <w:b/>
+          <w:bCs/>
+        </w:rPr>
+      </w:pPr>
+    </w:p>
+    <w:p>
+      <w:pPr>
+        <w:bidi w:val="0"/>
+        <w:rPr>
+          <w:rFonts w:asciiTheme="majorBidi" w:hAnsiTheme="majorBidi" w:cstheme="majorBidi"/>
+          <w:b/>
+          <w:bCs/>
+        </w:rPr>
+      </w:pPr>
+    </w:p>
+    <w:p>
+      <w:pPr>
+        <w:bidi w:val="0"/>
+        <w:rPr>
+          <w:rFonts w:asciiTheme="majorBidi" w:hAnsiTheme="majorBidi" w:cstheme="majorBidi"/>
+          <w:b/>
+          <w:bCs/>
+        </w:rPr>
+      </w:pPr>
+    </w:p>
+    <w:p>
+      <w:pPr>
+        <w:bidi w:val="0"/>
+        <w:rPr>
+          <w:rFonts w:asciiTheme="majorBidi" w:hAnsiTheme="majorBidi" w:cstheme="majorBidi"/>
+          <w:b/>
+          <w:bCs/>
+        </w:rPr>
+      </w:pPr>
+    </w:p>
+    <w:p>
+      <w:pPr>
+        <w:bidi w:val="0"/>
+        <w:rPr>
+          <w:rFonts w:asciiTheme="majorBidi" w:hAnsiTheme="majorBidi" w:cstheme="majorBidi"/>
+          <w:b/>
+          <w:bCs/>
+        </w:rPr>
+      </w:pPr>
+    </w:p>
+    <w:p>
+      <w:pPr>
+        <w:bidi w:val="0"/>
+        <w:rPr>
+          <w:rFonts w:asciiTheme="majorBidi" w:hAnsiTheme="majorBidi" w:cstheme="majorBidi"/>
+        </w:rPr>
+      </w:pPr>
+      <w:r>
+        <w:rPr>
+          <w:rFonts w:asciiTheme="majorBidi" w:hAnsiTheme="majorBidi" w:cstheme="majorBidi"/>
+          <w:b/>
+          <w:bCs/>
+        </w:rPr>
+        <w:t>Chapter 2:</w:t>
+      </w:r>
+    </w:p>
+    <w:p>
+      <w:pPr>
+        <w:bidi w:val="0"/>
+        <w:rPr>
+          <w:rFonts w:asciiTheme="majorBidi" w:hAnsiTheme="majorBidi" w:cstheme="majorBidi"/>
+        </w:rPr>
+      </w:pPr>
+      <w:r>
+        <w:rPr>
+          <w:rFonts w:asciiTheme="majorBidi" w:hAnsiTheme="majorBidi" w:cstheme="majorBidi"/>
+          <w:b/>
+          <w:bCs/>
+        </w:rPr>
+        <w:t>Use case</w:t>
+      </w:r>
+      <w:r>
+        <w:rPr>
+          <w:rFonts w:asciiTheme="majorBidi" w:hAnsiTheme="majorBidi" w:cstheme="majorBidi"/>
+          <w:noProof/>
+        </w:rPr>
+        <w:drawing>
+          <wp:inline distT="0" distB="0" distL="0" distR="0" wp14:anchorId="5D839532" wp14:editId="1BFF8691">
+            <wp:extent cx="5934075" cy="6486525"/>
+            <wp:effectExtent l="0" t="0" r="9525" b="9525"/>
+            <wp:docPr id="4" name="صورة 4"/>
+            <wp:cNvGraphicFramePr>
+              <a:graphicFrameLocks xmlns:a="http://schemas.openxmlformats.org/drawingml/2006/main" noChangeAspect="1"/>
+            </wp:cNvGraphicFramePr>
+            <a:graphic xmlns:a="http://schemas.openxmlformats.org/drawingml/2006/main">
+              <a:graphicData uri="http://schemas.openxmlformats.org/drawingml/2006/picture">
+                <pic:pic xmlns:pic="http://schemas.openxmlformats.org/drawingml/2006/picture">
+                  <pic:nvPicPr>
+                    <pic:cNvPr id="0" name="Picture 1"/>
+                    <pic:cNvPicPr>
+                      <a:picLocks noChangeAspect="1" noChangeArrowheads="1"/>
+                    </pic:cNvPicPr>
+                  </pic:nvPicPr>
+                  <pic:blipFill>
+                    <a:blip r:embed="rId39" cstate="print">
+                      <a:extLst>
+                        <a:ext uri="{28A0092B-C50C-407E-A947-70E740481C1C}">
+                          <a14:useLocalDpi xmlns:a14="http://schemas.microsoft.com/office/drawing/2010/main" val="0"/>
+                        </a:ext>
+                      </a:extLst>
+                    </a:blip>
+                    <a:srcRect/>
+                    <a:stretch>
+                      <a:fillRect/>
+                    </a:stretch>
+                  </pic:blipFill>
+                  <pic:spPr bwMode="auto">
+                    <a:xfrm>
+                      <a:off x="0" y="0"/>
+                      <a:ext cx="5934075" cy="6486525"/>
+                    </a:xfrm>
+                    <a:prstGeom prst="rect">
+                      <a:avLst/>
+                    </a:prstGeom>
+                    <a:noFill/>
+                    <a:ln>
+                      <a:noFill/>
+                    </a:ln>
+                  </pic:spPr>
+                </pic:pic>
+              </a:graphicData>
+            </a:graphic>
+          </wp:inline>
+        </w:drawing>
+      </w:r>
+    </w:p>
+    <w:p>
+      <w:pPr>
+        <w:bidi w:val="0"/>
+        <w:rPr>
+          <w:rFonts w:asciiTheme="majorBidi" w:hAnsiTheme="majorBidi" w:cstheme="majorBidi"/>
+        </w:rPr>
+      </w:pPr>
+      <w:r>
+        <w:rPr>
+          <w:rFonts w:asciiTheme="majorBidi" w:hAnsiTheme="majorBidi" w:cstheme="majorBidi"/>
+          <w:b/>
+          <w:bCs/>
+        </w:rPr>
+        <w:t> </w:t>
+      </w:r>
+    </w:p>
+    <w:p>
+      <w:pPr>
+        <w:bidi w:val="0"/>
+        <w:rPr>
+          <w:rFonts w:asciiTheme="majorBidi" w:hAnsiTheme="majorBidi" w:cstheme="majorBidi"/>
+          <w:b/>
+          <w:bCs/>
+        </w:rPr>
+      </w:pPr>
+    </w:p>
+    <w:p>
+      <w:pPr>
+        <w:bidi w:val="0"/>
+        <w:rPr>
+          <w:rFonts w:asciiTheme="majorBidi" w:hAnsiTheme="majorBidi" w:cstheme="majorBidi"/>
+          <w:b/>
+          <w:bCs/>
+        </w:rPr>
+      </w:pPr>
+    </w:p>
+    <w:p>
+      <w:pPr>
+        <w:bidi w:val="0"/>
+        <w:rPr>
+          <w:rFonts w:asciiTheme="majorBidi" w:hAnsiTheme="majorBidi" w:cstheme="majorBidi"/>
+          <w:b/>
+          <w:bCs/>
+        </w:rPr>
+      </w:pPr>
+    </w:p>
+    <w:p>
+      <w:pPr>
+        <w:bidi w:val="0"/>
+        <w:rPr>
+          <w:rFonts w:asciiTheme="majorBidi" w:hAnsiTheme="majorBidi" w:cstheme="majorBidi"/>
+          <w:b/>
+          <w:bCs/>
+        </w:rPr>
+      </w:pPr>
+    </w:p>
+    <w:p>
+      <w:pPr>
+        <w:bidi w:val="0"/>
+        <w:rPr>
+          <w:rFonts w:asciiTheme="majorBidi" w:hAnsiTheme="majorBidi" w:cstheme="majorBidi"/>
+          <w:b/>
+          <w:bCs/>
+        </w:rPr>
+      </w:pPr>
+    </w:p>
+    <w:p>
+      <w:pPr>
+        <w:bidi w:val="0"/>
+        <w:rPr>
+          <w:rFonts w:asciiTheme="majorBidi" w:hAnsiTheme="majorBidi" w:cstheme="majorBidi"/>
+          <w:b/>
+          <w:bCs/>
+        </w:rPr>
+      </w:pPr>
+    </w:p>
+    <w:p>
+      <w:pPr>
+        <w:bidi w:val="0"/>
+        <w:rPr>
+          <w:rFonts w:asciiTheme="majorBidi" w:hAnsiTheme="majorBidi" w:cstheme="majorBidi"/>
+          <w:b/>
+          <w:bCs/>
+        </w:rPr>
+      </w:pPr>
+    </w:p>
+    <w:p>
+      <w:pPr>
+        <w:bidi w:val="0"/>
+        <w:rPr>
+          <w:rFonts w:asciiTheme="majorBidi" w:hAnsiTheme="majorBidi" w:cstheme="majorBidi"/>
+        </w:rPr>
+      </w:pPr>
+      <w:r>
+        <w:rPr>
+          <w:rFonts w:asciiTheme="majorBidi" w:hAnsiTheme="majorBidi" w:cstheme="majorBidi"/>
+          <w:b/>
+          <w:bCs/>
+        </w:rPr>
+        <w:t> 2.</w:t>
+      </w:r>
+      <w:r>
+        <w:rPr>
+          <w:rFonts w:asciiTheme="majorBidi" w:hAnsiTheme="majorBidi" w:cstheme="majorBidi"/>
+        </w:rPr>
+        <w:t xml:space="preserve">  </w:t>
+      </w:r>
+      <w:r>
+        <w:rPr>
+          <w:rFonts w:asciiTheme="majorBidi" w:hAnsiTheme="majorBidi" w:cstheme="majorBidi"/>
+          <w:b/>
+          <w:bCs/>
+        </w:rPr>
+        <w:t>Use case</w:t>
+      </w:r>
+    </w:p>
+    <w:p>
+      <w:pPr>
+        <w:bidi w:val="0"/>
+        <w:rPr>
+          <w:rFonts w:asciiTheme="majorBidi" w:hAnsiTheme="majorBidi" w:cstheme="majorBidi"/>
+        </w:rPr>
+      </w:pPr>
+      <w:r>
+        <w:rPr>
+          <w:rFonts w:asciiTheme="majorBidi" w:hAnsiTheme="majorBidi" w:cstheme="majorBidi"/>
+          <w:b/>
+          <w:bCs/>
+        </w:rPr>
+        <w:t>2.1.</w:t>
+      </w:r>
+      <w:r>
+        <w:rPr>
+          <w:rFonts w:asciiTheme="majorBidi" w:hAnsiTheme="majorBidi" w:cstheme="majorBidi"/>
+        </w:rPr>
+        <w:t xml:space="preserve"> </w:t>
+      </w:r>
+      <w:r>
+        <w:rPr>
+          <w:rFonts w:asciiTheme="majorBidi" w:hAnsiTheme="majorBidi" w:cstheme="majorBidi"/>
+        </w:rPr>
+        <w:tab/>
+      </w:r>
+      <w:r>
+        <w:rPr>
+          <w:rFonts w:asciiTheme="majorBidi" w:hAnsiTheme="majorBidi" w:cstheme="majorBidi"/>
+          <w:b/>
+          <w:bCs/>
+        </w:rPr>
+        <w:t>Use case diagram</w:t>
+      </w:r>
+    </w:p>
+    <w:p>
+      <w:pPr>
+        <w:bidi w:val="0"/>
+        <w:ind w:hanging="810"/>
+        <w:rPr>
+          <w:rFonts w:asciiTheme="majorBidi" w:hAnsiTheme="majorBidi" w:cstheme="majorBidi"/>
+        </w:rPr>
+      </w:pPr>
+    </w:p>
+    <w:p>
+      <w:pPr>
+        <w:bidi w:val="0"/>
+        <w:rPr>
+          <w:rFonts w:asciiTheme="majorBidi" w:hAnsiTheme="majorBidi" w:cstheme="majorBidi"/>
+        </w:rPr>
+      </w:pPr>
+    </w:p>
+    <w:p>
+      <w:pPr>
+        <w:bidi w:val="0"/>
+        <w:rPr>
+          <w:rFonts w:asciiTheme="majorBidi" w:hAnsiTheme="majorBidi" w:cstheme="majorBidi"/>
+        </w:rPr>
+      </w:pPr>
+      <w:r>
+        <w:rPr>
+          <w:rFonts w:asciiTheme="majorBidi" w:hAnsiTheme="majorBidi" w:cstheme="majorBidi"/>
+          <w:b/>
+          <w:bCs/>
+        </w:rPr>
+        <w:t>2.2.</w:t>
+      </w:r>
+      <w:r>
+        <w:rPr>
+          <w:rFonts w:asciiTheme="majorBidi" w:hAnsiTheme="majorBidi" w:cstheme="majorBidi"/>
+        </w:rPr>
+        <w:t xml:space="preserve"> </w:t>
+      </w:r>
+      <w:r>
+        <w:rPr>
+          <w:rFonts w:asciiTheme="majorBidi" w:hAnsiTheme="majorBidi" w:cstheme="majorBidi"/>
+        </w:rPr>
+        <w:tab/>
+      </w:r>
+      <w:r>
+        <w:rPr>
+          <w:rFonts w:asciiTheme="majorBidi" w:hAnsiTheme="majorBidi" w:cstheme="majorBidi"/>
+          <w:b/>
+          <w:bCs/>
+        </w:rPr>
+        <w:t>Use case details</w:t>
+      </w:r>
+    </w:p>
+    <w:p>
+      <w:pPr>
+        <w:bidi w:val="0"/>
+        <w:rPr>
+          <w:rFonts w:asciiTheme="majorBidi" w:hAnsiTheme="majorBidi" w:cstheme="majorBidi"/>
+        </w:rPr>
+      </w:pPr>
+      <w:r>
+        <w:rPr>
+          <w:rFonts w:asciiTheme="majorBidi" w:hAnsiTheme="majorBidi" w:cstheme="majorBidi"/>
+          <w:b/>
+          <w:bCs/>
+        </w:rPr>
+        <w:t> </w:t>
+      </w:r>
+    </w:p>
+    <w:p>
+      <w:pPr>
+        <w:bidi w:val="0"/>
+        <w:rPr>
+          <w:rFonts w:asciiTheme="majorBidi" w:hAnsiTheme="majorBidi" w:cstheme="majorBidi"/>
+        </w:rPr>
+      </w:pPr>
+    </w:p>
+    <w:p>
+      <w:pPr>
+        <w:bidi w:val="0"/>
+        <w:rPr>
+          <w:rFonts w:asciiTheme="majorBidi" w:hAnsiTheme="majorBidi" w:cstheme="majorBidi"/>
+        </w:rPr>
+      </w:pPr>
+    </w:p>
+    <w:p>
+      <w:pPr>
+        <w:bidi w:val="0"/>
+        <w:rPr>
+          <w:rFonts w:asciiTheme="majorBidi" w:hAnsiTheme="majorBidi" w:cstheme="majorBidi"/>
+        </w:rPr>
+      </w:pPr>
+    </w:p>
+    <w:p>
+      <w:pPr>
+        <w:bidi w:val="0"/>
+        <w:rPr>
+          <w:rFonts w:asciiTheme="majorBidi" w:hAnsiTheme="majorBidi" w:cstheme="majorBidi"/>
+        </w:rPr>
+      </w:pPr>
+    </w:p>
+    <w:p>
+      <w:pPr>
+        <w:bidi w:val="0"/>
+        <w:rPr>
+          <w:rFonts w:asciiTheme="majorBidi" w:hAnsiTheme="majorBidi" w:cstheme="majorBidi"/>
+        </w:rPr>
+      </w:pPr>
+    </w:p>
+    <w:tbl>
+      <w:tblPr>
+        <w:tblW w:w="0" w:type="auto"/>
+        <w:tblCellMar>
+          <w:top w:w="15" w:type="dxa"/>
+          <w:left w:w="15" w:type="dxa"/>
+          <w:bottom w:w="15" w:type="dxa"/>
+          <w:right w:w="15" w:type="dxa"/>
+        </w:tblCellMar>
+        <w:tblLook w:val="04A0" w:firstRow="1" w:lastRow="0" w:firstColumn="1" w:lastColumn="0" w:noHBand="0" w:noVBand="1"/>
+      </w:tblPr>
+      <w:tblGrid>
+        <w:gridCol w:w="1387"/>
+        <w:gridCol w:w="7953"/>
+      </w:tblGrid>
+      <w:tr>
+        <w:tc>
+          <w:tcPr>
+            <w:tcW w:w="0" w:type="auto"/>
+            <w:tcBorders>
+              <w:top w:val="single" w:sz="8" w:space="0" w:color="000000"/>
+              <w:left w:val="single" w:sz="8" w:space="0" w:color="000000"/>
+              <w:bottom w:val="single" w:sz="8" w:space="0" w:color="000000"/>
+              <w:right w:val="single" w:sz="8" w:space="0" w:color="000000"/>
+            </w:tcBorders>
+            <w:tcMar>
+              <w:top w:w="100" w:type="dxa"/>
+              <w:left w:w="100" w:type="dxa"/>
+              <w:bottom w:w="100" w:type="dxa"/>
+              <w:right w:w="100" w:type="dxa"/>
+            </w:tcMar>
+            <w:hideMark/>
+          </w:tcPr>
+          <w:p>
+            <w:pPr>
+              <w:bidi w:val="0"/>
+              <w:rPr>
+                <w:rFonts w:asciiTheme="majorBidi" w:hAnsiTheme="majorBidi" w:cstheme="majorBidi"/>
+                <w:b/>
+                <w:bCs/>
+              </w:rPr>
+            </w:pPr>
+            <w:r>
+              <w:rPr>
+                <w:rFonts w:asciiTheme="majorBidi" w:hAnsiTheme="majorBidi" w:cstheme="majorBidi"/>
+                <w:b/>
+                <w:bCs/>
+              </w:rPr>
+              <w:t>Name</w:t>
+            </w:r>
+          </w:p>
+        </w:tc>
+        <w:tc>
+          <w:tcPr>
+            <w:tcW w:w="0" w:type="auto"/>
+            <w:tcBorders>
+              <w:top w:val="single" w:sz="8" w:space="0" w:color="000000"/>
+              <w:left w:val="single" w:sz="8" w:space="0" w:color="000000"/>
+              <w:bottom w:val="single" w:sz="8" w:space="0" w:color="000000"/>
+              <w:right w:val="single" w:sz="8" w:space="0" w:color="000000"/>
+            </w:tcBorders>
+            <w:tcMar>
+              <w:top w:w="100" w:type="dxa"/>
+              <w:left w:w="100" w:type="dxa"/>
+              <w:bottom w:w="100" w:type="dxa"/>
+              <w:right w:w="100" w:type="dxa"/>
+            </w:tcMar>
+            <w:hideMark/>
+          </w:tcPr>
+          <w:p>
+            <w:pPr>
+              <w:bidi w:val="0"/>
+              <w:rPr>
+                <w:rFonts w:asciiTheme="majorBidi" w:hAnsiTheme="majorBidi" w:cstheme="majorBidi"/>
+                <w:b/>
+                <w:bCs/>
+              </w:rPr>
+            </w:pPr>
+            <w:proofErr w:type="spellStart"/>
+            <w:r>
+              <w:rPr>
+                <w:rFonts w:asciiTheme="majorBidi" w:hAnsiTheme="majorBidi" w:cstheme="majorBidi"/>
+                <w:b/>
+                <w:bCs/>
+              </w:rPr>
+              <w:t>SingUp</w:t>
+            </w:r>
+            <w:proofErr w:type="spellEnd"/>
+          </w:p>
+        </w:tc>
+      </w:tr>
+      <w:tr>
+        <w:tc>
+          <w:tcPr>
+            <w:tcW w:w="0" w:type="auto"/>
+            <w:tcBorders>
+              <w:top w:val="single" w:sz="8" w:space="0" w:color="000000"/>
+              <w:left w:val="single" w:sz="8" w:space="0" w:color="000000"/>
+              <w:bottom w:val="single" w:sz="8" w:space="0" w:color="000000"/>
+              <w:right w:val="single" w:sz="8" w:space="0" w:color="000000"/>
+            </w:tcBorders>
+            <w:tcMar>
+              <w:top w:w="100" w:type="dxa"/>
+              <w:left w:w="100" w:type="dxa"/>
+              <w:bottom w:w="100" w:type="dxa"/>
+              <w:right w:w="100" w:type="dxa"/>
+            </w:tcMar>
+            <w:hideMark/>
+          </w:tcPr>
+          <w:p>
+            <w:pPr>
+              <w:bidi w:val="0"/>
+              <w:rPr>
+                <w:rFonts w:asciiTheme="majorBidi" w:hAnsiTheme="majorBidi" w:cstheme="majorBidi"/>
+                <w:b/>
+                <w:bCs/>
+              </w:rPr>
+            </w:pPr>
+            <w:r>
+              <w:rPr>
+                <w:rFonts w:asciiTheme="majorBidi" w:hAnsiTheme="majorBidi" w:cstheme="majorBidi"/>
+                <w:b/>
+                <w:bCs/>
+              </w:rPr>
+              <w:t>Actors</w:t>
+            </w:r>
+          </w:p>
+        </w:tc>
+        <w:tc>
+          <w:tcPr>
+            <w:tcW w:w="0" w:type="auto"/>
+            <w:tcBorders>
+              <w:top w:val="single" w:sz="8" w:space="0" w:color="000000"/>
+              <w:left w:val="single" w:sz="8" w:space="0" w:color="000000"/>
+              <w:bottom w:val="single" w:sz="8" w:space="0" w:color="000000"/>
+              <w:right w:val="single" w:sz="8" w:space="0" w:color="000000"/>
+            </w:tcBorders>
+            <w:tcMar>
+              <w:top w:w="100" w:type="dxa"/>
+              <w:left w:w="100" w:type="dxa"/>
+              <w:bottom w:w="100" w:type="dxa"/>
+              <w:right w:w="100" w:type="dxa"/>
+            </w:tcMar>
+            <w:hideMark/>
+          </w:tcPr>
+          <w:p>
+            <w:pPr>
+              <w:bidi w:val="0"/>
+              <w:rPr>
+                <w:rFonts w:asciiTheme="majorBidi" w:hAnsiTheme="majorBidi" w:cstheme="majorBidi"/>
+                <w:b/>
+                <w:bCs/>
+              </w:rPr>
+            </w:pPr>
+            <w:proofErr w:type="gramStart"/>
+            <w:r>
+              <w:rPr>
+                <w:rFonts w:asciiTheme="majorBidi" w:hAnsiTheme="majorBidi" w:cstheme="majorBidi"/>
+                <w:b/>
+                <w:bCs/>
+              </w:rPr>
+              <w:t>Doctor ,</w:t>
+            </w:r>
+            <w:proofErr w:type="gramEnd"/>
+            <w:r>
+              <w:rPr>
+                <w:rFonts w:asciiTheme="majorBidi" w:hAnsiTheme="majorBidi" w:cstheme="majorBidi"/>
+                <w:b/>
+                <w:bCs/>
+              </w:rPr>
+              <w:t xml:space="preserve"> Pharmacist , patient</w:t>
+            </w:r>
+          </w:p>
+        </w:tc>
+      </w:tr>
+      <w:tr>
+        <w:tc>
+          <w:tcPr>
+            <w:tcW w:w="0" w:type="auto"/>
+            <w:tcBorders>
+              <w:top w:val="single" w:sz="8" w:space="0" w:color="000000"/>
+              <w:left w:val="single" w:sz="8" w:space="0" w:color="000000"/>
+              <w:bottom w:val="single" w:sz="8" w:space="0" w:color="000000"/>
+              <w:right w:val="single" w:sz="8" w:space="0" w:color="000000"/>
+            </w:tcBorders>
+            <w:tcMar>
+              <w:top w:w="100" w:type="dxa"/>
+              <w:left w:w="100" w:type="dxa"/>
+              <w:bottom w:w="100" w:type="dxa"/>
+              <w:right w:w="100" w:type="dxa"/>
+            </w:tcMar>
+            <w:hideMark/>
+          </w:tcPr>
+          <w:p>
+            <w:pPr>
+              <w:bidi w:val="0"/>
+              <w:rPr>
+                <w:rFonts w:asciiTheme="majorBidi" w:hAnsiTheme="majorBidi" w:cstheme="majorBidi"/>
+                <w:b/>
+                <w:bCs/>
+              </w:rPr>
+            </w:pPr>
+            <w:r>
+              <w:rPr>
+                <w:rFonts w:asciiTheme="majorBidi" w:hAnsiTheme="majorBidi" w:cstheme="majorBidi"/>
+                <w:b/>
+                <w:bCs/>
+              </w:rPr>
+              <w:t>Description</w:t>
+            </w:r>
+          </w:p>
+        </w:tc>
+        <w:tc>
+          <w:tcPr>
+            <w:tcW w:w="0" w:type="auto"/>
+            <w:tcBorders>
+              <w:top w:val="single" w:sz="8" w:space="0" w:color="000000"/>
+              <w:left w:val="single" w:sz="8" w:space="0" w:color="000000"/>
+              <w:bottom w:val="single" w:sz="8" w:space="0" w:color="000000"/>
+              <w:right w:val="single" w:sz="8" w:space="0" w:color="000000"/>
+            </w:tcBorders>
+            <w:tcMar>
+              <w:top w:w="100" w:type="dxa"/>
+              <w:left w:w="100" w:type="dxa"/>
+              <w:bottom w:w="100" w:type="dxa"/>
+              <w:right w:w="100" w:type="dxa"/>
+            </w:tcMar>
+            <w:hideMark/>
+          </w:tcPr>
+          <w:p>
+            <w:pPr>
+              <w:bidi w:val="0"/>
+              <w:rPr>
+                <w:rFonts w:asciiTheme="majorBidi" w:hAnsiTheme="majorBidi" w:cstheme="majorBidi"/>
+                <w:b/>
+                <w:bCs/>
+              </w:rPr>
+            </w:pPr>
+            <w:r>
+              <w:rPr>
+                <w:rFonts w:asciiTheme="majorBidi" w:hAnsiTheme="majorBidi" w:cstheme="majorBidi"/>
+                <w:b/>
+                <w:bCs/>
+              </w:rPr>
+              <w:t>Summary:</w:t>
+            </w:r>
+          </w:p>
+          <w:p>
+            <w:pPr>
+              <w:bidi w:val="0"/>
+              <w:rPr>
+                <w:rFonts w:asciiTheme="majorBidi" w:hAnsiTheme="majorBidi" w:cstheme="majorBidi"/>
+                <w:b/>
+                <w:bCs/>
+              </w:rPr>
+            </w:pPr>
+            <w:r>
+              <w:rPr>
+                <w:rFonts w:asciiTheme="majorBidi" w:hAnsiTheme="majorBidi" w:cstheme="majorBidi"/>
+                <w:b/>
+                <w:bCs/>
+              </w:rPr>
+              <w:t xml:space="preserve">This use case as create new </w:t>
+            </w:r>
+            <w:proofErr w:type="gramStart"/>
+            <w:r>
+              <w:rPr>
+                <w:rFonts w:asciiTheme="majorBidi" w:hAnsiTheme="majorBidi" w:cstheme="majorBidi"/>
+                <w:b/>
+                <w:bCs/>
+              </w:rPr>
+              <w:t>account ,</w:t>
+            </w:r>
+            <w:proofErr w:type="gramEnd"/>
+            <w:r>
+              <w:rPr>
+                <w:rFonts w:asciiTheme="majorBidi" w:hAnsiTheme="majorBidi" w:cstheme="majorBidi"/>
+                <w:b/>
+                <w:bCs/>
+              </w:rPr>
+              <w:t xml:space="preserve"> So if any actor want to use the system to first </w:t>
+            </w:r>
+            <w:proofErr w:type="spellStart"/>
+            <w:r>
+              <w:rPr>
+                <w:rFonts w:asciiTheme="majorBidi" w:hAnsiTheme="majorBidi" w:cstheme="majorBidi"/>
+                <w:b/>
+                <w:bCs/>
+              </w:rPr>
+              <w:t>time,he</w:t>
+            </w:r>
+            <w:proofErr w:type="spellEnd"/>
+            <w:r>
+              <w:rPr>
+                <w:rFonts w:asciiTheme="majorBidi" w:hAnsiTheme="majorBidi" w:cstheme="majorBidi"/>
+                <w:b/>
+                <w:bCs/>
+              </w:rPr>
+              <w:t>/she must Sign Up</w:t>
+            </w:r>
+          </w:p>
+          <w:p>
+            <w:pPr>
+              <w:bidi w:val="0"/>
+              <w:rPr>
+                <w:rFonts w:asciiTheme="majorBidi" w:hAnsiTheme="majorBidi" w:cstheme="majorBidi"/>
+                <w:b/>
+                <w:bCs/>
+              </w:rPr>
+            </w:pPr>
+          </w:p>
+          <w:p>
+            <w:pPr>
+              <w:bidi w:val="0"/>
+              <w:rPr>
+                <w:rFonts w:asciiTheme="majorBidi" w:hAnsiTheme="majorBidi" w:cstheme="majorBidi"/>
+                <w:b/>
+                <w:bCs/>
+              </w:rPr>
+            </w:pPr>
+            <w:r>
+              <w:rPr>
+                <w:rFonts w:asciiTheme="majorBidi" w:hAnsiTheme="majorBidi" w:cstheme="majorBidi"/>
+                <w:b/>
+                <w:bCs/>
+              </w:rPr>
+              <w:t>Scenario:</w:t>
+            </w:r>
+          </w:p>
+          <w:p>
+            <w:pPr>
+              <w:bidi w:val="0"/>
+              <w:rPr>
+                <w:rFonts w:asciiTheme="majorBidi" w:hAnsiTheme="majorBidi" w:cstheme="majorBidi"/>
+                <w:b/>
+                <w:bCs/>
+              </w:rPr>
+            </w:pPr>
+            <w:r>
+              <w:rPr>
+                <w:rFonts w:asciiTheme="majorBidi" w:hAnsiTheme="majorBidi" w:cstheme="majorBidi"/>
+                <w:b/>
+                <w:bCs/>
+              </w:rPr>
+              <w:t xml:space="preserve">user Download the application to first </w:t>
+            </w:r>
+            <w:proofErr w:type="gramStart"/>
+            <w:r>
+              <w:rPr>
+                <w:rFonts w:asciiTheme="majorBidi" w:hAnsiTheme="majorBidi" w:cstheme="majorBidi"/>
+                <w:b/>
+                <w:bCs/>
+              </w:rPr>
+              <w:t>time ,</w:t>
+            </w:r>
+            <w:proofErr w:type="gramEnd"/>
+            <w:r>
+              <w:rPr>
+                <w:rFonts w:asciiTheme="majorBidi" w:hAnsiTheme="majorBidi" w:cstheme="majorBidi"/>
+                <w:b/>
+                <w:bCs/>
+              </w:rPr>
+              <w:t xml:space="preserve"> system will open signup page to get </w:t>
+            </w:r>
+            <w:proofErr w:type="spellStart"/>
+            <w:r>
+              <w:rPr>
+                <w:rFonts w:asciiTheme="majorBidi" w:hAnsiTheme="majorBidi" w:cstheme="majorBidi"/>
+                <w:b/>
+                <w:bCs/>
+              </w:rPr>
+              <w:t>requered</w:t>
+            </w:r>
+            <w:proofErr w:type="spellEnd"/>
+            <w:r>
+              <w:rPr>
+                <w:rFonts w:asciiTheme="majorBidi" w:hAnsiTheme="majorBidi" w:cstheme="majorBidi"/>
+                <w:b/>
+                <w:bCs/>
+              </w:rPr>
+              <w:t xml:space="preserve"> data from user , and ask user if has an account to Login. After that user can use the system using his/her account in the same device or other device.</w:t>
+            </w:r>
+          </w:p>
+        </w:tc>
+      </w:tr>
+      <w:tr>
+        <w:tc>
+          <w:tcPr>
+            <w:tcW w:w="0" w:type="auto"/>
+            <w:tcBorders>
+              <w:top w:val="single" w:sz="8" w:space="0" w:color="000000"/>
+              <w:left w:val="single" w:sz="8" w:space="0" w:color="000000"/>
+              <w:bottom w:val="single" w:sz="8" w:space="0" w:color="000000"/>
+              <w:right w:val="single" w:sz="8" w:space="0" w:color="000000"/>
+            </w:tcBorders>
+            <w:tcMar>
+              <w:top w:w="100" w:type="dxa"/>
+              <w:left w:w="100" w:type="dxa"/>
+              <w:bottom w:w="100" w:type="dxa"/>
+              <w:right w:w="100" w:type="dxa"/>
+            </w:tcMar>
+            <w:hideMark/>
+          </w:tcPr>
+          <w:p>
+            <w:pPr>
+              <w:bidi w:val="0"/>
+              <w:rPr>
+                <w:rFonts w:asciiTheme="majorBidi" w:hAnsiTheme="majorBidi" w:cstheme="majorBidi"/>
+                <w:b/>
+                <w:bCs/>
+              </w:rPr>
+            </w:pPr>
+            <w:r>
+              <w:rPr>
+                <w:rFonts w:asciiTheme="majorBidi" w:hAnsiTheme="majorBidi" w:cstheme="majorBidi"/>
+                <w:b/>
+                <w:bCs/>
+              </w:rPr>
+              <w:t>Relation</w:t>
+            </w:r>
+          </w:p>
+        </w:tc>
+        <w:tc>
+          <w:tcPr>
+            <w:tcW w:w="0" w:type="auto"/>
+            <w:tcBorders>
+              <w:top w:val="single" w:sz="8" w:space="0" w:color="000000"/>
+              <w:left w:val="single" w:sz="8" w:space="0" w:color="000000"/>
+              <w:bottom w:val="single" w:sz="8" w:space="0" w:color="000000"/>
+              <w:right w:val="single" w:sz="8" w:space="0" w:color="000000"/>
+            </w:tcBorders>
+            <w:tcMar>
+              <w:top w:w="100" w:type="dxa"/>
+              <w:left w:w="100" w:type="dxa"/>
+              <w:bottom w:w="100" w:type="dxa"/>
+              <w:right w:w="100" w:type="dxa"/>
+            </w:tcMar>
+            <w:hideMark/>
+          </w:tcPr>
+          <w:p>
+            <w:pPr>
+              <w:bidi w:val="0"/>
+              <w:rPr>
+                <w:rFonts w:asciiTheme="majorBidi" w:hAnsiTheme="majorBidi" w:cstheme="majorBidi"/>
+                <w:b/>
+                <w:bCs/>
+              </w:rPr>
+            </w:pPr>
+            <w:proofErr w:type="gramStart"/>
+            <w:r>
+              <w:rPr>
+                <w:rFonts w:asciiTheme="majorBidi" w:hAnsiTheme="majorBidi" w:cstheme="majorBidi"/>
+                <w:b/>
+                <w:bCs/>
+              </w:rPr>
+              <w:t>its</w:t>
+            </w:r>
+            <w:proofErr w:type="gramEnd"/>
+            <w:r>
+              <w:rPr>
+                <w:rFonts w:asciiTheme="majorBidi" w:hAnsiTheme="majorBidi" w:cstheme="majorBidi"/>
+                <w:b/>
+                <w:bCs/>
+              </w:rPr>
+              <w:t xml:space="preserve"> include View Home use case</w:t>
+            </w:r>
+          </w:p>
+        </w:tc>
+      </w:tr>
+      <w:tr>
+        <w:tc>
+          <w:tcPr>
+            <w:tcW w:w="0" w:type="auto"/>
+            <w:tcBorders>
+              <w:top w:val="single" w:sz="8" w:space="0" w:color="000000"/>
+              <w:left w:val="single" w:sz="8" w:space="0" w:color="000000"/>
+              <w:bottom w:val="single" w:sz="8" w:space="0" w:color="000000"/>
+              <w:right w:val="single" w:sz="8" w:space="0" w:color="000000"/>
+            </w:tcBorders>
+            <w:tcMar>
+              <w:top w:w="100" w:type="dxa"/>
+              <w:left w:w="100" w:type="dxa"/>
+              <w:bottom w:w="100" w:type="dxa"/>
+              <w:right w:w="100" w:type="dxa"/>
+            </w:tcMar>
+            <w:hideMark/>
+          </w:tcPr>
+          <w:p>
+            <w:pPr>
+              <w:bidi w:val="0"/>
+              <w:rPr>
+                <w:rFonts w:asciiTheme="majorBidi" w:hAnsiTheme="majorBidi" w:cstheme="majorBidi"/>
+                <w:b/>
+                <w:bCs/>
+              </w:rPr>
+            </w:pPr>
+          </w:p>
+        </w:tc>
+        <w:tc>
+          <w:tcPr>
+            <w:tcW w:w="0" w:type="auto"/>
+            <w:tcBorders>
+              <w:top w:val="single" w:sz="8" w:space="0" w:color="000000"/>
+              <w:left w:val="single" w:sz="8" w:space="0" w:color="000000"/>
+              <w:bottom w:val="single" w:sz="8" w:space="0" w:color="000000"/>
+              <w:right w:val="single" w:sz="8" w:space="0" w:color="000000"/>
+            </w:tcBorders>
+            <w:tcMar>
+              <w:top w:w="100" w:type="dxa"/>
+              <w:left w:w="100" w:type="dxa"/>
+              <w:bottom w:w="100" w:type="dxa"/>
+              <w:right w:w="100" w:type="dxa"/>
+            </w:tcMar>
+            <w:hideMark/>
+          </w:tcPr>
+          <w:p>
+            <w:pPr>
+              <w:bidi w:val="0"/>
+              <w:rPr>
+                <w:rFonts w:asciiTheme="majorBidi" w:hAnsiTheme="majorBidi" w:cstheme="majorBidi"/>
+                <w:b/>
+                <w:bCs/>
+              </w:rPr>
+            </w:pPr>
+          </w:p>
+        </w:tc>
+      </w:tr>
+    </w:tbl>
+    <w:p>
+      <w:pPr>
+        <w:bidi w:val="0"/>
+        <w:rPr>
+          <w:rFonts w:asciiTheme="majorBidi" w:hAnsiTheme="majorBidi" w:cstheme="majorBidi"/>
+          <w:b/>
+          <w:bCs/>
+        </w:rPr>
+      </w:pPr>
+      <w:r>
+        <w:rPr>
+          <w:rFonts w:asciiTheme="majorBidi" w:hAnsiTheme="majorBidi" w:cstheme="majorBidi"/>
+          <w:b/>
+          <w:bCs/>
+        </w:rPr>
+        <w:t> </w:t>
+      </w:r>
+    </w:p>
+    <w:p>
+      <w:pPr>
+        <w:bidi w:val="0"/>
+        <w:rPr>
+          <w:rFonts w:asciiTheme="majorBidi" w:hAnsiTheme="majorBidi" w:cstheme="majorBidi"/>
+          <w:b/>
+          <w:bCs/>
+        </w:rPr>
+      </w:pPr>
+      <w:r>
+        <w:rPr>
+          <w:rFonts w:asciiTheme="majorBidi" w:hAnsiTheme="majorBidi" w:cstheme="majorBidi"/>
+          <w:b/>
+          <w:bCs/>
+        </w:rPr>
+        <w:t> </w:t>
+      </w:r>
+    </w:p>
+    <w:p>
+      <w:pPr>
+        <w:bidi w:val="0"/>
+        <w:rPr>
+          <w:rFonts w:asciiTheme="majorBidi" w:hAnsiTheme="majorBidi" w:cstheme="majorBidi"/>
+          <w:b/>
+          <w:bCs/>
+        </w:rPr>
+      </w:pPr>
+      <w:r>
+        <w:rPr>
+          <w:rFonts w:asciiTheme="majorBidi" w:hAnsiTheme="majorBidi" w:cstheme="majorBidi"/>
+          <w:b/>
+          <w:bCs/>
+        </w:rPr>
+        <w:t> </w:t>
+      </w:r>
+    </w:p>
+    <w:p>
+      <w:pPr>
+        <w:bidi w:val="0"/>
+        <w:rPr>
+          <w:rFonts w:asciiTheme="majorBidi" w:hAnsiTheme="majorBidi" w:cstheme="majorBidi"/>
+          <w:b/>
+          <w:bCs/>
+        </w:rPr>
+      </w:pPr>
+    </w:p>
+    <w:p>
+      <w:pPr>
+        <w:bidi w:val="0"/>
+        <w:rPr>
+          <w:rFonts w:asciiTheme="majorBidi" w:hAnsiTheme="majorBidi" w:cstheme="majorBidi"/>
+          <w:b/>
+          <w:bCs/>
+        </w:rPr>
+      </w:pPr>
+    </w:p>
+    <w:tbl>
+      <w:tblPr>
+        <w:tblW w:w="0" w:type="auto"/>
+        <w:tblCellMar>
+          <w:top w:w="15" w:type="dxa"/>
+          <w:left w:w="15" w:type="dxa"/>
+          <w:bottom w:w="15" w:type="dxa"/>
+          <w:right w:w="15" w:type="dxa"/>
+        </w:tblCellMar>
+        <w:tblLook w:val="04A0" w:firstRow="1" w:lastRow="0" w:firstColumn="1" w:lastColumn="0" w:noHBand="0" w:noVBand="1"/>
+      </w:tblPr>
+      <w:tblGrid>
+        <w:gridCol w:w="1387"/>
+        <w:gridCol w:w="7953"/>
+      </w:tblGrid>
+      <w:tr>
+        <w:tc>
+          <w:tcPr>
+            <w:tcW w:w="0" w:type="auto"/>
+            <w:tcBorders>
+              <w:top w:val="single" w:sz="8" w:space="0" w:color="000000"/>
+              <w:left w:val="single" w:sz="8" w:space="0" w:color="000000"/>
+              <w:bottom w:val="single" w:sz="8" w:space="0" w:color="000000"/>
+              <w:right w:val="single" w:sz="8" w:space="0" w:color="000000"/>
+            </w:tcBorders>
+            <w:tcMar>
+              <w:top w:w="100" w:type="dxa"/>
+              <w:left w:w="100" w:type="dxa"/>
+              <w:bottom w:w="100" w:type="dxa"/>
+              <w:right w:w="100" w:type="dxa"/>
+            </w:tcMar>
+            <w:hideMark/>
+          </w:tcPr>
+          <w:p>
+            <w:pPr>
+              <w:bidi w:val="0"/>
+              <w:rPr>
+                <w:rFonts w:asciiTheme="majorBidi" w:hAnsiTheme="majorBidi" w:cstheme="majorBidi"/>
+                <w:b/>
+                <w:bCs/>
+              </w:rPr>
+            </w:pPr>
+            <w:r>
+              <w:rPr>
+                <w:rFonts w:asciiTheme="majorBidi" w:hAnsiTheme="majorBidi" w:cstheme="majorBidi"/>
+                <w:b/>
+                <w:bCs/>
+              </w:rPr>
+              <w:t>Name</w:t>
+            </w:r>
+          </w:p>
+        </w:tc>
+        <w:tc>
+          <w:tcPr>
+            <w:tcW w:w="0" w:type="auto"/>
+            <w:tcBorders>
+              <w:top w:val="single" w:sz="8" w:space="0" w:color="000000"/>
+              <w:left w:val="single" w:sz="8" w:space="0" w:color="000000"/>
+              <w:bottom w:val="single" w:sz="8" w:space="0" w:color="000000"/>
+              <w:right w:val="single" w:sz="8" w:space="0" w:color="000000"/>
+            </w:tcBorders>
+            <w:tcMar>
+              <w:top w:w="100" w:type="dxa"/>
+              <w:left w:w="100" w:type="dxa"/>
+              <w:bottom w:w="100" w:type="dxa"/>
+              <w:right w:w="100" w:type="dxa"/>
+            </w:tcMar>
+            <w:hideMark/>
+          </w:tcPr>
+          <w:p>
+            <w:pPr>
+              <w:bidi w:val="0"/>
+              <w:rPr>
+                <w:rFonts w:asciiTheme="majorBidi" w:hAnsiTheme="majorBidi" w:cstheme="majorBidi"/>
+                <w:b/>
+                <w:bCs/>
+              </w:rPr>
+            </w:pPr>
+            <w:r>
+              <w:rPr>
+                <w:rFonts w:asciiTheme="majorBidi" w:hAnsiTheme="majorBidi" w:cstheme="majorBidi"/>
+                <w:b/>
+                <w:bCs/>
+              </w:rPr>
+              <w:t>Login</w:t>
+            </w:r>
+          </w:p>
+        </w:tc>
+      </w:tr>
+      <w:tr>
+        <w:tc>
+          <w:tcPr>
+            <w:tcW w:w="0" w:type="auto"/>
+            <w:tcBorders>
+              <w:top w:val="single" w:sz="8" w:space="0" w:color="000000"/>
+              <w:left w:val="single" w:sz="8" w:space="0" w:color="000000"/>
+              <w:bottom w:val="single" w:sz="8" w:space="0" w:color="000000"/>
+              <w:right w:val="single" w:sz="8" w:space="0" w:color="000000"/>
+            </w:tcBorders>
+            <w:tcMar>
+              <w:top w:w="100" w:type="dxa"/>
+              <w:left w:w="100" w:type="dxa"/>
+              <w:bottom w:w="100" w:type="dxa"/>
+              <w:right w:w="100" w:type="dxa"/>
+            </w:tcMar>
+            <w:hideMark/>
+          </w:tcPr>
+          <w:p>
+            <w:pPr>
+              <w:bidi w:val="0"/>
+              <w:rPr>
+                <w:rFonts w:asciiTheme="majorBidi" w:hAnsiTheme="majorBidi" w:cstheme="majorBidi"/>
+                <w:b/>
+                <w:bCs/>
+              </w:rPr>
+            </w:pPr>
+            <w:r>
+              <w:rPr>
+                <w:rFonts w:asciiTheme="majorBidi" w:hAnsiTheme="majorBidi" w:cstheme="majorBidi"/>
+                <w:b/>
+                <w:bCs/>
+              </w:rPr>
+              <w:t>Actors</w:t>
+            </w:r>
+          </w:p>
+        </w:tc>
+        <w:tc>
+          <w:tcPr>
+            <w:tcW w:w="0" w:type="auto"/>
+            <w:tcBorders>
+              <w:top w:val="single" w:sz="8" w:space="0" w:color="000000"/>
+              <w:left w:val="single" w:sz="8" w:space="0" w:color="000000"/>
+              <w:bottom w:val="single" w:sz="8" w:space="0" w:color="000000"/>
+              <w:right w:val="single" w:sz="8" w:space="0" w:color="000000"/>
+            </w:tcBorders>
+            <w:tcMar>
+              <w:top w:w="100" w:type="dxa"/>
+              <w:left w:w="100" w:type="dxa"/>
+              <w:bottom w:w="100" w:type="dxa"/>
+              <w:right w:w="100" w:type="dxa"/>
+            </w:tcMar>
+            <w:hideMark/>
+          </w:tcPr>
+          <w:p>
+            <w:pPr>
+              <w:bidi w:val="0"/>
+              <w:rPr>
+                <w:rFonts w:asciiTheme="majorBidi" w:hAnsiTheme="majorBidi" w:cstheme="majorBidi"/>
+                <w:b/>
+                <w:bCs/>
+              </w:rPr>
+            </w:pPr>
+            <w:proofErr w:type="gramStart"/>
+            <w:r>
+              <w:rPr>
+                <w:rFonts w:asciiTheme="majorBidi" w:hAnsiTheme="majorBidi" w:cstheme="majorBidi"/>
+                <w:b/>
+                <w:bCs/>
+              </w:rPr>
+              <w:t>Doctor ,</w:t>
+            </w:r>
+            <w:proofErr w:type="gramEnd"/>
+            <w:r>
+              <w:rPr>
+                <w:rFonts w:asciiTheme="majorBidi" w:hAnsiTheme="majorBidi" w:cstheme="majorBidi"/>
+                <w:b/>
+                <w:bCs/>
+              </w:rPr>
+              <w:t xml:space="preserve"> Pharmacist , patient</w:t>
+            </w:r>
+          </w:p>
+        </w:tc>
+      </w:tr>
+      <w:tr>
+        <w:tc>
+          <w:tcPr>
+            <w:tcW w:w="0" w:type="auto"/>
+            <w:tcBorders>
+              <w:top w:val="single" w:sz="8" w:space="0" w:color="000000"/>
+              <w:left w:val="single" w:sz="8" w:space="0" w:color="000000"/>
+              <w:bottom w:val="single" w:sz="8" w:space="0" w:color="000000"/>
+              <w:right w:val="single" w:sz="8" w:space="0" w:color="000000"/>
+            </w:tcBorders>
+            <w:tcMar>
+              <w:top w:w="100" w:type="dxa"/>
+              <w:left w:w="100" w:type="dxa"/>
+              <w:bottom w:w="100" w:type="dxa"/>
+              <w:right w:w="100" w:type="dxa"/>
+            </w:tcMar>
+            <w:hideMark/>
+          </w:tcPr>
+          <w:p>
+            <w:pPr>
+              <w:bidi w:val="0"/>
+              <w:rPr>
+                <w:rFonts w:asciiTheme="majorBidi" w:hAnsiTheme="majorBidi" w:cstheme="majorBidi"/>
+                <w:b/>
+                <w:bCs/>
+              </w:rPr>
+            </w:pPr>
+            <w:r>
+              <w:rPr>
+                <w:rFonts w:asciiTheme="majorBidi" w:hAnsiTheme="majorBidi" w:cstheme="majorBidi"/>
+                <w:b/>
+                <w:bCs/>
+              </w:rPr>
+              <w:t>Description</w:t>
+            </w:r>
+          </w:p>
+        </w:tc>
+        <w:tc>
+          <w:tcPr>
+            <w:tcW w:w="0" w:type="auto"/>
+            <w:tcBorders>
+              <w:top w:val="single" w:sz="8" w:space="0" w:color="000000"/>
+              <w:left w:val="single" w:sz="8" w:space="0" w:color="000000"/>
+              <w:bottom w:val="single" w:sz="8" w:space="0" w:color="000000"/>
+              <w:right w:val="single" w:sz="8" w:space="0" w:color="000000"/>
+            </w:tcBorders>
+            <w:tcMar>
+              <w:top w:w="100" w:type="dxa"/>
+              <w:left w:w="100" w:type="dxa"/>
+              <w:bottom w:w="100" w:type="dxa"/>
+              <w:right w:w="100" w:type="dxa"/>
+            </w:tcMar>
+            <w:hideMark/>
+          </w:tcPr>
+          <w:p>
+            <w:pPr>
+              <w:bidi w:val="0"/>
+              <w:rPr>
+                <w:rFonts w:asciiTheme="majorBidi" w:hAnsiTheme="majorBidi" w:cstheme="majorBidi"/>
+                <w:b/>
+                <w:bCs/>
+              </w:rPr>
+            </w:pPr>
+            <w:r>
+              <w:rPr>
+                <w:rFonts w:asciiTheme="majorBidi" w:hAnsiTheme="majorBidi" w:cstheme="majorBidi"/>
+                <w:b/>
+                <w:bCs/>
+              </w:rPr>
+              <w:t>Summary:</w:t>
+            </w:r>
+          </w:p>
+          <w:p>
+            <w:pPr>
+              <w:bidi w:val="0"/>
+              <w:rPr>
+                <w:rFonts w:asciiTheme="majorBidi" w:hAnsiTheme="majorBidi" w:cstheme="majorBidi"/>
+                <w:b/>
+                <w:bCs/>
+              </w:rPr>
+            </w:pPr>
+            <w:r>
+              <w:rPr>
+                <w:rFonts w:asciiTheme="majorBidi" w:hAnsiTheme="majorBidi" w:cstheme="majorBidi"/>
+                <w:b/>
+                <w:bCs/>
+              </w:rPr>
+              <w:t xml:space="preserve">Using this use case a user can enter the system and use </w:t>
+            </w:r>
+            <w:proofErr w:type="gramStart"/>
+            <w:r>
+              <w:rPr>
+                <w:rFonts w:asciiTheme="majorBidi" w:hAnsiTheme="majorBidi" w:cstheme="majorBidi"/>
+                <w:b/>
+                <w:bCs/>
+              </w:rPr>
+              <w:t>it ,</w:t>
+            </w:r>
+            <w:proofErr w:type="gramEnd"/>
+            <w:r>
+              <w:rPr>
+                <w:rFonts w:asciiTheme="majorBidi" w:hAnsiTheme="majorBidi" w:cstheme="majorBidi"/>
+                <w:b/>
+                <w:bCs/>
+              </w:rPr>
+              <w:t xml:space="preserve"> and the system can also check user authorization.</w:t>
+            </w:r>
+          </w:p>
+          <w:p>
+            <w:pPr>
+              <w:bidi w:val="0"/>
+              <w:rPr>
+                <w:rFonts w:asciiTheme="majorBidi" w:hAnsiTheme="majorBidi" w:cstheme="majorBidi"/>
+                <w:b/>
+                <w:bCs/>
+              </w:rPr>
+            </w:pPr>
+          </w:p>
+          <w:p>
+            <w:pPr>
+              <w:bidi w:val="0"/>
+              <w:rPr>
+                <w:rFonts w:asciiTheme="majorBidi" w:hAnsiTheme="majorBidi" w:cstheme="majorBidi"/>
+                <w:b/>
+                <w:bCs/>
+              </w:rPr>
+            </w:pPr>
+            <w:r>
+              <w:rPr>
+                <w:rFonts w:asciiTheme="majorBidi" w:hAnsiTheme="majorBidi" w:cstheme="majorBidi"/>
+                <w:b/>
+                <w:bCs/>
+              </w:rPr>
+              <w:t>Scenario:</w:t>
+            </w:r>
+          </w:p>
+          <w:p>
+            <w:pPr>
+              <w:bidi w:val="0"/>
+              <w:rPr>
+                <w:rFonts w:asciiTheme="majorBidi" w:hAnsiTheme="majorBidi" w:cstheme="majorBidi"/>
+                <w:b/>
+                <w:bCs/>
+              </w:rPr>
+            </w:pPr>
+            <w:r>
+              <w:rPr>
+                <w:rFonts w:asciiTheme="majorBidi" w:hAnsiTheme="majorBidi" w:cstheme="majorBidi"/>
+                <w:b/>
+                <w:bCs/>
+              </w:rPr>
+              <w:lastRenderedPageBreak/>
+              <w:t>the user opens the application, if the user doesn't choose “Remember me</w:t>
+            </w:r>
+            <w:proofErr w:type="gramStart"/>
+            <w:r>
+              <w:rPr>
+                <w:rFonts w:asciiTheme="majorBidi" w:hAnsiTheme="majorBidi" w:cstheme="majorBidi"/>
+                <w:b/>
+                <w:bCs/>
+              </w:rPr>
+              <w:t>” ,the</w:t>
+            </w:r>
+            <w:proofErr w:type="gramEnd"/>
+            <w:r>
+              <w:rPr>
+                <w:rFonts w:asciiTheme="majorBidi" w:hAnsiTheme="majorBidi" w:cstheme="majorBidi"/>
+                <w:b/>
+                <w:bCs/>
+              </w:rPr>
+              <w:t xml:space="preserve"> system will open the login page, and ask the user to enter his/her username and password . After that system will open </w:t>
+            </w:r>
+            <w:proofErr w:type="gramStart"/>
+            <w:r>
+              <w:rPr>
+                <w:rFonts w:asciiTheme="majorBidi" w:hAnsiTheme="majorBidi" w:cstheme="majorBidi"/>
+                <w:b/>
+                <w:bCs/>
+              </w:rPr>
+              <w:t>Home</w:t>
+            </w:r>
+            <w:proofErr w:type="gramEnd"/>
+            <w:r>
+              <w:rPr>
+                <w:rFonts w:asciiTheme="majorBidi" w:hAnsiTheme="majorBidi" w:cstheme="majorBidi"/>
+                <w:b/>
+                <w:bCs/>
+              </w:rPr>
+              <w:t xml:space="preserve"> page</w:t>
+            </w:r>
+          </w:p>
+        </w:tc>
+      </w:tr>
+      <w:tr>
+        <w:tc>
+          <w:tcPr>
+            <w:tcW w:w="0" w:type="auto"/>
+            <w:tcBorders>
+              <w:top w:val="single" w:sz="8" w:space="0" w:color="000000"/>
+              <w:left w:val="single" w:sz="8" w:space="0" w:color="000000"/>
+              <w:bottom w:val="single" w:sz="8" w:space="0" w:color="000000"/>
+              <w:right w:val="single" w:sz="8" w:space="0" w:color="000000"/>
+            </w:tcBorders>
+            <w:tcMar>
+              <w:top w:w="100" w:type="dxa"/>
+              <w:left w:w="100" w:type="dxa"/>
+              <w:bottom w:w="100" w:type="dxa"/>
+              <w:right w:w="100" w:type="dxa"/>
+            </w:tcMar>
+            <w:hideMark/>
+          </w:tcPr>
+          <w:p>
+            <w:pPr>
+              <w:bidi w:val="0"/>
+              <w:rPr>
+                <w:rFonts w:asciiTheme="majorBidi" w:hAnsiTheme="majorBidi" w:cstheme="majorBidi"/>
+                <w:b/>
+                <w:bCs/>
+              </w:rPr>
+            </w:pPr>
+            <w:r>
+              <w:rPr>
+                <w:rFonts w:asciiTheme="majorBidi" w:hAnsiTheme="majorBidi" w:cstheme="majorBidi"/>
+                <w:b/>
+                <w:bCs/>
+              </w:rPr>
+              <w:lastRenderedPageBreak/>
+              <w:t>Relation</w:t>
+            </w:r>
+          </w:p>
+        </w:tc>
+        <w:tc>
+          <w:tcPr>
+            <w:tcW w:w="0" w:type="auto"/>
+            <w:tcBorders>
+              <w:top w:val="single" w:sz="8" w:space="0" w:color="000000"/>
+              <w:left w:val="single" w:sz="8" w:space="0" w:color="000000"/>
+              <w:bottom w:val="single" w:sz="8" w:space="0" w:color="000000"/>
+              <w:right w:val="single" w:sz="8" w:space="0" w:color="000000"/>
+            </w:tcBorders>
+            <w:tcMar>
+              <w:top w:w="100" w:type="dxa"/>
+              <w:left w:w="100" w:type="dxa"/>
+              <w:bottom w:w="100" w:type="dxa"/>
+              <w:right w:w="100" w:type="dxa"/>
+            </w:tcMar>
+            <w:hideMark/>
+          </w:tcPr>
+          <w:p>
+            <w:pPr>
+              <w:bidi w:val="0"/>
+              <w:rPr>
+                <w:rFonts w:asciiTheme="majorBidi" w:hAnsiTheme="majorBidi" w:cstheme="majorBidi"/>
+                <w:b/>
+                <w:bCs/>
+              </w:rPr>
+            </w:pPr>
+            <w:proofErr w:type="gramStart"/>
+            <w:r>
+              <w:rPr>
+                <w:rFonts w:asciiTheme="majorBidi" w:hAnsiTheme="majorBidi" w:cstheme="majorBidi"/>
+                <w:b/>
+                <w:bCs/>
+              </w:rPr>
+              <w:t>its</w:t>
+            </w:r>
+            <w:proofErr w:type="gramEnd"/>
+            <w:r>
+              <w:rPr>
+                <w:rFonts w:asciiTheme="majorBidi" w:hAnsiTheme="majorBidi" w:cstheme="majorBidi"/>
+                <w:b/>
+                <w:bCs/>
+              </w:rPr>
+              <w:t xml:space="preserve"> include View Home use case</w:t>
+            </w:r>
+          </w:p>
+        </w:tc>
+      </w:tr>
+    </w:tbl>
+    <w:p>
+      <w:pPr>
+        <w:bidi w:val="0"/>
+        <w:rPr>
+          <w:rFonts w:asciiTheme="majorBidi" w:hAnsiTheme="majorBidi" w:cstheme="majorBidi"/>
           <w:lang w:eastAsia="en-US"/>
         </w:rPr>
       </w:pPr>
-      <w:r>
-        <w:rPr>
-          <w:lang w:eastAsia="en-US"/>
-        </w:rPr>
-        <w:t>ds</w:t>
-      </w:r>
-      <w:r>
-        <w:rPr>
-          <w:rtl/>
-        </w:rPr>
-        <w:t xml:space="preserve"> </w:t>
-      </w:r>
-      <w:r>
-        <w:rPr>
-          <w:rtl/>
-          <w:lang w:eastAsia="en-US"/>
-        </w:rPr>
-        <w:t>ي هذه المرحلة يتم تقسيم المنهجية الى شباتر منفصلة حسب طبيعة المشروع والمنهجية المتبعة</w:t>
-      </w:r>
     </w:p>
     <w:p>
       <w:pPr>
         <w:bidi w:val="0"/>
         <w:rPr>
-          <w:lang w:eastAsia="en-US"/>
-        </w:rPr>
-      </w:pPr>
-    </w:p>
-    <w:p>
-      <w:pPr>
-        <w:bidi w:val="0"/>
-        <w:rPr>
+          <w:rFonts w:asciiTheme="majorBidi" w:hAnsiTheme="majorBidi" w:cstheme="majorBidi"/>
           <w:lang w:eastAsia="en-US"/>
         </w:rPr>
       </w:pPr>
@@ -17140,7 +20450,15 @@
         <w:pStyle w:val="30"/>
       </w:pPr>
       <w:r>
-        <w:t xml:space="preserve">In this chapter, the main results of your work should be presented, together with critical discussion. You may use two different chapters, one for results and another for discussion and recommendation.  You need to present all the results (products, experimental findings, theories etc) generated during the project.  </w:t>
+        <w:t xml:space="preserve">In this chapter, the main results of your work should be presented, together with critical discussion. You may use two different chapters, one for results and another for discussion and recommendation.  You need to present all the results (products, experimental findings, theories </w:t>
+      </w:r>
+      <w:proofErr w:type="spellStart"/>
+      <w:r>
+        <w:t>etc</w:t>
+      </w:r>
+      <w:proofErr w:type="spellEnd"/>
+      <w:r>
+        <w:t xml:space="preserve">) generated during the project.  </w:t>
       </w:r>
     </w:p>
     <w:p>
@@ -17211,7 +20529,23 @@
         <w:pStyle w:val="30"/>
       </w:pPr>
       <w:r>
-        <w:t>You can use title Conclusions and Future work. Summarise and analyse what you have achieved.</w:t>
+        <w:t xml:space="preserve">You can use title Conclusions and Future work. </w:t>
+      </w:r>
+      <w:proofErr w:type="spellStart"/>
+      <w:r>
+        <w:t>Summarise</w:t>
+      </w:r>
+      <w:proofErr w:type="spellEnd"/>
+      <w:r>
+        <w:t xml:space="preserve"> and </w:t>
+      </w:r>
+      <w:proofErr w:type="spellStart"/>
+      <w:r>
+        <w:t>analyse</w:t>
+      </w:r>
+      <w:proofErr w:type="spellEnd"/>
+      <w:r>
+        <w:t xml:space="preserve"> what you have achieved.</w:t>
       </w:r>
     </w:p>
     <w:p>
@@ -17492,7 +20826,21 @@
         <w:rPr>
           <w:rFonts w:asciiTheme="majorBidi" w:hAnsiTheme="majorBidi" w:cstheme="majorBidi"/>
         </w:rPr>
-        <w:t>Appendices may be provided to include further details of results, mathematical derivations, certain illustrative parts of program code (e.g. class interfaces), user documentation, log of project milestones.  In particular, if there are technical details of the work done that might be useful to others who wish to build on this work, but that are not sufficiently important to the project as a whole to justify being discussed in the main body of the thesis, then they should be included as appendices.</w:t>
+        <w:t>Appendices may be provided to include further details of results, mathematical derivations, certain illustrative parts of program code (</w:t>
+      </w:r>
+      <w:proofErr w:type="gramStart"/>
+      <w:r>
+        <w:rPr>
+          <w:rFonts w:asciiTheme="majorBidi" w:hAnsiTheme="majorBidi" w:cstheme="majorBidi"/>
+        </w:rPr>
+        <w:t>e.g.</w:t>
+      </w:r>
+      <w:proofErr w:type="gramEnd"/>
+      <w:r>
+        <w:rPr>
+          <w:rFonts w:asciiTheme="majorBidi" w:hAnsiTheme="majorBidi" w:cstheme="majorBidi"/>
+        </w:rPr>
+        <w:t xml:space="preserve"> class interfaces), user documentation, log of project milestones.  In particular, if there are technical details of the work done that might be useful to others who wish to build on this work, but that are not sufficiently important to the project as a whole to justify being discussed in the main body of the thesis, then they should be included as appendices.</w:t>
       </w:r>
     </w:p>
     <w:p>
@@ -17581,7 +20929,7 @@
       <w:r>
         <w:t xml:space="preserve"> </w:t>
       </w:r>
-      <w:hyperlink r:id="rId39" w:history="1">
+      <w:hyperlink r:id="rId40" w:history="1">
         <w:r>
           <w:rPr>
             <w:rStyle w:val="Hyperlink"/>
@@ -17607,7 +20955,7 @@
       <w:r>
         <w:t xml:space="preserve"> </w:t>
       </w:r>
-      <w:hyperlink r:id="rId40" w:history="1">
+      <w:hyperlink r:id="rId41" w:history="1">
         <w:r>
           <w:rPr>
             <w:rStyle w:val="Hyperlink"/>
@@ -17633,7 +20981,7 @@
       <w:r>
         <w:t xml:space="preserve"> </w:t>
       </w:r>
-      <w:hyperlink r:id="rId41" w:history="1">
+      <w:hyperlink r:id="rId42" w:history="1">
         <w:r>
           <w:rPr>
             <w:rStyle w:val="Hyperlink"/>
@@ -17659,7 +21007,7 @@
       <w:r>
         <w:t xml:space="preserve"> </w:t>
       </w:r>
-      <w:hyperlink r:id="rId42" w:history="1">
+      <w:hyperlink r:id="rId43" w:history="1">
         <w:r>
           <w:rPr>
             <w:rStyle w:val="Hyperlink"/>

</xml_diff>

<commit_message>
add some tables and figures caption
</commit_message>
<xml_diff>
--- a/Graduation-Project/Graduation project.docx
+++ b/Graduation-Project/Graduation project.docx
@@ -1,6 +1,6 @@
 
 <file path=word/document.xml><?xml version="1.0" encoding="utf-8"?>
-<w:document xmlns:wpc="http://schemas.microsoft.com/office/word/2010/wordprocessingCanvas" xmlns:cx="http://schemas.microsoft.com/office/drawing/2014/chartex" xmlns:cx1="http://schemas.microsoft.com/office/drawing/2015/9/8/chartex" xmlns:cx2="http://schemas.microsoft.com/office/drawing/2015/10/21/chartex" xmlns:cx3="http://schemas.microsoft.com/office/drawing/2016/5/9/chartex" xmlns:cx4="http://schemas.microsoft.com/office/drawing/2016/5/10/chartex" xmlns:cx5="http://schemas.microsoft.com/office/drawing/2016/5/11/chartex" xmlns:cx6="http://schemas.microsoft.com/office/drawing/2016/5/12/chartex" xmlns:cx7="http://schemas.microsoft.com/office/drawing/2016/5/13/chartex" xmlns:cx8="http://schemas.microsoft.com/office/drawing/2016/5/14/chartex" xmlns:mc="http://schemas.openxmlformats.org/markup-compatibility/2006" xmlns:aink="http://schemas.microsoft.com/office/drawing/2016/ink" xmlns:am3d="http://schemas.microsoft.com/office/drawing/2017/model3d" xmlns:o="urn:schemas-microsoft-com:office:office" xmlns:oel="http://schemas.microsoft.com/office/2019/extlst" xmlns:r="http://schemas.openxmlformats.org/officeDocument/2006/relationships" xmlns:m="http://schemas.openxmlformats.org/officeDocument/2006/math" xmlns:v="urn:schemas-microsoft-com:vml" xmlns:wp14="http://schemas.microsoft.com/office/word/2010/wordprocessingDrawing" xmlns:wp="http://schemas.openxmlformats.org/drawingml/2006/wordprocessingDrawing" xmlns:w10="urn:schemas-microsoft-com:office:word" xmlns:w="http://schemas.openxmlformats.org/wordprocessingml/2006/main" xmlns:w14="http://schemas.microsoft.com/office/word/2010/wordml" xmlns:w15="http://schemas.microsoft.com/office/word/2012/wordml" xmlns:w16cex="http://schemas.microsoft.com/office/word/2018/wordml/cex" xmlns:w16cid="http://schemas.microsoft.com/office/word/2016/wordml/cid" xmlns:w16="http://schemas.microsoft.com/office/word/2018/wordml" xmlns:w16sdtdh="http://schemas.microsoft.com/office/word/2020/wordml/sdtdatahash" xmlns:w16se="http://schemas.microsoft.com/office/word/2015/wordml/symex" xmlns:wpg="http://schemas.microsoft.com/office/word/2010/wordprocessingGroup" xmlns:wpi="http://schemas.microsoft.com/office/word/2010/wordprocessingInk" xmlns:wne="http://schemas.microsoft.com/office/word/2006/wordml" xmlns:wps="http://schemas.microsoft.com/office/word/2010/wordprocessingShape" mc:Ignorable="w14 w15 w16se w16cid w16 w16cex w16sdtdh wp14">
+<w:document xmlns:wpc="http://schemas.microsoft.com/office/word/2010/wordprocessingCanvas" xmlns:cx="http://schemas.microsoft.com/office/drawing/2014/chartex" xmlns:cx1="http://schemas.microsoft.com/office/drawing/2015/9/8/chartex" xmlns:cx2="http://schemas.microsoft.com/office/drawing/2015/10/21/chartex" xmlns:cx3="http://schemas.microsoft.com/office/drawing/2016/5/9/chartex" xmlns:cx4="http://schemas.microsoft.com/office/drawing/2016/5/10/chartex" xmlns:cx5="http://schemas.microsoft.com/office/drawing/2016/5/11/chartex" xmlns:cx6="http://schemas.microsoft.com/office/drawing/2016/5/12/chartex" xmlns:cx7="http://schemas.microsoft.com/office/drawing/2016/5/13/chartex" xmlns:cx8="http://schemas.microsoft.com/office/drawing/2016/5/14/chartex" xmlns:mc="http://schemas.openxmlformats.org/markup-compatibility/2006" xmlns:aink="http://schemas.microsoft.com/office/drawing/2016/ink" xmlns:am3d="http://schemas.microsoft.com/office/drawing/2017/model3d" xmlns:o="urn:schemas-microsoft-com:office:office" xmlns:oel="http://schemas.microsoft.com/office/2019/extlst" xmlns:r="http://schemas.openxmlformats.org/officeDocument/2006/relationships" xmlns:m="http://schemas.openxmlformats.org/officeDocument/2006/math" xmlns:v="urn:schemas-microsoft-com:vml" xmlns:wp14="http://schemas.microsoft.com/office/word/2010/wordprocessingDrawing" xmlns:wp="http://schemas.openxmlformats.org/drawingml/2006/wordprocessingDrawing" xmlns:w10="urn:schemas-microsoft-com:office:word" xmlns:w="http://schemas.openxmlformats.org/wordprocessingml/2006/main" xmlns:w14="http://schemas.microsoft.com/office/word/2010/wordml" xmlns:w15="http://schemas.microsoft.com/office/word/2012/wordml" xmlns:w16cex="http://schemas.microsoft.com/office/word/2018/wordml/cex" xmlns:w16cid="http://schemas.microsoft.com/office/word/2016/wordml/cid" xmlns:w16="http://schemas.microsoft.com/office/word/2018/wordml" xmlns:w16du="http://schemas.microsoft.com/office/word/2023/wordml/word16du" xmlns:w16sdtdh="http://schemas.microsoft.com/office/word/2020/wordml/sdtdatahash" xmlns:w16se="http://schemas.microsoft.com/office/word/2015/wordml/symex" xmlns:wpg="http://schemas.microsoft.com/office/word/2010/wordprocessingGroup" xmlns:wpi="http://schemas.microsoft.com/office/word/2010/wordprocessingInk" xmlns:wne="http://schemas.microsoft.com/office/word/2006/wordml" xmlns:wps="http://schemas.microsoft.com/office/word/2010/wordprocessingShape" mc:Ignorable="w14 w15 w16se w16cid w16 w16cex w16sdtdh wp14">
   <w:body>
     <w:p>
       <w:pPr>
@@ -12,8 +12,7 @@
           <w:b/>
           <w:bCs/>
           <w:noProof/>
-          <w:rtl/>
-          <w:lang w:eastAsia="en-US" w:bidi="ar-EG"/>
+          <w:lang w:eastAsia="en-US"/>
         </w:rPr>
       </w:pPr>
       <w:r>
@@ -38,18 +37,21 @@
           <w:b/>
           <w:bCs/>
           <w:noProof/>
-          <w:rtl/>
           <w:lang w:eastAsia="en-US"/>
         </w:rPr>
       </w:pPr>
     </w:p>
     <w:p>
       <w:pPr>
-        <w:pStyle w:val="Heading1"/>
-        <w:bidi w:val="0"/>
+        <w:bidi w:val="0"/>
+        <w:spacing w:line="360" w:lineRule="auto"/>
         <w:jc w:val="center"/>
         <w:rPr>
-          <w:color w:val="000000" w:themeColor="text1"/>
+          <w:rFonts w:asciiTheme="majorBidi" w:hAnsiTheme="majorBidi" w:cstheme="majorBidi"/>
+          <w:b/>
+          <w:bCs/>
+          <w:noProof/>
+          <w:lang w:eastAsia="en-US" w:bidi="ar-EG"/>
         </w:rPr>
       </w:pPr>
       <w:r>
@@ -107,29 +109,7 @@
           </wp:inline>
         </w:drawing>
       </w:r>
-    </w:p>
-    <w:p>
-      <w:pPr>
-        <w:bidi w:val="0"/>
-        <w:spacing w:line="360" w:lineRule="auto"/>
-        <w:ind w:left="-284"/>
-        <w:jc w:val="center"/>
-        <w:rPr>
-          <w:color w:val="000000" w:themeColor="text1"/>
-        </w:rPr>
-      </w:pPr>
       <w:bookmarkStart w:id="0" w:name="_Hlk125900733"/>
-    </w:p>
-    <w:p>
-      <w:pPr>
-        <w:bidi w:val="0"/>
-        <w:spacing w:line="360" w:lineRule="auto"/>
-        <w:ind w:left="-284"/>
-        <w:jc w:val="center"/>
-        <w:rPr>
-          <w:color w:val="000000" w:themeColor="text1"/>
-        </w:rPr>
-      </w:pPr>
     </w:p>
     <w:p>
       <w:pPr>
@@ -144,7 +124,6 @@
           <w:spacing w:val="-3"/>
         </w:rPr>
       </w:pPr>
-      <w:proofErr w:type="spellStart"/>
       <w:r>
         <w:rPr>
           <w:b/>
@@ -152,17 +131,7 @@
           <w:sz w:val="40"/>
           <w:szCs w:val="40"/>
         </w:rPr>
-        <w:t>Tahfeez</w:t>
-      </w:r>
-      <w:proofErr w:type="spellEnd"/>
-      <w:r>
-        <w:rPr>
-          <w:b/>
-          <w:bCs/>
-          <w:sz w:val="40"/>
-          <w:szCs w:val="40"/>
-        </w:rPr>
-        <w:t xml:space="preserve"> </w:t>
+        <w:t xml:space="preserve">Tahfeez </w:t>
       </w:r>
       <w:bookmarkEnd w:id="0"/>
       <w:r>
@@ -379,9 +348,8 @@
           <w:szCs w:val="32"/>
           <w:lang w:bidi="ar-EG"/>
         </w:rPr>
-        <w:t xml:space="preserve"> </w:t>
-      </w:r>
-      <w:proofErr w:type="spellStart"/>
+        <w:t xml:space="preserve"> N</w:t>
+      </w:r>
       <w:r>
         <w:rPr>
           <w:b/>
@@ -390,9 +358,14 @@
           <w:szCs w:val="32"/>
           <w:lang w:bidi="ar-EG"/>
         </w:rPr>
-        <w:t>N</w:t>
-      </w:r>
-      <w:r>
+        <w:t>ijim</w:t>
+      </w:r>
+    </w:p>
+    <w:p>
+      <w:pPr>
+        <w:bidi w:val="0"/>
+        <w:spacing w:line="360" w:lineRule="auto"/>
+        <w:jc w:val="center"/>
         <w:rPr>
           <w:b/>
           <w:bCs/>
@@ -400,15 +373,8 @@
           <w:szCs w:val="32"/>
           <w:lang w:bidi="ar-EG"/>
         </w:rPr>
-        <w:t>ijim</w:t>
-      </w:r>
-      <w:proofErr w:type="spellEnd"/>
-    </w:p>
-    <w:p>
-      <w:pPr>
-        <w:bidi w:val="0"/>
-        <w:spacing w:line="360" w:lineRule="auto"/>
-        <w:jc w:val="center"/>
+      </w:pPr>
+      <w:r>
         <w:rPr>
           <w:b/>
           <w:bCs/>
@@ -416,8 +382,14 @@
           <w:szCs w:val="32"/>
           <w:lang w:bidi="ar-EG"/>
         </w:rPr>
-      </w:pPr>
-      <w:r>
+        <w:t>&amp;</w:t>
+      </w:r>
+    </w:p>
+    <w:p>
+      <w:pPr>
+        <w:bidi w:val="0"/>
+        <w:spacing w:line="360" w:lineRule="auto"/>
+        <w:jc w:val="center"/>
         <w:rPr>
           <w:b/>
           <w:bCs/>
@@ -425,14 +397,8 @@
           <w:szCs w:val="32"/>
           <w:lang w:bidi="ar-EG"/>
         </w:rPr>
-        <w:t>&amp;</w:t>
-      </w:r>
-    </w:p>
-    <w:p>
-      <w:pPr>
-        <w:bidi w:val="0"/>
-        <w:spacing w:line="360" w:lineRule="auto"/>
-        <w:jc w:val="center"/>
+      </w:pPr>
+      <w:r>
         <w:rPr>
           <w:b/>
           <w:bCs/>
@@ -440,7 +406,8 @@
           <w:szCs w:val="32"/>
           <w:lang w:bidi="ar-EG"/>
         </w:rPr>
-      </w:pPr>
+        <w:t>A</w:t>
+      </w:r>
       <w:r>
         <w:rPr>
           <w:b/>
@@ -449,7 +416,7 @@
           <w:szCs w:val="32"/>
           <w:lang w:bidi="ar-EG"/>
         </w:rPr>
-        <w:t>A</w:t>
+        <w:t>bed</w:t>
       </w:r>
       <w:r>
         <w:rPr>
@@ -459,7 +426,7 @@
           <w:szCs w:val="32"/>
           <w:lang w:bidi="ar-EG"/>
         </w:rPr>
-        <w:t>bed</w:t>
+        <w:t xml:space="preserve"> A</w:t>
       </w:r>
       <w:r>
         <w:rPr>
@@ -469,9 +436,8 @@
           <w:szCs w:val="32"/>
           <w:lang w:bidi="ar-EG"/>
         </w:rPr>
-        <w:t xml:space="preserve"> </w:t>
-      </w:r>
-      <w:proofErr w:type="spellStart"/>
+        <w:t>lf</w:t>
+      </w:r>
       <w:r>
         <w:rPr>
           <w:b/>
@@ -480,7 +446,7 @@
           <w:szCs w:val="32"/>
           <w:lang w:bidi="ar-EG"/>
         </w:rPr>
-        <w:t>A</w:t>
+        <w:t>a</w:t>
       </w:r>
       <w:r>
         <w:rPr>
@@ -490,7 +456,7 @@
           <w:szCs w:val="32"/>
           <w:lang w:bidi="ar-EG"/>
         </w:rPr>
-        <w:t>lf</w:t>
+        <w:t>ttah</w:t>
       </w:r>
       <w:r>
         <w:rPr>
@@ -500,7 +466,7 @@
           <w:szCs w:val="32"/>
           <w:lang w:bidi="ar-EG"/>
         </w:rPr>
-        <w:t>a</w:t>
+        <w:t xml:space="preserve"> S. ALS</w:t>
       </w:r>
       <w:r>
         <w:rPr>
@@ -510,41 +476,8 @@
           <w:szCs w:val="32"/>
           <w:lang w:bidi="ar-EG"/>
         </w:rPr>
-        <w:t>ttah</w:t>
-      </w:r>
-      <w:proofErr w:type="spellEnd"/>
-      <w:r>
-        <w:rPr>
-          <w:b/>
-          <w:bCs/>
-          <w:sz w:val="32"/>
-          <w:szCs w:val="32"/>
-          <w:lang w:bidi="ar-EG"/>
-        </w:rPr>
-        <w:t xml:space="preserve"> S. </w:t>
-      </w:r>
-      <w:proofErr w:type="spellStart"/>
-      <w:r>
-        <w:rPr>
-          <w:b/>
-          <w:bCs/>
-          <w:sz w:val="32"/>
-          <w:szCs w:val="32"/>
-          <w:lang w:bidi="ar-EG"/>
-        </w:rPr>
-        <w:t>ALS</w:t>
-      </w:r>
-      <w:r>
-        <w:rPr>
-          <w:b/>
-          <w:bCs/>
-          <w:sz w:val="32"/>
-          <w:szCs w:val="32"/>
-          <w:lang w:bidi="ar-EG"/>
-        </w:rPr>
         <w:t>horafa</w:t>
       </w:r>
-      <w:proofErr w:type="spellEnd"/>
     </w:p>
     <w:p>
       <w:pPr>
@@ -594,29 +527,14 @@
           <w:rtl/>
         </w:rPr>
       </w:pPr>
-      <w:proofErr w:type="spellStart"/>
-      <w:proofErr w:type="gramStart"/>
       <w:r>
         <w:rPr>
           <w:b/>
           <w:bCs/>
           <w:sz w:val="32"/>
           <w:szCs w:val="32"/>
-          <w:highlight w:val="yellow"/>
-        </w:rPr>
-        <w:t>Dr.Khalid</w:t>
-      </w:r>
-      <w:proofErr w:type="spellEnd"/>
-      <w:proofErr w:type="gramEnd"/>
-      <w:r>
-        <w:rPr>
-          <w:b/>
-          <w:bCs/>
-          <w:sz w:val="32"/>
-          <w:szCs w:val="32"/>
-          <w:highlight w:val="yellow"/>
-        </w:rPr>
-        <w:t xml:space="preserve"> M. Ismail</w:t>
+        </w:rPr>
+        <w:t>Dr.Khalid M. Ismail</w:t>
       </w:r>
     </w:p>
     <w:p>
@@ -1195,21 +1113,7 @@
         <w:rPr>
           <w:rFonts w:asciiTheme="majorBidi" w:hAnsiTheme="majorBidi" w:cstheme="majorBidi"/>
         </w:rPr>
-        <w:t xml:space="preserve">The first item in your thesis should be an abstract of a few short paragraphs (within one page) </w:t>
-      </w:r>
-      <w:proofErr w:type="spellStart"/>
-      <w:r>
-        <w:rPr>
-          <w:rFonts w:asciiTheme="majorBidi" w:hAnsiTheme="majorBidi" w:cstheme="majorBidi"/>
-        </w:rPr>
-        <w:t>summarising</w:t>
-      </w:r>
-      <w:proofErr w:type="spellEnd"/>
-      <w:r>
-        <w:rPr>
-          <w:rFonts w:asciiTheme="majorBidi" w:hAnsiTheme="majorBidi" w:cstheme="majorBidi"/>
-        </w:rPr>
-        <w:t xml:space="preserve"> the thesis.  </w:t>
+        <w:t xml:space="preserve">The first item in your thesis should be an abstract of a few short paragraphs (within one page) summarising the thesis.  </w:t>
       </w:r>
     </w:p>
     <w:p>
@@ -1772,15 +1676,7 @@
           <w:color w:val="FF0000"/>
           <w:lang w:eastAsia="en-US"/>
         </w:rPr>
-        <w:t xml:space="preserve">(Automatic Table of </w:t>
-      </w:r>
-      <w:proofErr w:type="gramStart"/>
-      <w:r>
-        <w:rPr>
-          <w:color w:val="FF0000"/>
-          <w:lang w:eastAsia="en-US"/>
-        </w:rPr>
-        <w:t>Contents</w:t>
+        <w:t>(Automatic Table of Contents</w:t>
       </w:r>
       <w:r>
         <w:rPr>
@@ -1791,7 +1687,6 @@
         </w:rPr>
         <w:t>(</w:t>
       </w:r>
-      <w:proofErr w:type="gramEnd"/>
     </w:p>
     <w:p>
       <w:pPr>
@@ -4431,96 +4326,6 @@
     </w:p>
     <w:p>
       <w:pPr>
-        <w:pStyle w:val="TOC1"/>
-        <w:rPr>
-          <w:rFonts w:asciiTheme="minorHAnsi" w:eastAsiaTheme="minorEastAsia" w:hAnsiTheme="minorHAnsi" w:cstheme="minorBidi"/>
-          <w:sz w:val="22"/>
-          <w:szCs w:val="22"/>
-          <w:rtl/>
-          <w:lang w:eastAsia="en-US"/>
-        </w:rPr>
-      </w:pPr>
-      <w:r>
-        <w:rPr>
-          <w:rFonts w:eastAsia="Times New Roman"/>
-          <w:kern w:val="32"/>
-          <w:sz w:val="28"/>
-          <w:szCs w:val="28"/>
-          <w:lang w:eastAsia="en-US"/>
-        </w:rPr>
-        <w:fldChar w:fldCharType="begin"/>
-      </w:r>
-      <w:r>
-        <w:rPr>
-          <w:rFonts w:eastAsia="Times New Roman"/>
-          <w:kern w:val="32"/>
-          <w:sz w:val="28"/>
-          <w:szCs w:val="28"/>
-          <w:lang w:eastAsia="en-US"/>
-        </w:rPr>
-        <w:instrText xml:space="preserve"> TOC \h \z \t "table;1" </w:instrText>
-      </w:r>
-      <w:r>
-        <w:rPr>
-          <w:rFonts w:eastAsia="Times New Roman"/>
-          <w:kern w:val="32"/>
-          <w:sz w:val="28"/>
-          <w:szCs w:val="28"/>
-          <w:lang w:eastAsia="en-US"/>
-        </w:rPr>
-        <w:fldChar w:fldCharType="separate"/>
-      </w:r>
-      <w:hyperlink r:id="rId9" w:anchor="_Toc445643457" w:history="1">
-        <w:r>
-          <w:rPr>
-            <w:rStyle w:val="Hyperlink"/>
-          </w:rPr>
-          <w:t>Table (3.2):</w:t>
-        </w:r>
-        <w:r>
-          <w:rPr>
-            <w:rStyle w:val="Hyperlink"/>
-            <w:b w:val="0"/>
-            <w:bCs w:val="0"/>
-          </w:rPr>
-          <w:t xml:space="preserve"> </w:t>
-        </w:r>
-        <w:r>
-          <w:rPr>
-            <w:rStyle w:val="Hyperlink"/>
-            <w:b w:val="0"/>
-            <w:bCs w:val="0"/>
-          </w:rPr>
-          <w:t>Alaz</w:t>
-        </w:r>
-        <w:r>
-          <w:rPr>
-            <w:rStyle w:val="Hyperlink"/>
-            <w:b w:val="0"/>
-            <w:bCs w:val="0"/>
-          </w:rPr>
-          <w:t>har</w:t>
-        </w:r>
-      </w:hyperlink>
-      <w:r>
-        <w:rPr>
-          <w:rStyle w:val="Hyperlink"/>
-          <w:b w:val="0"/>
-          <w:bCs w:val="0"/>
-        </w:rPr>
-        <w:t xml:space="preserve"> University gaza</w:t>
-      </w:r>
-      <w:r>
-        <w:rPr>
-          <w:rStyle w:val="Hyperlink"/>
-          <w:b w:val="0"/>
-          <w:bCs w:val="0"/>
-        </w:rPr>
-        <w:t xml:space="preserve">………………………. </w:t>
-      </w:r>
-    </w:p>
-    <w:p>
-      <w:pPr>
         <w:pStyle w:val="TableofFigures"/>
         <w:tabs>
           <w:tab w:val="right" w:pos="8210"/>
@@ -4540,18 +4345,6 @@
       </w:pPr>
       <w:r>
         <w:rPr>
-          <w:rFonts w:asciiTheme="majorBidi" w:eastAsia="Times New Roman" w:hAnsiTheme="majorBidi"/>
-          <w:b/>
-          <w:bCs/>
-          <w:kern w:val="32"/>
-          <w:sz w:val="28"/>
-          <w:szCs w:val="28"/>
-          <w:lang w:eastAsia="en-US"/>
-        </w:rPr>
-        <w:fldChar w:fldCharType="end"/>
-      </w:r>
-      <w:r>
-        <w:rPr>
           <w:rFonts w:asciiTheme="majorBidi" w:hAnsiTheme="majorBidi"/>
           <w:sz w:val="28"/>
           <w:szCs w:val="28"/>
@@ -4614,6 +4407,55 @@
           <w:szCs w:val="28"/>
         </w:rPr>
         <w:br w:type="page"/>
+      </w:r>
+      <w:r>
+        <w:rPr>
+          <w:rFonts w:asciiTheme="majorBidi" w:hAnsiTheme="majorBidi" w:cstheme="majorBidi"/>
+          <w:color w:val="000000" w:themeColor="text1"/>
+          <w:sz w:val="28"/>
+          <w:szCs w:val="28"/>
+        </w:rPr>
+        <w:lastRenderedPageBreak/>
+        <w:fldChar w:fldCharType="begin"/>
+      </w:r>
+      <w:r>
+        <w:rPr>
+          <w:rFonts w:asciiTheme="majorBidi" w:hAnsiTheme="majorBidi" w:cstheme="majorBidi"/>
+          <w:color w:val="000000" w:themeColor="text1"/>
+          <w:sz w:val="28"/>
+          <w:szCs w:val="28"/>
+        </w:rPr>
+        <w:instrText xml:space="preserve"> TOC \h \z \c "Figure" </w:instrText>
+      </w:r>
+      <w:r>
+        <w:rPr>
+          <w:rFonts w:asciiTheme="majorBidi" w:hAnsiTheme="majorBidi" w:cstheme="majorBidi"/>
+          <w:color w:val="000000" w:themeColor="text1"/>
+          <w:sz w:val="28"/>
+          <w:szCs w:val="28"/>
+        </w:rPr>
+        <w:fldChar w:fldCharType="separate"/>
+      </w:r>
+      <w:r>
+        <w:rPr>
+          <w:rFonts w:asciiTheme="majorBidi" w:hAnsiTheme="majorBidi" w:cstheme="majorBidi"/>
+          <w:b/>
+          <w:bCs/>
+          <w:noProof/>
+          <w:color w:val="000000" w:themeColor="text1"/>
+          <w:sz w:val="28"/>
+          <w:szCs w:val="28"/>
+        </w:rPr>
+        <w:t>No table of figures entries found.</w:t>
+      </w:r>
+      <w:r>
+        <w:rPr>
+          <w:rFonts w:asciiTheme="majorBidi" w:hAnsiTheme="majorBidi" w:cstheme="majorBidi"/>
+          <w:color w:val="000000" w:themeColor="text1"/>
+          <w:sz w:val="28"/>
+          <w:szCs w:val="28"/>
+        </w:rPr>
+        <w:fldChar w:fldCharType="end"/>
       </w:r>
     </w:p>
     <w:p>
@@ -5531,16 +5373,8 @@
         <w:rPr>
           <w:color w:val="000000" w:themeColor="text1"/>
         </w:rPr>
-        <w:t xml:space="preserve">*Note: Sort </w:t>
-      </w:r>
-      <w:proofErr w:type="spellStart"/>
-      <w:r>
-        <w:rPr>
-          <w:color w:val="000000" w:themeColor="text1"/>
-        </w:rPr>
-        <w:t>Alphapiticaly</w:t>
-      </w:r>
-      <w:proofErr w:type="spellEnd"/>
+        <w:t>*Note: Sort Alphapiticaly</w:t>
+      </w:r>
     </w:p>
     <w:p>
       <w:pPr>
@@ -5551,7 +5385,7 @@
           <w:lang w:bidi="ar-EG"/>
         </w:rPr>
         <w:sectPr>
-          <w:footerReference w:type="default" r:id="rId10"/>
+          <w:footerReference w:type="default" r:id="rId9"/>
           <w:pgSz w:w="11906" w:h="16838"/>
           <w:pgMar w:top="1701" w:right="1701" w:bottom="1701" w:left="1985" w:header="708" w:footer="708" w:gutter="0"/>
           <w:pgNumType w:fmt="upperRoman" w:start="1"/>
@@ -5846,52 +5680,24 @@
           <w:szCs w:val="22"/>
           <w:lang w:bidi="ar-EG"/>
         </w:rPr>
-        <w:t xml:space="preserve">The </w:t>
-      </w:r>
-      <w:proofErr w:type="spellStart"/>
+        <w:t>The Tahfeez centers face many problems that hinder their educational path in supervising and qualifying the memorizers, following up the students and their achievement, and managing the educational memorization program. An</w:t>
+      </w:r>
       <w:r>
         <w:rPr>
           <w:sz w:val="22"/>
           <w:szCs w:val="22"/>
           <w:lang w:bidi="ar-EG"/>
         </w:rPr>
-        <w:t>Tahfeez</w:t>
-      </w:r>
-      <w:proofErr w:type="spellEnd"/>
+        <w:t>d via</w:t>
+      </w:r>
       <w:r>
         <w:rPr>
           <w:sz w:val="22"/>
           <w:szCs w:val="22"/>
           <w:lang w:bidi="ar-EG"/>
         </w:rPr>
-        <w:t xml:space="preserve"> centers face many problems that hinder their educational path in supervising and qualifying the memorizers, following up the students and their achievement, and managing the educational memorization program. An</w:t>
-      </w:r>
-      <w:r>
-        <w:rPr>
-          <w:sz w:val="22"/>
-          <w:szCs w:val="22"/>
-          <w:lang w:bidi="ar-EG"/>
-        </w:rPr>
-        <w:t>d via</w:t>
-      </w:r>
-      <w:r>
-        <w:rPr>
-          <w:sz w:val="22"/>
-          <w:szCs w:val="22"/>
-          <w:lang w:bidi="ar-EG"/>
-        </w:rPr>
-        <w:t xml:space="preserve"> communication and discussion with the </w:t>
-      </w:r>
-      <w:proofErr w:type="spellStart"/>
-      <w:r>
-        <w:rPr>
-          <w:sz w:val="22"/>
-          <w:szCs w:val="22"/>
-          <w:lang w:bidi="ar-EG"/>
-        </w:rPr>
-        <w:t>Tahfeez</w:t>
-      </w:r>
-      <w:proofErr w:type="spellEnd"/>
+        <w:t xml:space="preserve"> communication and discussion with the Tahfeez</w:t>
+      </w:r>
       <w:r>
         <w:rPr>
           <w:sz w:val="22"/>
@@ -5976,23 +5782,21 @@
         </w:rPr>
         <w:t xml:space="preserve">The workers in the </w:t>
       </w:r>
-      <w:proofErr w:type="spellStart"/>
       <w:r>
         <w:rPr>
           <w:sz w:val="22"/>
           <w:szCs w:val="22"/>
           <w:lang w:eastAsia="en-US"/>
         </w:rPr>
-        <w:t>Tahfeez</w:t>
-      </w:r>
-      <w:proofErr w:type="spellEnd"/>
+        <w:t xml:space="preserve">Tahfeez </w:t>
+      </w:r>
       <w:r>
         <w:rPr>
           <w:sz w:val="22"/>
           <w:szCs w:val="22"/>
           <w:lang w:eastAsia="en-US"/>
         </w:rPr>
-        <w:t xml:space="preserve"> </w:t>
+        <w:t xml:space="preserve">centers face a problem in communicating with the students’ families, as they cannot inform them of their children’s achievement, their weaknesses (whether in terms of memorization or pronunciation) or even send warnings such as warnings of repeated absences, which are sent in the form of a printed paper message. By handing it over to the student's family, hand in hand, and requesting intensification of attention to their children, especially at home, as the majority of parents do not follow up their children continuously in memorizing and learning, even their achievement in Tajweed courses and courses in etiquette, and their daily achievement in memorizing the Holy Quran. The </w:t>
       </w:r>
       <w:r>
         <w:rPr>
@@ -6000,43 +5804,7 @@
           <w:szCs w:val="22"/>
           <w:lang w:eastAsia="en-US"/>
         </w:rPr>
-        <w:t xml:space="preserve">centers face a problem in communicating with the students’ families, as they cannot inform them of their children’s achievement, their weaknesses (whether in terms of memorization or pronunciation) or even send warnings such as warnings of repeated absences, which are sent in the form of a printed paper message. By handing it over to the student's family, hand in hand, and requesting intensification of attention to their children, especially at home, as the majority of parents do not follow up their children continuously in memorizing and learning, even their achievement in </w:t>
-      </w:r>
-      <w:proofErr w:type="spellStart"/>
-      <w:r>
-        <w:rPr>
-          <w:sz w:val="22"/>
-          <w:szCs w:val="22"/>
-          <w:lang w:eastAsia="en-US"/>
-        </w:rPr>
-        <w:t>Tajweed</w:t>
-      </w:r>
-      <w:proofErr w:type="spellEnd"/>
-      <w:r>
-        <w:rPr>
-          <w:sz w:val="22"/>
-          <w:szCs w:val="22"/>
-          <w:lang w:eastAsia="en-US"/>
-        </w:rPr>
-        <w:t xml:space="preserve"> courses and courses in etiquette, and their daily achievement in memorizing the Holy Quran. The </w:t>
-      </w:r>
-      <w:proofErr w:type="spellStart"/>
-      <w:r>
-        <w:rPr>
-          <w:sz w:val="22"/>
-          <w:szCs w:val="22"/>
-          <w:lang w:eastAsia="en-US"/>
-        </w:rPr>
-        <w:t>Tahfeez</w:t>
-      </w:r>
-      <w:proofErr w:type="spellEnd"/>
-      <w:r>
-        <w:rPr>
-          <w:sz w:val="22"/>
-          <w:szCs w:val="22"/>
-          <w:lang w:eastAsia="en-US"/>
-        </w:rPr>
-        <w:t xml:space="preserve"> </w:t>
+        <w:t xml:space="preserve">Tahfeez </w:t>
       </w:r>
       <w:r>
         <w:rPr>
@@ -7143,6 +6911,7 @@
     <w:p>
       <w:pPr>
         <w:pStyle w:val="tableoffigers"/>
+        <w:keepNext/>
       </w:pPr>
       <w:r>
         <w:lastRenderedPageBreak/>
@@ -7164,7 +6933,7 @@
                     </pic:cNvPicPr>
                   </pic:nvPicPr>
                   <pic:blipFill>
-                    <a:blip r:embed="rId11">
+                    <a:blip r:embed="rId10">
                       <a:extLst>
                         <a:ext uri="{28A0092B-C50C-407E-A947-70E740481C1C}">
                           <a14:useLocalDpi xmlns:a14="http://schemas.microsoft.com/office/drawing/2010/main" val="0"/>
@@ -7198,6 +6967,50 @@
     </w:p>
     <w:p>
       <w:pPr>
+        <w:pStyle w:val="Caption"/>
+        <w:bidi w:val="0"/>
+        <w:rPr>
+          <w:rFonts w:hint="cs"/>
+          <w:rtl/>
+          <w:lang w:bidi="ar-EG"/>
+        </w:rPr>
+      </w:pPr>
+      <w:r>
+        <w:t xml:space="preserve">Figure </w:t>
+      </w:r>
+      <w:r>
+        <w:fldChar w:fldCharType="begin"/>
+      </w:r>
+      <w:r>
+        <w:instrText xml:space="preserve"> SEQ Figure \* ARABIC </w:instrText>
+      </w:r>
+      <w:r>
+        <w:fldChar w:fldCharType="separate"/>
+      </w:r>
+      <w:r>
+        <w:rPr>
+          <w:noProof/>
+        </w:rPr>
+        <w:t>1</w:t>
+      </w:r>
+      <w:r>
+        <w:fldChar w:fldCharType="end"/>
+      </w:r>
+      <w:r>
+        <w:t xml:space="preserve"> : </w:t>
+      </w:r>
+      <w:r>
+        <w:t xml:space="preserve">The incremental model consists of several increments, as each increment is analyzed, designed, programmed, and </w:t>
+      </w:r>
+      <w:r>
+        <w:t xml:space="preserve">tests  </w:t>
+      </w:r>
+      <w:r>
+        <w:t xml:space="preserve"> for the part that has been worked on, and when all increments are completed, the system has been completed.</w:t>
+      </w:r>
+    </w:p>
+    <w:p>
+      <w:pPr>
         <w:bidi w:val="0"/>
         <w:spacing w:line="360" w:lineRule="auto"/>
       </w:pPr>
@@ -7505,18 +7318,8 @@
           <w:szCs w:val="22"/>
           <w:lang w:eastAsia="en-US" w:bidi="ar-EG"/>
         </w:rPr>
-        <w:t xml:space="preserve">Smart phone with Android OS (or Android </w:t>
-      </w:r>
-      <w:proofErr w:type="gramStart"/>
-      <w:r>
-        <w:rPr>
-          <w:sz w:val="22"/>
-          <w:szCs w:val="22"/>
-          <w:lang w:eastAsia="en-US" w:bidi="ar-EG"/>
-        </w:rPr>
-        <w:t>VM )</w:t>
-      </w:r>
-      <w:proofErr w:type="gramEnd"/>
+        <w:t>Smart phone with Android OS (or Android VM )</w:t>
+      </w:r>
     </w:p>
     <w:p>
       <w:pPr>
@@ -7564,25 +7367,8 @@
           <w:szCs w:val="22"/>
           <w:lang w:eastAsia="en-US" w:bidi="ar-EG"/>
         </w:rPr>
-        <w:t xml:space="preserve">Laptop </w:t>
-      </w:r>
-      <w:proofErr w:type="gramStart"/>
-      <w:r>
-        <w:rPr>
-          <w:sz w:val="22"/>
-          <w:szCs w:val="22"/>
-          <w:lang w:eastAsia="en-US" w:bidi="ar-EG"/>
-        </w:rPr>
-        <w:t>( with</w:t>
-      </w:r>
-      <w:proofErr w:type="gramEnd"/>
-      <w:r>
-        <w:rPr>
-          <w:sz w:val="22"/>
-          <w:szCs w:val="22"/>
-          <w:lang w:eastAsia="en-US" w:bidi="ar-EG"/>
-        </w:rPr>
-        <w:t xml:space="preserve"> free space up to 10GB and more than 8GB free on RAM)</w:t>
+        <w:lastRenderedPageBreak/>
+        <w:t>Laptop ( with free space up to 10GB and more than 8GB free on RAM)</w:t>
       </w:r>
     </w:p>
     <w:p>
@@ -7592,7 +7378,6 @@
       </w:pPr>
       <w:bookmarkStart w:id="32" w:name="_Toc130029534"/>
       <w:r>
-        <w:lastRenderedPageBreak/>
         <w:t>1.7 Time Table</w:t>
       </w:r>
       <w:bookmarkEnd w:id="32"/>
@@ -9247,9 +9032,49 @@
     </w:p>
     <w:p>
       <w:pPr>
-        <w:pStyle w:val="BodyFirst"/>
+        <w:pStyle w:val="Caption"/>
+        <w:bidi w:val="0"/>
+        <w:rPr>
+          <w:rFonts w:hint="cs"/>
+          <w:rtl/>
+          <w:lang w:bidi="ar-EG"/>
+        </w:rPr>
       </w:pPr>
       <w:bookmarkStart w:id="33" w:name="_Toc130029535"/>
+      <w:r>
+        <w:t xml:space="preserve">Figure </w:t>
+      </w:r>
+      <w:r>
+        <w:fldChar w:fldCharType="begin"/>
+      </w:r>
+      <w:r>
+        <w:instrText xml:space="preserve"> SEQ Figure \* ARABIC </w:instrText>
+      </w:r>
+      <w:r>
+        <w:fldChar w:fldCharType="separate"/>
+      </w:r>
+      <w:r>
+        <w:rPr>
+          <w:noProof/>
+        </w:rPr>
+        <w:t>2</w:t>
+      </w:r>
+      <w:r>
+        <w:fldChar w:fldCharType="end"/>
+      </w:r>
+      <w:r>
+        <w:t>:</w:t>
+      </w:r>
+      <w:r>
+        <w:rPr>
+          <w:rFonts w:hint="cs"/>
+          <w:rtl/>
+        </w:rPr>
+        <w:t xml:space="preserve"> </w:t>
+      </w:r>
+      <w:r>
+        <w:t>Work on the project started in December 2020. Work continued on the first chapter for a month, then in January 2023 work began on Chapter 2 until the beginning of March 3, in which we moved to work on Chapter 3, which lasted until the beginning of a month, and then work was completed. On Chapter 4, the project will be implemented until its end</w:t>
+      </w:r>
     </w:p>
     <w:p>
       <w:pPr>
@@ -9327,23 +9152,13 @@
           <w:lang w:eastAsia="en-US" w:bidi="ar-EG"/>
         </w:rPr>
       </w:pPr>
-      <w:proofErr w:type="spellStart"/>
       <w:r>
         <w:rPr>
           <w:sz w:val="22"/>
           <w:szCs w:val="22"/>
           <w:lang w:eastAsia="en-US" w:bidi="ar-EG"/>
         </w:rPr>
-        <w:t>Halaqati</w:t>
-      </w:r>
-      <w:proofErr w:type="spellEnd"/>
-      <w:r>
-        <w:rPr>
-          <w:sz w:val="22"/>
-          <w:szCs w:val="22"/>
-          <w:lang w:eastAsia="en-US" w:bidi="ar-EG"/>
-        </w:rPr>
-        <w:t xml:space="preserve"> Syste</w:t>
+        <w:t>Halaqati Syste</w:t>
       </w:r>
       <w:r>
         <w:rPr>
@@ -9604,6 +9419,7 @@
           <w:szCs w:val="22"/>
           <w:lang w:eastAsia="en-US" w:bidi="ar-EG"/>
         </w:rPr>
+        <w:lastRenderedPageBreak/>
         <w:t>The difficulty of using the system interfaces due to their complexity</w:t>
       </w:r>
       <w:r>
@@ -9712,7 +9528,6 @@
           <w:szCs w:val="22"/>
           <w:lang w:eastAsia="en-US" w:bidi="ar-EG"/>
         </w:rPr>
-        <w:lastRenderedPageBreak/>
         <w:t>The difficulty in applying the structure followed in it to the face rings</w:t>
       </w:r>
       <w:r>
@@ -9832,33 +9647,15 @@
           <w:szCs w:val="22"/>
           <w:lang w:eastAsia="en-US" w:bidi="ar-EG"/>
         </w:rPr>
-        <w:t>Ahl-</w:t>
-      </w:r>
-      <w:proofErr w:type="spellStart"/>
+        <w:t>Ahl-A</w:t>
+      </w:r>
       <w:r>
         <w:rPr>
           <w:sz w:val="22"/>
           <w:szCs w:val="22"/>
           <w:lang w:eastAsia="en-US" w:bidi="ar-EG"/>
         </w:rPr>
-        <w:t>A</w:t>
-      </w:r>
-      <w:r>
-        <w:rPr>
-          <w:sz w:val="22"/>
-          <w:szCs w:val="22"/>
-          <w:lang w:eastAsia="en-US" w:bidi="ar-EG"/>
-        </w:rPr>
-        <w:t>lquran</w:t>
-      </w:r>
-      <w:proofErr w:type="spellEnd"/>
-      <w:r>
-        <w:rPr>
-          <w:sz w:val="22"/>
-          <w:szCs w:val="22"/>
-          <w:lang w:eastAsia="en-US" w:bidi="ar-EG"/>
-        </w:rPr>
-        <w:t xml:space="preserve"> system</w:t>
+        <w:t>lquran system</w:t>
       </w:r>
       <w:r>
         <w:rPr>
@@ -10301,25 +10098,7 @@
           <w:szCs w:val="22"/>
           <w:lang w:eastAsia="en-US" w:bidi="ar-EG"/>
         </w:rPr>
-        <w:t xml:space="preserve">The </w:t>
-      </w:r>
-      <w:proofErr w:type="spellStart"/>
-      <w:r>
-        <w:rPr>
-          <w:sz w:val="22"/>
-          <w:szCs w:val="22"/>
-          <w:lang w:eastAsia="en-US" w:bidi="ar-EG"/>
-        </w:rPr>
-        <w:t>ehlquran</w:t>
-      </w:r>
-      <w:proofErr w:type="spellEnd"/>
-      <w:r>
-        <w:rPr>
-          <w:sz w:val="22"/>
-          <w:szCs w:val="22"/>
-          <w:lang w:eastAsia="en-US" w:bidi="ar-EG"/>
-        </w:rPr>
-        <w:t xml:space="preserve"> system</w:t>
+        <w:t>The ehlquran system</w:t>
       </w:r>
       <w:r>
         <w:rPr>
@@ -10378,6 +10157,7 @@
           <w:szCs w:val="22"/>
           <w:lang w:eastAsia="en-US" w:bidi="ar-EG"/>
         </w:rPr>
+        <w:lastRenderedPageBreak/>
         <w:t>Advantages</w:t>
       </w:r>
       <w:r>
@@ -10445,7 +10225,6 @@
           <w:rtl/>
           <w:lang w:eastAsia="en-US" w:bidi="ar-EG"/>
         </w:rPr>
-        <w:lastRenderedPageBreak/>
         <w:t xml:space="preserve"> </w:t>
       </w:r>
       <w:r>
@@ -10797,6 +10576,51 @@
         <w:t>Comparison</w:t>
       </w:r>
       <w:bookmarkEnd w:id="34"/>
+    </w:p>
+    <w:p>
+      <w:pPr>
+        <w:pStyle w:val="Caption"/>
+        <w:bidi w:val="0"/>
+        <w:rPr>
+          <w:rFonts w:hint="cs"/>
+          <w:rtl/>
+          <w:lang w:eastAsia="en-US" w:bidi="ar-EG"/>
+        </w:rPr>
+      </w:pPr>
+      <w:r>
+        <w:t xml:space="preserve">Table </w:t>
+      </w:r>
+      <w:r>
+        <w:fldChar w:fldCharType="begin"/>
+      </w:r>
+      <w:r>
+        <w:instrText xml:space="preserve"> SEQ Table \* ARABIC </w:instrText>
+      </w:r>
+      <w:r>
+        <w:fldChar w:fldCharType="separate"/>
+      </w:r>
+      <w:r>
+        <w:rPr>
+          <w:noProof/>
+        </w:rPr>
+        <w:t>1</w:t>
+      </w:r>
+      <w:r>
+        <w:fldChar w:fldCharType="end"/>
+      </w:r>
+      <w:r>
+        <w:t xml:space="preserve">: </w:t>
+      </w:r>
+      <w:r>
+        <w:t>The table shows the difference between the current systems and our system</w:t>
+      </w:r>
+      <w:r>
+        <w:rPr>
+          <w:rFonts w:hint="cs"/>
+          <w:rtl/>
+        </w:rPr>
+        <w:t>.</w:t>
+      </w:r>
     </w:p>
     <w:tbl>
       <w:tblPr>
@@ -10838,7 +10662,6 @@
                 <w:lang w:eastAsia="en-US"/>
               </w:rPr>
             </w:pPr>
-            <w:proofErr w:type="spellStart"/>
             <w:r>
               <w:rPr>
                 <w:rFonts w:asciiTheme="majorBidi" w:eastAsia="Times New Roman" w:hAnsiTheme="majorBidi" w:cstheme="majorBidi"/>
@@ -10848,7 +10671,6 @@
               </w:rPr>
               <w:t>Halaqaty</w:t>
             </w:r>
-            <w:proofErr w:type="spellEnd"/>
           </w:p>
         </w:tc>
         <w:tc>
@@ -10872,7 +10694,6 @@
                 <w:lang w:eastAsia="en-US"/>
               </w:rPr>
             </w:pPr>
-            <w:proofErr w:type="spellStart"/>
             <w:r>
               <w:rPr>
                 <w:rFonts w:asciiTheme="majorBidi" w:eastAsia="Times New Roman" w:hAnsiTheme="majorBidi" w:cstheme="majorBidi"/>
@@ -10882,7 +10703,6 @@
               </w:rPr>
               <w:t>Ehlquran</w:t>
             </w:r>
-            <w:proofErr w:type="spellEnd"/>
           </w:p>
         </w:tc>
         <w:tc>
@@ -10914,29 +10734,7 @@
                 <w:szCs w:val="22"/>
                 <w:lang w:eastAsia="en-US" w:bidi="ar-EG"/>
               </w:rPr>
-              <w:t xml:space="preserve">The </w:t>
-            </w:r>
-            <w:proofErr w:type="spellStart"/>
-            <w:r>
-              <w:rPr>
-                <w:rFonts w:asciiTheme="majorBidi" w:eastAsia="Times New Roman" w:hAnsiTheme="majorBidi" w:cstheme="majorBidi"/>
-                <w:color w:val="2E74B5"/>
-                <w:sz w:val="22"/>
-                <w:szCs w:val="22"/>
-                <w:lang w:eastAsia="en-US" w:bidi="ar-EG"/>
-              </w:rPr>
-              <w:t>ehlquran</w:t>
-            </w:r>
-            <w:proofErr w:type="spellEnd"/>
-            <w:r>
-              <w:rPr>
-                <w:rFonts w:asciiTheme="majorBidi" w:eastAsia="Times New Roman" w:hAnsiTheme="majorBidi" w:cstheme="majorBidi"/>
-                <w:color w:val="2E74B5"/>
-                <w:sz w:val="22"/>
-                <w:szCs w:val="22"/>
-                <w:lang w:eastAsia="en-US" w:bidi="ar-EG"/>
-              </w:rPr>
-              <w:t xml:space="preserve"> system</w:t>
+              <w:t>The ehlquran system</w:t>
             </w:r>
           </w:p>
         </w:tc>
@@ -10961,7 +10759,6 @@
               </w:rPr>
             </w:pPr>
             <w:bookmarkStart w:id="35" w:name="RANGE!F2"/>
-            <w:proofErr w:type="spellStart"/>
             <w:r>
               <w:rPr>
                 <w:rFonts w:asciiTheme="majorBidi" w:eastAsia="Times New Roman" w:hAnsiTheme="majorBidi" w:cstheme="majorBidi"/>
@@ -10970,18 +10767,7 @@
                 <w:szCs w:val="22"/>
                 <w:lang w:eastAsia="en-US"/>
               </w:rPr>
-              <w:t>Tahfeez</w:t>
-            </w:r>
-            <w:proofErr w:type="spellEnd"/>
-            <w:r>
-              <w:rPr>
-                <w:rFonts w:asciiTheme="majorBidi" w:eastAsia="Times New Roman" w:hAnsiTheme="majorBidi" w:cstheme="majorBidi"/>
-                <w:color w:val="70AD47" w:themeColor="accent6"/>
-                <w:sz w:val="22"/>
-                <w:szCs w:val="22"/>
-                <w:lang w:eastAsia="en-US"/>
-              </w:rPr>
-              <w:t xml:space="preserve"> System</w:t>
+              <w:t>Tahfeez System</w:t>
             </w:r>
             <w:bookmarkEnd w:id="35"/>
           </w:p>
@@ -11673,6 +11459,7 @@
                 <w:szCs w:val="22"/>
                 <w:lang w:eastAsia="en-US"/>
               </w:rPr>
+              <w:lastRenderedPageBreak/>
               <w:sym w:font="Wingdings 2" w:char="F052"/>
             </w:r>
           </w:p>
@@ -12028,7 +11815,6 @@
                 <w:szCs w:val="22"/>
                 <w:lang w:eastAsia="en-US"/>
               </w:rPr>
-              <w:lastRenderedPageBreak/>
               <w:sym w:font="Wingdings 2" w:char="F051"/>
             </w:r>
           </w:p>
@@ -13229,13 +13015,8 @@
                 <w:lang w:eastAsia="en-US"/>
               </w:rPr>
             </w:pPr>
-            <w:proofErr w:type="spellStart"/>
-            <w:r>
-              <w:t>Mushaf</w:t>
-            </w:r>
-            <w:proofErr w:type="spellEnd"/>
-            <w:r>
-              <w:t xml:space="preserve"> provides sound and image from within the system</w:t>
+            <w:r>
+              <w:t>Mushaf provides sound and image from within the system</w:t>
             </w:r>
           </w:p>
         </w:tc>
@@ -14696,6 +14477,7 @@
                 <w:szCs w:val="22"/>
                 <w:lang w:eastAsia="en-US"/>
               </w:rPr>
+              <w:lastRenderedPageBreak/>
               <w:sym w:font="Wingdings 2" w:char="F051"/>
             </w:r>
           </w:p>
@@ -15051,7 +14833,6 @@
                 <w:szCs w:val="22"/>
                 <w:lang w:eastAsia="en-US"/>
               </w:rPr>
-              <w:lastRenderedPageBreak/>
               <w:sym w:font="Wingdings 2" w:char="F051"/>
             </w:r>
           </w:p>
@@ -15194,127 +14975,17 @@
           </w:p>
         </w:tc>
       </w:tr>
-      <w:tr>
-        <w:trPr>
-          <w:trHeight w:val="801"/>
-        </w:trPr>
-        <w:tc>
-          <w:tcPr>
-            <w:cnfStyle w:val="001000000000" w:firstRow="0" w:lastRow="0" w:firstColumn="1" w:lastColumn="0" w:oddVBand="0" w:evenVBand="0" w:oddHBand="0" w:evenHBand="0" w:firstRowFirstColumn="0" w:firstRowLastColumn="0" w:lastRowFirstColumn="0" w:lastRowLastColumn="0"/>
-            <w:tcW w:w="0" w:type="auto"/>
-            <w:vAlign w:val="center"/>
-          </w:tcPr>
-          <w:p>
-            <w:pPr>
-              <w:bidi w:val="0"/>
-              <w:spacing w:line="360" w:lineRule="auto"/>
-              <w:jc w:val="center"/>
-              <w:rPr>
-                <w:rFonts w:asciiTheme="majorBidi" w:eastAsia="Times New Roman" w:hAnsiTheme="majorBidi" w:cstheme="majorBidi"/>
-                <w:b w:val="0"/>
-                <w:bCs w:val="0"/>
-                <w:color w:val="FF0000"/>
-                <w:sz w:val="22"/>
-                <w:szCs w:val="22"/>
-                <w:rtl/>
-                <w:lang w:eastAsia="en-US" w:bidi="ar-EG"/>
-              </w:rPr>
-            </w:pPr>
-          </w:p>
-        </w:tc>
-        <w:tc>
-          <w:tcPr>
-            <w:tcW w:w="0" w:type="auto"/>
-            <w:vAlign w:val="center"/>
-          </w:tcPr>
-          <w:p>
-            <w:pPr>
-              <w:bidi w:val="0"/>
-              <w:spacing w:line="360" w:lineRule="auto"/>
-              <w:jc w:val="center"/>
-              <w:cnfStyle w:val="000000000000" w:firstRow="0" w:lastRow="0" w:firstColumn="0" w:lastColumn="0" w:oddVBand="0" w:evenVBand="0" w:oddHBand="0" w:evenHBand="0" w:firstRowFirstColumn="0" w:firstRowLastColumn="0" w:lastRowFirstColumn="0" w:lastRowLastColumn="0"/>
-              <w:rPr>
-                <w:rFonts w:asciiTheme="majorBidi" w:eastAsia="Times New Roman" w:hAnsiTheme="majorBidi" w:cstheme="majorBidi"/>
-                <w:b/>
-                <w:bCs/>
-                <w:color w:val="FF0000"/>
-                <w:sz w:val="22"/>
-                <w:szCs w:val="22"/>
-                <w:lang w:eastAsia="en-US"/>
-              </w:rPr>
-            </w:pPr>
-          </w:p>
-        </w:tc>
-        <w:tc>
-          <w:tcPr>
-            <w:tcW w:w="0" w:type="auto"/>
-            <w:vAlign w:val="center"/>
-          </w:tcPr>
-          <w:p>
-            <w:pPr>
-              <w:bidi w:val="0"/>
-              <w:spacing w:line="360" w:lineRule="auto"/>
-              <w:jc w:val="center"/>
-              <w:cnfStyle w:val="000000000000" w:firstRow="0" w:lastRow="0" w:firstColumn="0" w:lastColumn="0" w:oddVBand="0" w:evenVBand="0" w:oddHBand="0" w:evenHBand="0" w:firstRowFirstColumn="0" w:firstRowLastColumn="0" w:lastRowFirstColumn="0" w:lastRowLastColumn="0"/>
-              <w:rPr>
-                <w:rFonts w:asciiTheme="majorBidi" w:eastAsia="Times New Roman" w:hAnsiTheme="majorBidi" w:cstheme="majorBidi"/>
-                <w:b/>
-                <w:bCs/>
-                <w:color w:val="70AD47"/>
-                <w:sz w:val="22"/>
-                <w:szCs w:val="22"/>
-                <w:lang w:eastAsia="en-US" w:bidi="ar-EG"/>
-              </w:rPr>
-            </w:pPr>
-          </w:p>
-        </w:tc>
-        <w:tc>
-          <w:tcPr>
-            <w:tcW w:w="0" w:type="auto"/>
-            <w:vAlign w:val="center"/>
-          </w:tcPr>
-          <w:p>
-            <w:pPr>
-              <w:bidi w:val="0"/>
-              <w:spacing w:line="360" w:lineRule="auto"/>
-              <w:jc w:val="center"/>
-              <w:cnfStyle w:val="000000000000" w:firstRow="0" w:lastRow="0" w:firstColumn="0" w:lastColumn="0" w:oddVBand="0" w:evenVBand="0" w:oddHBand="0" w:evenHBand="0" w:firstRowFirstColumn="0" w:firstRowLastColumn="0" w:lastRowFirstColumn="0" w:lastRowLastColumn="0"/>
-              <w:rPr>
-                <w:rFonts w:asciiTheme="majorBidi" w:eastAsia="Times New Roman" w:hAnsiTheme="majorBidi" w:cstheme="majorBidi"/>
-                <w:b/>
-                <w:bCs/>
-                <w:color w:val="70AD47"/>
-                <w:sz w:val="22"/>
-                <w:szCs w:val="22"/>
-                <w:lang w:eastAsia="en-US"/>
-              </w:rPr>
-            </w:pPr>
-          </w:p>
-        </w:tc>
-        <w:tc>
-          <w:tcPr>
-            <w:tcW w:w="0" w:type="auto"/>
-            <w:vAlign w:val="center"/>
-          </w:tcPr>
-          <w:p>
-            <w:pPr>
-              <w:bidi w:val="0"/>
-              <w:spacing w:line="360" w:lineRule="auto"/>
-              <w:cnfStyle w:val="000000000000" w:firstRow="0" w:lastRow="0" w:firstColumn="0" w:lastColumn="0" w:oddVBand="0" w:evenVBand="0" w:oddHBand="0" w:evenHBand="0" w:firstRowFirstColumn="0" w:firstRowLastColumn="0" w:lastRowFirstColumn="0" w:lastRowLastColumn="0"/>
-              <w:rPr>
-                <w:rFonts w:asciiTheme="majorBidi" w:eastAsia="Times New Roman" w:hAnsiTheme="majorBidi" w:cstheme="majorBidi"/>
-                <w:b/>
-                <w:bCs/>
-                <w:color w:val="70AD47"/>
-                <w:sz w:val="22"/>
-                <w:szCs w:val="22"/>
-                <w:lang w:eastAsia="en-US"/>
-              </w:rPr>
-            </w:pPr>
-          </w:p>
-        </w:tc>
-      </w:tr>
     </w:tbl>
+    <w:p>
+      <w:pPr>
+        <w:bidi w:val="0"/>
+        <w:spacing w:line="360" w:lineRule="auto"/>
+        <w:rPr>
+          <w:rtl/>
+          <w:lang w:eastAsia="en-US" w:bidi="ar-EG"/>
+        </w:rPr>
+      </w:pPr>
+    </w:p>
     <w:p>
       <w:pPr>
         <w:bidi w:val="0"/>
@@ -15463,14 +15134,10 @@
     </w:p>
     <w:p>
       <w:pPr>
+        <w:keepNext/>
         <w:bidi w:val="0"/>
         <w:spacing w:line="360" w:lineRule="auto"/>
         <w:ind w:left="720"/>
-        <w:rPr>
-          <w:rFonts w:asciiTheme="majorBidi" w:hAnsiTheme="majorBidi" w:cstheme="majorBidi"/>
-          <w:b/>
-          <w:bCs/>
-        </w:rPr>
       </w:pPr>
       <w:r>
         <w:rPr>
@@ -15478,8 +15145,8 @@
           <w:noProof/>
         </w:rPr>
         <w:drawing>
-          <wp:inline distT="0" distB="0" distL="0" distR="0" wp14:anchorId="2AC142CC" wp14:editId="29CC9CEF">
-            <wp:extent cx="5966460" cy="7299960"/>
+          <wp:inline distT="0" distB="0" distL="0" distR="0" wp14:anchorId="2AC142CC" wp14:editId="37F0DC3D">
+            <wp:extent cx="5222216" cy="6271260"/>
             <wp:effectExtent l="0" t="0" r="0" b="0"/>
             <wp:docPr id="1055332144" name="Picture 1"/>
             <wp:cNvGraphicFramePr>
@@ -15494,23 +15161,21 @@
                       <a:picLocks noChangeAspect="1" noChangeArrowheads="1"/>
                     </pic:cNvPicPr>
                   </pic:nvPicPr>
-                  <pic:blipFill>
-                    <a:blip r:embed="rId12" cstate="print">
+                  <pic:blipFill rotWithShape="1">
+                    <a:blip r:embed="rId11" cstate="print">
                       <a:extLst>
                         <a:ext uri="{28A0092B-C50C-407E-A947-70E740481C1C}">
                           <a14:useLocalDpi xmlns:a14="http://schemas.microsoft.com/office/drawing/2010/main" val="0"/>
                         </a:ext>
                       </a:extLst>
                     </a:blip>
-                    <a:srcRect/>
-                    <a:stretch>
-                      <a:fillRect/>
-                    </a:stretch>
+                    <a:srcRect l="3242" t="3212" r="9223" b="10872"/>
+                    <a:stretch/>
                   </pic:blipFill>
                   <pic:spPr bwMode="auto">
                     <a:xfrm>
                       <a:off x="0" y="0"/>
-                      <a:ext cx="5966460" cy="7299960"/>
+                      <a:ext cx="5222696" cy="6271836"/>
                     </a:xfrm>
                     <a:prstGeom prst="rect">
                       <a:avLst/>
@@ -15519,6 +15184,11 @@
                     <a:ln>
                       <a:noFill/>
                     </a:ln>
+                    <a:extLst>
+                      <a:ext uri="{53640926-AAD7-44D8-BBD7-CCE9431645EC}">
+                        <a14:shadowObscured xmlns:a14="http://schemas.microsoft.com/office/drawing/2010/main"/>
+                      </a:ext>
+                    </a:extLst>
                   </pic:spPr>
                 </pic:pic>
               </a:graphicData>
@@ -15529,6 +15199,48 @@
     </w:p>
     <w:p>
       <w:pPr>
+        <w:pStyle w:val="Caption"/>
+        <w:bidi w:val="0"/>
+        <w:rPr>
+          <w:rFonts w:asciiTheme="majorBidi" w:hAnsiTheme="majorBidi" w:cstheme="majorBidi"/>
+          <w:b/>
+          <w:bCs/>
+        </w:rPr>
+      </w:pPr>
+      <w:r>
+        <w:t xml:space="preserve">Figure </w:t>
+      </w:r>
+      <w:r>
+        <w:fldChar w:fldCharType="begin"/>
+      </w:r>
+      <w:r>
+        <w:instrText xml:space="preserve"> SEQ Figure \* ARABIC </w:instrText>
+      </w:r>
+      <w:r>
+        <w:fldChar w:fldCharType="separate"/>
+      </w:r>
+      <w:r>
+        <w:rPr>
+          <w:noProof/>
+        </w:rPr>
+        <w:t>3</w:t>
+      </w:r>
+      <w:r>
+        <w:fldChar w:fldCharType="end"/>
+      </w:r>
+      <w:r>
+        <w:rPr>
+          <w:rFonts w:hint="cs"/>
+          <w:rtl/>
+        </w:rPr>
+        <w:t xml:space="preserve"> </w:t>
+      </w:r>
+      <w:r>
+        <w:t>The shape shows cases of the use of the system, such as adding a new record or adding a new student, etc.</w:t>
+      </w:r>
+    </w:p>
+    <w:p>
+      <w:pPr>
         <w:bidi w:val="0"/>
         <w:spacing w:line="360" w:lineRule="auto"/>
         <w:rPr>
@@ -15599,32 +15311,13 @@
         <w:bidi w:val="0"/>
         <w:spacing w:line="360" w:lineRule="auto"/>
         <w:ind w:left="720"/>
-        <w:rPr>
-          <w:rFonts w:asciiTheme="majorBidi" w:hAnsiTheme="majorBidi" w:cstheme="majorBidi"/>
-          <w:sz w:val="28"/>
-          <w:szCs w:val="28"/>
-        </w:rPr>
-      </w:pPr>
-      <w:proofErr w:type="gramStart"/>
-      <w:r>
         <w:rPr>
           <w:rFonts w:asciiTheme="majorBidi" w:hAnsiTheme="majorBidi" w:cstheme="majorBidi"/>
           <w:b/>
           <w:bCs/>
           <w:sz w:val="28"/>
           <w:szCs w:val="28"/>
-        </w:rPr>
-        <w:t>3.2  Actors</w:t>
-      </w:r>
-      <w:proofErr w:type="gramEnd"/>
-    </w:p>
-    <w:p>
-      <w:pPr>
-        <w:bidi w:val="0"/>
-        <w:spacing w:line="360" w:lineRule="auto"/>
-        <w:ind w:left="720"/>
-        <w:rPr>
-          <w:rFonts w:asciiTheme="majorBidi" w:hAnsiTheme="majorBidi" w:cstheme="majorBidi"/>
+          <w:rtl/>
         </w:rPr>
       </w:pPr>
       <w:r>
@@ -15632,8 +15325,55 @@
           <w:rFonts w:asciiTheme="majorBidi" w:hAnsiTheme="majorBidi" w:cstheme="majorBidi"/>
           <w:b/>
           <w:bCs/>
-        </w:rPr>
-        <w:t> </w:t>
+          <w:sz w:val="28"/>
+          <w:szCs w:val="28"/>
+        </w:rPr>
+        <w:t>3.2  Actors</w:t>
+      </w:r>
+    </w:p>
+    <w:p>
+      <w:pPr>
+        <w:bidi w:val="0"/>
+        <w:spacing w:line="360" w:lineRule="auto"/>
+        <w:ind w:left="720"/>
+        <w:rPr>
+          <w:rFonts w:asciiTheme="majorBidi" w:hAnsiTheme="majorBidi" w:cstheme="majorBidi"/>
+          <w:sz w:val="28"/>
+          <w:szCs w:val="28"/>
+        </w:rPr>
+      </w:pPr>
+    </w:p>
+    <w:p>
+      <w:pPr>
+        <w:pStyle w:val="Caption"/>
+        <w:bidi w:val="0"/>
+        <w:rPr>
+          <w:rFonts w:asciiTheme="majorBidi" w:hAnsiTheme="majorBidi" w:cstheme="majorBidi"/>
+        </w:rPr>
+      </w:pPr>
+      <w:r>
+        <w:t xml:space="preserve">Table </w:t>
+      </w:r>
+      <w:r>
+        <w:fldChar w:fldCharType="begin"/>
+      </w:r>
+      <w:r>
+        <w:instrText xml:space="preserve"> SEQ Table \* ARABIC </w:instrText>
+      </w:r>
+      <w:r>
+        <w:fldChar w:fldCharType="separate"/>
+      </w:r>
+      <w:r>
+        <w:rPr>
+          <w:noProof/>
+        </w:rPr>
+        <w:t>2</w:t>
+      </w:r>
+      <w:r>
+        <w:fldChar w:fldCharType="end"/>
+      </w:r>
+      <w:r>
+        <w:t>: Actor can use the system is Memorizer, Manager, Superadmin, and Student.</w:t>
       </w:r>
     </w:p>
     <w:tbl>
@@ -15650,8 +15390,8 @@
       </w:tblPr>
       <w:tblGrid>
         <w:gridCol w:w="554"/>
-        <w:gridCol w:w="1330"/>
-        <w:gridCol w:w="7461"/>
+        <w:gridCol w:w="1363"/>
+        <w:gridCol w:w="7428"/>
       </w:tblGrid>
       <w:tr>
         <w:trPr>
@@ -15835,6 +15575,7 @@
               </w:rPr>
               <w:t xml:space="preserve"> </w:t>
             </w:r>
+            <w:bookmarkStart w:id="37" w:name="_Hlk134557869"/>
             <w:r>
               <w:rPr>
                 <w:color w:val="3A414A"/>
@@ -15843,6 +15584,7 @@
               </w:rPr>
               <w:t>Memorizer</w:t>
             </w:r>
+            <w:bookmarkEnd w:id="37"/>
           </w:p>
         </w:tc>
         <w:tc>
@@ -16068,12 +15810,7 @@
               </w:rPr>
             </w:pPr>
             <w:r>
-              <w:rPr>
-                <w:color w:val="3A414A"/>
-                <w:sz w:val="25"/>
-                <w:szCs w:val="25"/>
-              </w:rPr>
-              <w:t>Supervisor</w:t>
+              <w:t>Superadmin</w:t>
             </w:r>
           </w:p>
         </w:tc>
@@ -16496,6 +16233,41 @@
           <w:rFonts w:asciiTheme="majorBidi" w:eastAsiaTheme="minorEastAsia" w:hAnsiTheme="majorBidi" w:cstheme="majorBidi"/>
         </w:rPr>
       </w:pPr>
+    </w:p>
+    <w:p>
+      <w:pPr>
+        <w:pStyle w:val="Caption"/>
+        <w:keepNext/>
+        <w:bidi w:val="0"/>
+        <w:ind w:firstLine="720"/>
+      </w:pPr>
+      <w:r>
+        <w:t xml:space="preserve">Table </w:t>
+      </w:r>
+      <w:r>
+        <w:fldChar w:fldCharType="begin"/>
+      </w:r>
+      <w:r>
+        <w:instrText xml:space="preserve"> SEQ Table \* ARABIC </w:instrText>
+      </w:r>
+      <w:r>
+        <w:fldChar w:fldCharType="separate"/>
+      </w:r>
+      <w:r>
+        <w:rPr>
+          <w:noProof/>
+        </w:rPr>
+        <w:t>3</w:t>
+      </w:r>
+      <w:r>
+        <w:fldChar w:fldCharType="end"/>
+      </w:r>
+      <w:r>
+        <w:t xml:space="preserve">: </w:t>
+      </w:r>
+      <w:r>
+        <w:t>user edits profile description</w:t>
+      </w:r>
     </w:p>
     <w:tbl>
       <w:tblPr>
@@ -16822,21 +16594,7 @@
               <w:rPr>
                 <w:rFonts w:asciiTheme="majorBidi" w:hAnsiTheme="majorBidi" w:cstheme="majorBidi"/>
               </w:rPr>
-              <w:t xml:space="preserve">This use case describes how a user can modify their personal data in their profile within the </w:t>
-            </w:r>
-            <w:proofErr w:type="spellStart"/>
-            <w:r>
-              <w:rPr>
-                <w:rFonts w:asciiTheme="majorBidi" w:hAnsiTheme="majorBidi" w:cstheme="majorBidi"/>
-              </w:rPr>
-              <w:t>Tahfeez</w:t>
-            </w:r>
-            <w:proofErr w:type="spellEnd"/>
-            <w:r>
-              <w:rPr>
-                <w:rFonts w:asciiTheme="majorBidi" w:hAnsiTheme="majorBidi" w:cstheme="majorBidi"/>
-              </w:rPr>
-              <w:t xml:space="preserve"> system.</w:t>
+              <w:t>This use case describes how a user can modify their personal data in their profile within the Tahfeez system.</w:t>
             </w:r>
           </w:p>
         </w:tc>
@@ -17306,53 +17064,36 @@
     </w:p>
     <w:p>
       <w:pPr>
-        <w:bidi w:val="0"/>
-        <w:spacing w:line="360" w:lineRule="auto"/>
-        <w:ind w:left="720"/>
-        <w:rPr>
-          <w:rFonts w:asciiTheme="majorBidi" w:hAnsiTheme="majorBidi" w:cstheme="majorBidi"/>
-        </w:rPr>
-      </w:pPr>
-    </w:p>
-    <w:p>
-      <w:pPr>
-        <w:bidi w:val="0"/>
-        <w:spacing w:line="360" w:lineRule="auto"/>
-        <w:ind w:left="720"/>
-        <w:rPr>
-          <w:rFonts w:asciiTheme="majorBidi" w:hAnsiTheme="majorBidi" w:cstheme="majorBidi"/>
-        </w:rPr>
-      </w:pPr>
-    </w:p>
-    <w:p>
-      <w:pPr>
-        <w:bidi w:val="0"/>
-        <w:spacing w:line="360" w:lineRule="auto"/>
-        <w:ind w:left="720"/>
-        <w:rPr>
-          <w:rFonts w:asciiTheme="majorBidi" w:hAnsiTheme="majorBidi" w:cstheme="majorBidi"/>
-        </w:rPr>
-      </w:pPr>
-    </w:p>
-    <w:p>
-      <w:pPr>
-        <w:bidi w:val="0"/>
-        <w:spacing w:line="360" w:lineRule="auto"/>
-        <w:ind w:left="720"/>
-        <w:rPr>
-          <w:rFonts w:asciiTheme="majorBidi" w:hAnsiTheme="majorBidi" w:cstheme="majorBidi"/>
-        </w:rPr>
-      </w:pPr>
-    </w:p>
-    <w:p>
-      <w:pPr>
-        <w:bidi w:val="0"/>
-        <w:spacing w:line="360" w:lineRule="auto"/>
-        <w:ind w:left="720"/>
-        <w:rPr>
-          <w:rFonts w:asciiTheme="majorBidi" w:hAnsiTheme="majorBidi" w:cstheme="majorBidi"/>
-        </w:rPr>
-      </w:pPr>
+        <w:pStyle w:val="Caption"/>
+        <w:keepNext/>
+        <w:bidi w:val="0"/>
+        <w:ind w:firstLine="720"/>
+      </w:pPr>
+      <w:r>
+        <w:lastRenderedPageBreak/>
+        <w:t xml:space="preserve">Table </w:t>
+      </w:r>
+      <w:r>
+        <w:fldChar w:fldCharType="begin"/>
+      </w:r>
+      <w:r>
+        <w:instrText xml:space="preserve"> SEQ Table \* ARABIC </w:instrText>
+      </w:r>
+      <w:r>
+        <w:fldChar w:fldCharType="separate"/>
+      </w:r>
+      <w:r>
+        <w:rPr>
+          <w:noProof/>
+        </w:rPr>
+        <w:t>4</w:t>
+      </w:r>
+      <w:r>
+        <w:fldChar w:fldCharType="end"/>
+      </w:r>
+      <w:r>
+        <w:t>: Manager, or Superadmin send an alert to user/s.</w:t>
+      </w:r>
     </w:p>
     <w:tbl>
       <w:tblPr>
@@ -18607,21 +18348,7 @@
               <w:rPr>
                 <w:rFonts w:asciiTheme="majorBidi" w:hAnsiTheme="majorBidi" w:cstheme="majorBidi"/>
               </w:rPr>
-              <w:t xml:space="preserve">Log in as an authorized user in the </w:t>
-            </w:r>
-            <w:proofErr w:type="spellStart"/>
-            <w:r>
-              <w:rPr>
-                <w:rFonts w:asciiTheme="majorBidi" w:hAnsiTheme="majorBidi" w:cstheme="majorBidi"/>
-              </w:rPr>
-              <w:t>Tahfeez</w:t>
-            </w:r>
-            <w:proofErr w:type="spellEnd"/>
-            <w:r>
-              <w:rPr>
-                <w:rFonts w:asciiTheme="majorBidi" w:hAnsiTheme="majorBidi" w:cstheme="majorBidi"/>
-              </w:rPr>
-              <w:t xml:space="preserve"> system.</w:t>
+              <w:t>Log in as an authorized user in the Tahfeez system.</w:t>
             </w:r>
           </w:p>
         </w:tc>
@@ -19434,21 +19161,7 @@
               <w:rPr>
                 <w:rFonts w:asciiTheme="majorBidi" w:hAnsiTheme="majorBidi" w:cstheme="majorBidi"/>
               </w:rPr>
-              <w:t xml:space="preserve">This use case describes how a user can open their home page in which the </w:t>
-            </w:r>
-            <w:proofErr w:type="spellStart"/>
-            <w:r>
-              <w:rPr>
-                <w:rFonts w:asciiTheme="majorBidi" w:hAnsiTheme="majorBidi" w:cstheme="majorBidi"/>
-              </w:rPr>
-              <w:t>Tahfeez</w:t>
-            </w:r>
-            <w:proofErr w:type="spellEnd"/>
-            <w:r>
-              <w:rPr>
-                <w:rFonts w:asciiTheme="majorBidi" w:hAnsiTheme="majorBidi" w:cstheme="majorBidi"/>
-              </w:rPr>
-              <w:t xml:space="preserve"> system will display each user's personal information, the home page will be the reference for the rest of the system pages.</w:t>
+              <w:t>This use case describes how a user can open their home page in which the Tahfeez system will display each user's personal information, the home page will be the reference for the rest of the system pages.</w:t>
             </w:r>
           </w:p>
         </w:tc>
@@ -19762,15 +19475,7 @@
                 <w:rFonts w:asciiTheme="majorBidi" w:hAnsiTheme="majorBidi" w:cstheme="majorBidi"/>
                 <w:u w:val="single"/>
               </w:rPr>
-              <w:t xml:space="preserve">The system displays the home page for each type of use after Log </w:t>
-            </w:r>
-            <w:proofErr w:type="gramStart"/>
-            <w:r>
-              <w:rPr>
-                <w:rFonts w:asciiTheme="majorBidi" w:hAnsiTheme="majorBidi" w:cstheme="majorBidi"/>
-                <w:u w:val="single"/>
-              </w:rPr>
-              <w:t>in</w:t>
+              <w:t>The system displays the home page for each type of use after Log in</w:t>
             </w:r>
             <w:r>
               <w:rPr>
@@ -19787,7 +19492,6 @@
               </w:rPr>
               <w:t>.</w:t>
             </w:r>
-            <w:proofErr w:type="gramEnd"/>
           </w:p>
           <w:p>
             <w:pPr>
@@ -20338,14 +20042,12 @@
               </w:rPr>
               <w:t xml:space="preserve">This use case describes how a </w:t>
             </w:r>
-            <w:proofErr w:type="gramStart"/>
             <w:r>
               <w:rPr>
                 <w:rFonts w:asciiTheme="majorBidi" w:hAnsiTheme="majorBidi" w:cstheme="majorBidi"/>
               </w:rPr>
               <w:t>Supervisor</w:t>
             </w:r>
-            <w:proofErr w:type="gramEnd"/>
             <w:r>
               <w:rPr>
                 <w:rFonts w:asciiTheme="majorBidi" w:hAnsiTheme="majorBidi" w:cstheme="majorBidi"/>
@@ -20412,14 +20114,12 @@
               </w:rPr>
               <w:t xml:space="preserve">Log in as a </w:t>
             </w:r>
-            <w:proofErr w:type="gramStart"/>
             <w:r>
               <w:rPr>
                 <w:rFonts w:asciiTheme="majorBidi" w:hAnsiTheme="majorBidi" w:cstheme="majorBidi"/>
               </w:rPr>
               <w:t>Supervisor</w:t>
             </w:r>
-            <w:proofErr w:type="gramEnd"/>
             <w:r>
               <w:rPr>
                 <w:rFonts w:asciiTheme="majorBidi" w:hAnsiTheme="majorBidi" w:cstheme="majorBidi"/>
@@ -20653,21 +20353,7 @@
               <w:rPr>
                 <w:rFonts w:asciiTheme="majorBidi" w:hAnsiTheme="majorBidi" w:cstheme="majorBidi"/>
               </w:rPr>
-              <w:t xml:space="preserve">3- The user fills in the empty fields (ID number, first, second and last name, date of birth, mobile phone, economic status, local area, center, judgment courses, last exam, portfolio, general section and educational </w:t>
-            </w:r>
-            <w:proofErr w:type="gramStart"/>
-            <w:r>
-              <w:rPr>
-                <w:rFonts w:asciiTheme="majorBidi" w:hAnsiTheme="majorBidi" w:cstheme="majorBidi"/>
-              </w:rPr>
-              <w:t>stage )and</w:t>
-            </w:r>
-            <w:proofErr w:type="gramEnd"/>
-            <w:r>
-              <w:rPr>
-                <w:rFonts w:asciiTheme="majorBidi" w:hAnsiTheme="majorBidi" w:cstheme="majorBidi"/>
-              </w:rPr>
-              <w:t xml:space="preserve"> then click the Save Record button.</w:t>
+              <w:t>3- The user fills in the empty fields (ID number, first, second and last name, date of birth, mobile phone, economic status, local area, center, judgment courses, last exam, portfolio, general section and educational stage )and then click the Save Record button.</w:t>
             </w:r>
           </w:p>
           <w:p>
@@ -21213,14 +20899,12 @@
               </w:rPr>
               <w:t xml:space="preserve">This use case describes how a </w:t>
             </w:r>
-            <w:proofErr w:type="gramStart"/>
             <w:r>
               <w:rPr>
                 <w:rFonts w:asciiTheme="majorBidi" w:hAnsiTheme="majorBidi" w:cstheme="majorBidi"/>
               </w:rPr>
               <w:t>Supervisor</w:t>
             </w:r>
-            <w:proofErr w:type="gramEnd"/>
             <w:r>
               <w:rPr>
                 <w:rFonts w:asciiTheme="majorBidi" w:hAnsiTheme="majorBidi" w:cstheme="majorBidi"/>
@@ -21287,14 +20971,12 @@
               </w:rPr>
               <w:t xml:space="preserve">Log in as a </w:t>
             </w:r>
-            <w:proofErr w:type="gramStart"/>
             <w:r>
               <w:rPr>
                 <w:rFonts w:asciiTheme="majorBidi" w:hAnsiTheme="majorBidi" w:cstheme="majorBidi"/>
               </w:rPr>
               <w:t>Supervisor</w:t>
             </w:r>
-            <w:proofErr w:type="gramEnd"/>
             <w:r>
               <w:rPr>
                 <w:rFonts w:asciiTheme="majorBidi" w:hAnsiTheme="majorBidi" w:cstheme="majorBidi"/>
@@ -22123,7 +21805,6 @@
               </w:rPr>
               <w:t xml:space="preserve">This use case describes how the </w:t>
             </w:r>
-            <w:proofErr w:type="spellStart"/>
             <w:r>
               <w:rPr>
                 <w:rFonts w:asciiTheme="majorBidi" w:hAnsiTheme="majorBidi" w:cstheme="majorBidi"/>
@@ -22134,14 +21815,7 @@
               <w:rPr>
                 <w:rFonts w:asciiTheme="majorBidi" w:hAnsiTheme="majorBidi" w:cstheme="majorBidi"/>
               </w:rPr>
-              <w:t>istrator</w:t>
-            </w:r>
-            <w:proofErr w:type="spellEnd"/>
-            <w:r>
-              <w:rPr>
-                <w:rFonts w:asciiTheme="majorBidi" w:hAnsiTheme="majorBidi" w:cstheme="majorBidi"/>
-              </w:rPr>
-              <w:t xml:space="preserve"> and manager can download a user import template file to be used in use case Import users’ data as Excel.</w:t>
+              <w:t>istrator and manager can download a user import template file to be used in use case Import users’ data as Excel.</w:t>
             </w:r>
           </w:p>
         </w:tc>
@@ -22203,14 +21877,12 @@
               </w:rPr>
               <w:t xml:space="preserve">Log in as a </w:t>
             </w:r>
-            <w:proofErr w:type="gramStart"/>
             <w:r>
               <w:rPr>
                 <w:rFonts w:asciiTheme="majorBidi" w:hAnsiTheme="majorBidi" w:cstheme="majorBidi"/>
               </w:rPr>
               <w:t>Supervisor</w:t>
             </w:r>
-            <w:proofErr w:type="gramEnd"/>
             <w:r>
               <w:rPr>
                 <w:rFonts w:asciiTheme="majorBidi" w:hAnsiTheme="majorBidi" w:cstheme="majorBidi"/>
@@ -23067,23 +22739,7 @@
               <w:rPr>
                 <w:rFonts w:asciiTheme="majorBidi" w:hAnsiTheme="majorBidi" w:cstheme="majorBidi"/>
               </w:rPr>
-              <w:t xml:space="preserve"> system to use </w:t>
-            </w:r>
-            <w:proofErr w:type="spellStart"/>
-            <w:proofErr w:type="gramStart"/>
-            <w:r>
-              <w:rPr>
-                <w:rFonts w:asciiTheme="majorBidi" w:hAnsiTheme="majorBidi" w:cstheme="majorBidi"/>
-              </w:rPr>
-              <w:t>it's</w:t>
-            </w:r>
-            <w:proofErr w:type="spellEnd"/>
-            <w:proofErr w:type="gramEnd"/>
-            <w:r>
-              <w:rPr>
-                <w:rFonts w:asciiTheme="majorBidi" w:hAnsiTheme="majorBidi" w:cstheme="majorBidi"/>
-              </w:rPr>
-              <w:t xml:space="preserve"> feature</w:t>
+              <w:t xml:space="preserve"> system to use it's feature</w:t>
             </w:r>
             <w:r>
               <w:rPr>
@@ -23401,21 +23057,7 @@
               <w:rPr>
                 <w:rFonts w:asciiTheme="majorBidi" w:hAnsiTheme="majorBidi" w:cstheme="majorBidi"/>
               </w:rPr>
-              <w:t xml:space="preserve"> in </w:t>
-            </w:r>
-            <w:proofErr w:type="gramStart"/>
-            <w:r>
-              <w:rPr>
-                <w:rFonts w:asciiTheme="majorBidi" w:hAnsiTheme="majorBidi" w:cstheme="majorBidi"/>
-              </w:rPr>
-              <w:t>a</w:t>
-            </w:r>
-            <w:proofErr w:type="gramEnd"/>
-            <w:r>
-              <w:rPr>
-                <w:rFonts w:asciiTheme="majorBidi" w:hAnsiTheme="majorBidi" w:cstheme="majorBidi"/>
-              </w:rPr>
-              <w:t xml:space="preserve"> allocated fields.</w:t>
+              <w:t xml:space="preserve"> in a allocated fields.</w:t>
             </w:r>
           </w:p>
         </w:tc>
@@ -23484,21 +23126,7 @@
               <w:rPr>
                 <w:rFonts w:asciiTheme="majorBidi" w:hAnsiTheme="majorBidi" w:cstheme="majorBidi"/>
               </w:rPr>
-              <w:t xml:space="preserve">4- System check </w:t>
-            </w:r>
-            <w:proofErr w:type="gramStart"/>
-            <w:r>
-              <w:rPr>
-                <w:rFonts w:asciiTheme="majorBidi" w:hAnsiTheme="majorBidi" w:cstheme="majorBidi"/>
-              </w:rPr>
-              <w:t>data ,</w:t>
-            </w:r>
-            <w:proofErr w:type="gramEnd"/>
-            <w:r>
-              <w:rPr>
-                <w:rFonts w:asciiTheme="majorBidi" w:hAnsiTheme="majorBidi" w:cstheme="majorBidi"/>
-              </w:rPr>
-              <w:t xml:space="preserve"> if true will open Home Page</w:t>
+              <w:t>4- System check data , if true will open Home Page</w:t>
             </w:r>
           </w:p>
         </w:tc>
@@ -24750,7 +24378,6 @@
               <w:rPr>
                 <w:rFonts w:asciiTheme="majorBidi" w:hAnsiTheme="majorBidi" w:cstheme="majorBidi"/>
               </w:rPr>
-              <w:lastRenderedPageBreak/>
               <w:t>Priority</w:t>
             </w:r>
           </w:p>
@@ -25022,6 +24649,7 @@
               <w:rPr>
                 <w:rFonts w:asciiTheme="majorBidi" w:hAnsiTheme="majorBidi" w:cstheme="majorBidi"/>
               </w:rPr>
+              <w:lastRenderedPageBreak/>
               <w:t>Post-condition</w:t>
             </w:r>
           </w:p>
@@ -25216,21 +24844,7 @@
               <w:rPr>
                 <w:rFonts w:asciiTheme="majorBidi" w:hAnsiTheme="majorBidi" w:cstheme="majorBidi"/>
               </w:rPr>
-              <w:t xml:space="preserve">system logo, or click </w:t>
-            </w:r>
-            <w:proofErr w:type="gramStart"/>
-            <w:r>
-              <w:rPr>
-                <w:rFonts w:asciiTheme="majorBidi" w:hAnsiTheme="majorBidi" w:cstheme="majorBidi"/>
-              </w:rPr>
-              <w:t>Home</w:t>
-            </w:r>
-            <w:proofErr w:type="gramEnd"/>
-            <w:r>
-              <w:rPr>
-                <w:rFonts w:asciiTheme="majorBidi" w:hAnsiTheme="majorBidi" w:cstheme="majorBidi"/>
-              </w:rPr>
-              <w:t xml:space="preserve"> page from menu bar.</w:t>
+              <w:t>system logo, or click Home page from menu bar.</w:t>
             </w:r>
           </w:p>
         </w:tc>
@@ -26439,7 +26053,6 @@
               <w:rPr>
                 <w:rFonts w:asciiTheme="majorBidi" w:hAnsiTheme="majorBidi" w:cstheme="majorBidi"/>
               </w:rPr>
-              <w:lastRenderedPageBreak/>
               <w:t>Description</w:t>
             </w:r>
           </w:p>
@@ -26582,6 +26195,7 @@
               <w:rPr>
                 <w:rFonts w:asciiTheme="majorBidi" w:hAnsiTheme="majorBidi" w:cstheme="majorBidi"/>
               </w:rPr>
+              <w:lastRenderedPageBreak/>
               <w:t>Post-condition</w:t>
             </w:r>
           </w:p>
@@ -28006,6 +27620,7 @@
               <w:rPr>
                 <w:rFonts w:asciiTheme="majorBidi" w:hAnsiTheme="majorBidi" w:cstheme="majorBidi"/>
               </w:rPr>
+              <w:lastRenderedPageBreak/>
               <w:t>Priority</w:t>
             </w:r>
           </w:p>
@@ -28631,27 +28246,13 @@
               <w:rPr>
                 <w:rFonts w:asciiTheme="majorBidi" w:hAnsiTheme="majorBidi" w:cstheme="majorBidi"/>
               </w:rPr>
-              <w:t xml:space="preserve">have </w:t>
-            </w:r>
-            <w:proofErr w:type="gramStart"/>
-            <w:r>
-              <w:rPr>
-                <w:rFonts w:asciiTheme="majorBidi" w:hAnsiTheme="majorBidi" w:cstheme="majorBidi"/>
-              </w:rPr>
-              <w:t xml:space="preserve">plan </w:t>
-            </w:r>
-            <w:r>
-              <w:rPr>
-                <w:rFonts w:asciiTheme="majorBidi" w:hAnsiTheme="majorBidi" w:cstheme="majorBidi"/>
-              </w:rPr>
-              <w:t>,</w:t>
-            </w:r>
-            <w:proofErr w:type="gramEnd"/>
-            <w:r>
-              <w:rPr>
-                <w:rFonts w:asciiTheme="majorBidi" w:hAnsiTheme="majorBidi" w:cstheme="majorBidi"/>
-              </w:rPr>
-              <w:t xml:space="preserve"> system should </w:t>
+              <w:t xml:space="preserve">have plan </w:t>
+            </w:r>
+            <w:r>
+              <w:rPr>
+                <w:rFonts w:asciiTheme="majorBidi" w:hAnsiTheme="majorBidi" w:cstheme="majorBidi"/>
+              </w:rPr>
+              <w:t xml:space="preserve">, system should </w:t>
             </w:r>
             <w:r>
               <w:rPr>
@@ -28703,7 +28304,7 @@
           <w:sz w:val="28"/>
         </w:rPr>
       </w:pPr>
-      <w:bookmarkStart w:id="37" w:name="_Toc130029538"/>
+      <w:bookmarkStart w:id="38" w:name="_Toc130029538"/>
       <w:r>
         <w:rPr>
           <w:rFonts w:asciiTheme="majorBidi" w:hAnsiTheme="majorBidi" w:cstheme="majorBidi"/>
@@ -28719,7 +28320,7 @@
         <w:br/>
         <w:t>Testing and Evaluation</w:t>
       </w:r>
-      <w:bookmarkEnd w:id="37"/>
+      <w:bookmarkEnd w:id="38"/>
     </w:p>
     <w:p>
       <w:pPr>
@@ -28727,15 +28328,7 @@
         <w:bidi w:val="0"/>
       </w:pPr>
       <w:r>
-        <w:t xml:space="preserve">In this chapter, the main results of your work should be presented, together with critical discussion. You may use two different chapters, one for results and another for discussion and recommendation.  You need to present all the results (products, experimental findings, theories </w:t>
-      </w:r>
-      <w:proofErr w:type="spellStart"/>
-      <w:r>
-        <w:t>etc</w:t>
-      </w:r>
-      <w:proofErr w:type="spellEnd"/>
-      <w:r>
-        <w:t xml:space="preserve">) generated during the project.  </w:t>
+        <w:t xml:space="preserve">In this chapter, the main results of your work should be presented, together with critical discussion. You may use two different chapters, one for results and another for discussion and recommendation.  You need to present all the results (products, experimental findings, theories etc) generated during the project.  </w:t>
       </w:r>
     </w:p>
     <w:p>
@@ -28780,7 +28373,7 @@
           <w:sz w:val="28"/>
         </w:rPr>
       </w:pPr>
-      <w:bookmarkStart w:id="38" w:name="_Toc130029539"/>
+      <w:bookmarkStart w:id="39" w:name="_Toc130029539"/>
       <w:r>
         <w:rPr>
           <w:rFonts w:asciiTheme="majorBidi" w:hAnsiTheme="majorBidi" w:cstheme="majorBidi"/>
@@ -28797,7 +28390,7 @@
         <w:br/>
         <w:t>Conclusions (and/or Recommendations)</w:t>
       </w:r>
-      <w:bookmarkEnd w:id="38"/>
+      <w:bookmarkEnd w:id="39"/>
     </w:p>
     <w:p>
       <w:pPr>
@@ -28805,23 +28398,7 @@
         <w:bidi w:val="0"/>
       </w:pPr>
       <w:r>
-        <w:t xml:space="preserve">You can use title Conclusions and Future work. </w:t>
-      </w:r>
-      <w:proofErr w:type="spellStart"/>
-      <w:r>
-        <w:t>Summarise</w:t>
-      </w:r>
-      <w:proofErr w:type="spellEnd"/>
-      <w:r>
-        <w:t xml:space="preserve"> and </w:t>
-      </w:r>
-      <w:proofErr w:type="spellStart"/>
-      <w:r>
-        <w:t>analyse</w:t>
-      </w:r>
-      <w:proofErr w:type="spellEnd"/>
-      <w:r>
-        <w:t xml:space="preserve"> what you have achieved.</w:t>
+        <w:t>You can use title Conclusions and Future work. Summarise and analyse what you have achieved.</w:t>
       </w:r>
     </w:p>
     <w:p>
@@ -28858,7 +28435,7 @@
           <w:sz w:val="28"/>
         </w:rPr>
       </w:pPr>
-      <w:bookmarkStart w:id="39" w:name="_Toc130029540"/>
+      <w:bookmarkStart w:id="40" w:name="_Toc130029540"/>
       <w:r>
         <w:rPr>
           <w:rFonts w:asciiTheme="majorBidi" w:hAnsiTheme="majorBidi" w:cstheme="majorBidi"/>
@@ -28867,7 +28444,7 @@
         <w:lastRenderedPageBreak/>
         <w:t>The Reference List</w:t>
       </w:r>
-      <w:bookmarkEnd w:id="39"/>
+      <w:bookmarkEnd w:id="40"/>
     </w:p>
     <w:p>
       <w:pPr>
@@ -29006,7 +28583,7 @@
           <w:sz w:val="28"/>
         </w:rPr>
       </w:pPr>
-      <w:bookmarkStart w:id="40" w:name="_Toc130029541"/>
+      <w:bookmarkStart w:id="41" w:name="_Toc130029541"/>
       <w:r>
         <w:rPr>
           <w:noProof/>
@@ -29072,7 +28649,7 @@
           </wp:anchor>
         </w:drawing>
       </w:r>
-      <w:bookmarkStart w:id="41" w:name="_Toc436466430"/>
+      <w:bookmarkStart w:id="42" w:name="_Toc436466430"/>
       <w:r>
         <w:rPr>
           <w:rFonts w:asciiTheme="majorBidi" w:hAnsiTheme="majorBidi" w:cstheme="majorBidi"/>
@@ -29080,8 +28657,8 @@
         </w:rPr>
         <w:t>Appendix 1:  Information on Appendices</w:t>
       </w:r>
-      <w:bookmarkEnd w:id="40"/>
       <w:bookmarkEnd w:id="41"/>
+      <w:bookmarkEnd w:id="42"/>
     </w:p>
     <w:p>
       <w:pPr>
@@ -29100,21 +28677,7 @@
         <w:rPr>
           <w:rFonts w:asciiTheme="majorBidi" w:hAnsiTheme="majorBidi" w:cstheme="majorBidi"/>
         </w:rPr>
-        <w:t>Appendices may be provided to include further details of results, mathematical derivations, certain illustrative parts of program code (</w:t>
-      </w:r>
-      <w:proofErr w:type="gramStart"/>
-      <w:r>
-        <w:rPr>
-          <w:rFonts w:asciiTheme="majorBidi" w:hAnsiTheme="majorBidi" w:cstheme="majorBidi"/>
-        </w:rPr>
-        <w:t>e.g.</w:t>
-      </w:r>
-      <w:proofErr w:type="gramEnd"/>
-      <w:r>
-        <w:rPr>
-          <w:rFonts w:asciiTheme="majorBidi" w:hAnsiTheme="majorBidi" w:cstheme="majorBidi"/>
-        </w:rPr>
-        <w:t xml:space="preserve"> class interfaces), user documentation, log of project milestones.  In particular, if there are technical details of the work done that might be useful to others who wish to build on this work, but that are not sufficiently important to the project as a whole to justify being discussed in the main body of the thesis, then they should be included as appendices.</w:t>
+        <w:t>Appendices may be provided to include further details of results, mathematical derivations, certain illustrative parts of program code (e.g. class interfaces), user documentation, log of project milestones.  In particular, if there are technical details of the work done that might be useful to others who wish to build on this work, but that are not sufficiently important to the project as a whole to justify being discussed in the main body of the thesis, then they should be included as appendices.</w:t>
       </w:r>
     </w:p>
     <w:p>
@@ -29190,7 +28753,7 @@
 </file>
 
 <file path=word/endnotes.xml><?xml version="1.0" encoding="utf-8"?>
-<w:endnotes xmlns:wpc="http://schemas.microsoft.com/office/word/2010/wordprocessingCanvas" xmlns:cx="http://schemas.microsoft.com/office/drawing/2014/chartex" xmlns:cx1="http://schemas.microsoft.com/office/drawing/2015/9/8/chartex" xmlns:cx2="http://schemas.microsoft.com/office/drawing/2015/10/21/chartex" xmlns:cx3="http://schemas.microsoft.com/office/drawing/2016/5/9/chartex" xmlns:cx4="http://schemas.microsoft.com/office/drawing/2016/5/10/chartex" xmlns:cx5="http://schemas.microsoft.com/office/drawing/2016/5/11/chartex" xmlns:cx6="http://schemas.microsoft.com/office/drawing/2016/5/12/chartex" xmlns:cx7="http://schemas.microsoft.com/office/drawing/2016/5/13/chartex" xmlns:cx8="http://schemas.microsoft.com/office/drawing/2016/5/14/chartex" xmlns:mc="http://schemas.openxmlformats.org/markup-compatibility/2006" xmlns:aink="http://schemas.microsoft.com/office/drawing/2016/ink" xmlns:am3d="http://schemas.microsoft.com/office/drawing/2017/model3d" xmlns:o="urn:schemas-microsoft-com:office:office" xmlns:oel="http://schemas.microsoft.com/office/2019/extlst" xmlns:r="http://schemas.openxmlformats.org/officeDocument/2006/relationships" xmlns:m="http://schemas.openxmlformats.org/officeDocument/2006/math" xmlns:v="urn:schemas-microsoft-com:vml" xmlns:wp14="http://schemas.microsoft.com/office/word/2010/wordprocessingDrawing" xmlns:wp="http://schemas.openxmlformats.org/drawingml/2006/wordprocessingDrawing" xmlns:w10="urn:schemas-microsoft-com:office:word" xmlns:w="http://schemas.openxmlformats.org/wordprocessingml/2006/main" xmlns:w14="http://schemas.microsoft.com/office/word/2010/wordml" xmlns:w15="http://schemas.microsoft.com/office/word/2012/wordml" xmlns:w16cex="http://schemas.microsoft.com/office/word/2018/wordml/cex" xmlns:w16cid="http://schemas.microsoft.com/office/word/2016/wordml/cid" xmlns:w16="http://schemas.microsoft.com/office/word/2018/wordml" xmlns:w16sdtdh="http://schemas.microsoft.com/office/word/2020/wordml/sdtdatahash" xmlns:w16se="http://schemas.microsoft.com/office/word/2015/wordml/symex" xmlns:wpg="http://schemas.microsoft.com/office/word/2010/wordprocessingGroup" xmlns:wpi="http://schemas.microsoft.com/office/word/2010/wordprocessingInk" xmlns:wne="http://schemas.microsoft.com/office/word/2006/wordml" xmlns:wps="http://schemas.microsoft.com/office/word/2010/wordprocessingShape" mc:Ignorable="w14 w15 w16se w16cid w16 w16cex w16sdtdh wp14">
+<w:endnotes xmlns:wpc="http://schemas.microsoft.com/office/word/2010/wordprocessingCanvas" xmlns:cx="http://schemas.microsoft.com/office/drawing/2014/chartex" xmlns:cx1="http://schemas.microsoft.com/office/drawing/2015/9/8/chartex" xmlns:cx2="http://schemas.microsoft.com/office/drawing/2015/10/21/chartex" xmlns:cx3="http://schemas.microsoft.com/office/drawing/2016/5/9/chartex" xmlns:cx4="http://schemas.microsoft.com/office/drawing/2016/5/10/chartex" xmlns:cx5="http://schemas.microsoft.com/office/drawing/2016/5/11/chartex" xmlns:cx6="http://schemas.microsoft.com/office/drawing/2016/5/12/chartex" xmlns:cx7="http://schemas.microsoft.com/office/drawing/2016/5/13/chartex" xmlns:cx8="http://schemas.microsoft.com/office/drawing/2016/5/14/chartex" xmlns:mc="http://schemas.openxmlformats.org/markup-compatibility/2006" xmlns:aink="http://schemas.microsoft.com/office/drawing/2016/ink" xmlns:am3d="http://schemas.microsoft.com/office/drawing/2017/model3d" xmlns:o="urn:schemas-microsoft-com:office:office" xmlns:oel="http://schemas.microsoft.com/office/2019/extlst" xmlns:r="http://schemas.openxmlformats.org/officeDocument/2006/relationships" xmlns:m="http://schemas.openxmlformats.org/officeDocument/2006/math" xmlns:v="urn:schemas-microsoft-com:vml" xmlns:wp14="http://schemas.microsoft.com/office/word/2010/wordprocessingDrawing" xmlns:wp="http://schemas.openxmlformats.org/drawingml/2006/wordprocessingDrawing" xmlns:w10="urn:schemas-microsoft-com:office:word" xmlns:w="http://schemas.openxmlformats.org/wordprocessingml/2006/main" xmlns:w14="http://schemas.microsoft.com/office/word/2010/wordml" xmlns:w15="http://schemas.microsoft.com/office/word/2012/wordml" xmlns:w16cex="http://schemas.microsoft.com/office/word/2018/wordml/cex" xmlns:w16cid="http://schemas.microsoft.com/office/word/2016/wordml/cid" xmlns:w16="http://schemas.microsoft.com/office/word/2018/wordml" xmlns:w16du="http://schemas.microsoft.com/office/word/2023/wordml/word16du" xmlns:w16sdtdh="http://schemas.microsoft.com/office/word/2020/wordml/sdtdatahash" xmlns:w16se="http://schemas.microsoft.com/office/word/2015/wordml/symex" xmlns:wpg="http://schemas.microsoft.com/office/word/2010/wordprocessingGroup" xmlns:wpi="http://schemas.microsoft.com/office/word/2010/wordprocessingInk" xmlns:wne="http://schemas.microsoft.com/office/word/2006/wordml" xmlns:wps="http://schemas.microsoft.com/office/word/2010/wordprocessingShape" mc:Ignorable="w14 w15 w16se w16cid w16 w16cex w16sdtdh wp14">
   <w:endnote w:type="separator" w:id="-1">
     <w:p>
       <w:r>
@@ -29338,7 +28901,7 @@
 </file>
 
 <file path=word/footer1.xml><?xml version="1.0" encoding="utf-8"?>
-<w:ftr xmlns:wpc="http://schemas.microsoft.com/office/word/2010/wordprocessingCanvas" xmlns:cx="http://schemas.microsoft.com/office/drawing/2014/chartex" xmlns:cx1="http://schemas.microsoft.com/office/drawing/2015/9/8/chartex" xmlns:cx2="http://schemas.microsoft.com/office/drawing/2015/10/21/chartex" xmlns:cx3="http://schemas.microsoft.com/office/drawing/2016/5/9/chartex" xmlns:cx4="http://schemas.microsoft.com/office/drawing/2016/5/10/chartex" xmlns:cx5="http://schemas.microsoft.com/office/drawing/2016/5/11/chartex" xmlns:cx6="http://schemas.microsoft.com/office/drawing/2016/5/12/chartex" xmlns:cx7="http://schemas.microsoft.com/office/drawing/2016/5/13/chartex" xmlns:cx8="http://schemas.microsoft.com/office/drawing/2016/5/14/chartex" xmlns:mc="http://schemas.openxmlformats.org/markup-compatibility/2006" xmlns:aink="http://schemas.microsoft.com/office/drawing/2016/ink" xmlns:am3d="http://schemas.microsoft.com/office/drawing/2017/model3d" xmlns:o="urn:schemas-microsoft-com:office:office" xmlns:oel="http://schemas.microsoft.com/office/2019/extlst" xmlns:r="http://schemas.openxmlformats.org/officeDocument/2006/relationships" xmlns:m="http://schemas.openxmlformats.org/officeDocument/2006/math" xmlns:v="urn:schemas-microsoft-com:vml" xmlns:wp14="http://schemas.microsoft.com/office/word/2010/wordprocessingDrawing" xmlns:wp="http://schemas.openxmlformats.org/drawingml/2006/wordprocessingDrawing" xmlns:w10="urn:schemas-microsoft-com:office:word" xmlns:w="http://schemas.openxmlformats.org/wordprocessingml/2006/main" xmlns:w14="http://schemas.microsoft.com/office/word/2010/wordml" xmlns:w15="http://schemas.microsoft.com/office/word/2012/wordml" xmlns:w16cex="http://schemas.microsoft.com/office/word/2018/wordml/cex" xmlns:w16cid="http://schemas.microsoft.com/office/word/2016/wordml/cid" xmlns:w16="http://schemas.microsoft.com/office/word/2018/wordml" xmlns:w16sdtdh="http://schemas.microsoft.com/office/word/2020/wordml/sdtdatahash" xmlns:w16se="http://schemas.microsoft.com/office/word/2015/wordml/symex" xmlns:wpg="http://schemas.microsoft.com/office/word/2010/wordprocessingGroup" xmlns:wpi="http://schemas.microsoft.com/office/word/2010/wordprocessingInk" xmlns:wne="http://schemas.microsoft.com/office/word/2006/wordml" xmlns:wps="http://schemas.microsoft.com/office/word/2010/wordprocessingShape" mc:Ignorable="w14 w15 w16se w16cid w16 w16cex w16sdtdh wp14">
+<w:ftr xmlns:wpc="http://schemas.microsoft.com/office/word/2010/wordprocessingCanvas" xmlns:cx="http://schemas.microsoft.com/office/drawing/2014/chartex" xmlns:cx1="http://schemas.microsoft.com/office/drawing/2015/9/8/chartex" xmlns:cx2="http://schemas.microsoft.com/office/drawing/2015/10/21/chartex" xmlns:cx3="http://schemas.microsoft.com/office/drawing/2016/5/9/chartex" xmlns:cx4="http://schemas.microsoft.com/office/drawing/2016/5/10/chartex" xmlns:cx5="http://schemas.microsoft.com/office/drawing/2016/5/11/chartex" xmlns:cx6="http://schemas.microsoft.com/office/drawing/2016/5/12/chartex" xmlns:cx7="http://schemas.microsoft.com/office/drawing/2016/5/13/chartex" xmlns:cx8="http://schemas.microsoft.com/office/drawing/2016/5/14/chartex" xmlns:mc="http://schemas.openxmlformats.org/markup-compatibility/2006" xmlns:aink="http://schemas.microsoft.com/office/drawing/2016/ink" xmlns:am3d="http://schemas.microsoft.com/office/drawing/2017/model3d" xmlns:o="urn:schemas-microsoft-com:office:office" xmlns:oel="http://schemas.microsoft.com/office/2019/extlst" xmlns:r="http://schemas.openxmlformats.org/officeDocument/2006/relationships" xmlns:m="http://schemas.openxmlformats.org/officeDocument/2006/math" xmlns:v="urn:schemas-microsoft-com:vml" xmlns:wp14="http://schemas.microsoft.com/office/word/2010/wordprocessingDrawing" xmlns:wp="http://schemas.openxmlformats.org/drawingml/2006/wordprocessingDrawing" xmlns:w10="urn:schemas-microsoft-com:office:word" xmlns:w="http://schemas.openxmlformats.org/wordprocessingml/2006/main" xmlns:w14="http://schemas.microsoft.com/office/word/2010/wordml" xmlns:w15="http://schemas.microsoft.com/office/word/2012/wordml" xmlns:w16cex="http://schemas.microsoft.com/office/word/2018/wordml/cex" xmlns:w16cid="http://schemas.microsoft.com/office/word/2016/wordml/cid" xmlns:w16="http://schemas.microsoft.com/office/word/2018/wordml" xmlns:w16du="http://schemas.microsoft.com/office/word/2023/wordml/word16du" xmlns:w16sdtdh="http://schemas.microsoft.com/office/word/2020/wordml/sdtdatahash" xmlns:w16se="http://schemas.microsoft.com/office/word/2015/wordml/symex" xmlns:wpg="http://schemas.microsoft.com/office/word/2010/wordprocessingGroup" xmlns:wpi="http://schemas.microsoft.com/office/word/2010/wordprocessingInk" xmlns:wne="http://schemas.microsoft.com/office/word/2006/wordml" xmlns:wps="http://schemas.microsoft.com/office/word/2010/wordprocessingShape" mc:Ignorable="w14 w15 w16se w16cid w16 w16cex w16sdtdh wp14">
   <w:sdt>
     <w:sdtPr>
       <w:rPr>
@@ -29389,7 +28952,7 @@
 </file>
 
 <file path=word/footnotes.xml><?xml version="1.0" encoding="utf-8"?>
-<w:footnotes xmlns:wpc="http://schemas.microsoft.com/office/word/2010/wordprocessingCanvas" xmlns:cx="http://schemas.microsoft.com/office/drawing/2014/chartex" xmlns:cx1="http://schemas.microsoft.com/office/drawing/2015/9/8/chartex" xmlns:cx2="http://schemas.microsoft.com/office/drawing/2015/10/21/chartex" xmlns:cx3="http://schemas.microsoft.com/office/drawing/2016/5/9/chartex" xmlns:cx4="http://schemas.microsoft.com/office/drawing/2016/5/10/chartex" xmlns:cx5="http://schemas.microsoft.com/office/drawing/2016/5/11/chartex" xmlns:cx6="http://schemas.microsoft.com/office/drawing/2016/5/12/chartex" xmlns:cx7="http://schemas.microsoft.com/office/drawing/2016/5/13/chartex" xmlns:cx8="http://schemas.microsoft.com/office/drawing/2016/5/14/chartex" xmlns:mc="http://schemas.openxmlformats.org/markup-compatibility/2006" xmlns:aink="http://schemas.microsoft.com/office/drawing/2016/ink" xmlns:am3d="http://schemas.microsoft.com/office/drawing/2017/model3d" xmlns:o="urn:schemas-microsoft-com:office:office" xmlns:oel="http://schemas.microsoft.com/office/2019/extlst" xmlns:r="http://schemas.openxmlformats.org/officeDocument/2006/relationships" xmlns:m="http://schemas.openxmlformats.org/officeDocument/2006/math" xmlns:v="urn:schemas-microsoft-com:vml" xmlns:wp14="http://schemas.microsoft.com/office/word/2010/wordprocessingDrawing" xmlns:wp="http://schemas.openxmlformats.org/drawingml/2006/wordprocessingDrawing" xmlns:w10="urn:schemas-microsoft-com:office:word" xmlns:w="http://schemas.openxmlformats.org/wordprocessingml/2006/main" xmlns:w14="http://schemas.microsoft.com/office/word/2010/wordml" xmlns:w15="http://schemas.microsoft.com/office/word/2012/wordml" xmlns:w16cex="http://schemas.microsoft.com/office/word/2018/wordml/cex" xmlns:w16cid="http://schemas.microsoft.com/office/word/2016/wordml/cid" xmlns:w16="http://schemas.microsoft.com/office/word/2018/wordml" xmlns:w16sdtdh="http://schemas.microsoft.com/office/word/2020/wordml/sdtdatahash" xmlns:w16se="http://schemas.microsoft.com/office/word/2015/wordml/symex" xmlns:wpg="http://schemas.microsoft.com/office/word/2010/wordprocessingGroup" xmlns:wpi="http://schemas.microsoft.com/office/word/2010/wordprocessingInk" xmlns:wne="http://schemas.microsoft.com/office/word/2006/wordml" xmlns:wps="http://schemas.microsoft.com/office/word/2010/wordprocessingShape" mc:Ignorable="w14 w15 w16se w16cid w16 w16cex w16sdtdh wp14">
+<w:footnotes xmlns:wpc="http://schemas.microsoft.com/office/word/2010/wordprocessingCanvas" xmlns:cx="http://schemas.microsoft.com/office/drawing/2014/chartex" xmlns:cx1="http://schemas.microsoft.com/office/drawing/2015/9/8/chartex" xmlns:cx2="http://schemas.microsoft.com/office/drawing/2015/10/21/chartex" xmlns:cx3="http://schemas.microsoft.com/office/drawing/2016/5/9/chartex" xmlns:cx4="http://schemas.microsoft.com/office/drawing/2016/5/10/chartex" xmlns:cx5="http://schemas.microsoft.com/office/drawing/2016/5/11/chartex" xmlns:cx6="http://schemas.microsoft.com/office/drawing/2016/5/12/chartex" xmlns:cx7="http://schemas.microsoft.com/office/drawing/2016/5/13/chartex" xmlns:cx8="http://schemas.microsoft.com/office/drawing/2016/5/14/chartex" xmlns:mc="http://schemas.openxmlformats.org/markup-compatibility/2006" xmlns:aink="http://schemas.microsoft.com/office/drawing/2016/ink" xmlns:am3d="http://schemas.microsoft.com/office/drawing/2017/model3d" xmlns:o="urn:schemas-microsoft-com:office:office" xmlns:oel="http://schemas.microsoft.com/office/2019/extlst" xmlns:r="http://schemas.openxmlformats.org/officeDocument/2006/relationships" xmlns:m="http://schemas.openxmlformats.org/officeDocument/2006/math" xmlns:v="urn:schemas-microsoft-com:vml" xmlns:wp14="http://schemas.microsoft.com/office/word/2010/wordprocessingDrawing" xmlns:wp="http://schemas.openxmlformats.org/drawingml/2006/wordprocessingDrawing" xmlns:w10="urn:schemas-microsoft-com:office:word" xmlns:w="http://schemas.openxmlformats.org/wordprocessingml/2006/main" xmlns:w14="http://schemas.microsoft.com/office/word/2010/wordml" xmlns:w15="http://schemas.microsoft.com/office/word/2012/wordml" xmlns:w16cex="http://schemas.microsoft.com/office/word/2018/wordml/cex" xmlns:w16cid="http://schemas.microsoft.com/office/word/2016/wordml/cid" xmlns:w16="http://schemas.microsoft.com/office/word/2018/wordml" xmlns:w16du="http://schemas.microsoft.com/office/word/2023/wordml/word16du" xmlns:w16sdtdh="http://schemas.microsoft.com/office/word/2020/wordml/sdtdatahash" xmlns:w16se="http://schemas.microsoft.com/office/word/2015/wordml/symex" xmlns:wpg="http://schemas.microsoft.com/office/word/2010/wordprocessingGroup" xmlns:wpi="http://schemas.microsoft.com/office/word/2010/wordprocessingInk" xmlns:wne="http://schemas.microsoft.com/office/word/2006/wordml" xmlns:wps="http://schemas.microsoft.com/office/word/2010/wordprocessingShape" mc:Ignorable="w14 w15 w16se w16cid w16 w16cex w16sdtdh wp14">
   <w:footnote w:type="separator" w:id="-1">
     <w:p>
       <w:r>
@@ -29408,7 +28971,7 @@
 </file>
 
 <file path=word/numbering.xml><?xml version="1.0" encoding="utf-8"?>
-<w:numbering xmlns:wpc="http://schemas.microsoft.com/office/word/2010/wordprocessingCanvas" xmlns:cx="http://schemas.microsoft.com/office/drawing/2014/chartex" xmlns:cx1="http://schemas.microsoft.com/office/drawing/2015/9/8/chartex" xmlns:cx2="http://schemas.microsoft.com/office/drawing/2015/10/21/chartex" xmlns:cx3="http://schemas.microsoft.com/office/drawing/2016/5/9/chartex" xmlns:cx4="http://schemas.microsoft.com/office/drawing/2016/5/10/chartex" xmlns:cx5="http://schemas.microsoft.com/office/drawing/2016/5/11/chartex" xmlns:cx6="http://schemas.microsoft.com/office/drawing/2016/5/12/chartex" xmlns:cx7="http://schemas.microsoft.com/office/drawing/2016/5/13/chartex" xmlns:cx8="http://schemas.microsoft.com/office/drawing/2016/5/14/chartex" xmlns:mc="http://schemas.openxmlformats.org/markup-compatibility/2006" xmlns:aink="http://schemas.microsoft.com/office/drawing/2016/ink" xmlns:am3d="http://schemas.microsoft.com/office/drawing/2017/model3d" xmlns:o="urn:schemas-microsoft-com:office:office" xmlns:oel="http://schemas.microsoft.com/office/2019/extlst" xmlns:r="http://schemas.openxmlformats.org/officeDocument/2006/relationships" xmlns:m="http://schemas.openxmlformats.org/officeDocument/2006/math" xmlns:v="urn:schemas-microsoft-com:vml" xmlns:wp14="http://schemas.microsoft.com/office/word/2010/wordprocessingDrawing" xmlns:wp="http://schemas.openxmlformats.org/drawingml/2006/wordprocessingDrawing" xmlns:w10="urn:schemas-microsoft-com:office:word" xmlns:w="http://schemas.openxmlformats.org/wordprocessingml/2006/main" xmlns:w14="http://schemas.microsoft.com/office/word/2010/wordml" xmlns:w15="http://schemas.microsoft.com/office/word/2012/wordml" xmlns:w16cex="http://schemas.microsoft.com/office/word/2018/wordml/cex" xmlns:w16cid="http://schemas.microsoft.com/office/word/2016/wordml/cid" xmlns:w16="http://schemas.microsoft.com/office/word/2018/wordml" xmlns:w16sdtdh="http://schemas.microsoft.com/office/word/2020/wordml/sdtdatahash" xmlns:w16se="http://schemas.microsoft.com/office/word/2015/wordml/symex" xmlns:wpg="http://schemas.microsoft.com/office/word/2010/wordprocessingGroup" xmlns:wpi="http://schemas.microsoft.com/office/word/2010/wordprocessingInk" xmlns:wne="http://schemas.microsoft.com/office/word/2006/wordml" xmlns:wps="http://schemas.microsoft.com/office/word/2010/wordprocessingShape" mc:Ignorable="w14 w15 w16se w16cid w16 w16cex w16sdtdh wp14">
+<w:numbering xmlns:wpc="http://schemas.microsoft.com/office/word/2010/wordprocessingCanvas" xmlns:cx="http://schemas.microsoft.com/office/drawing/2014/chartex" xmlns:cx1="http://schemas.microsoft.com/office/drawing/2015/9/8/chartex" xmlns:cx2="http://schemas.microsoft.com/office/drawing/2015/10/21/chartex" xmlns:cx3="http://schemas.microsoft.com/office/drawing/2016/5/9/chartex" xmlns:cx4="http://schemas.microsoft.com/office/drawing/2016/5/10/chartex" xmlns:cx5="http://schemas.microsoft.com/office/drawing/2016/5/11/chartex" xmlns:cx6="http://schemas.microsoft.com/office/drawing/2016/5/12/chartex" xmlns:cx7="http://schemas.microsoft.com/office/drawing/2016/5/13/chartex" xmlns:cx8="http://schemas.microsoft.com/office/drawing/2016/5/14/chartex" xmlns:mc="http://schemas.openxmlformats.org/markup-compatibility/2006" xmlns:aink="http://schemas.microsoft.com/office/drawing/2016/ink" xmlns:am3d="http://schemas.microsoft.com/office/drawing/2017/model3d" xmlns:o="urn:schemas-microsoft-com:office:office" xmlns:oel="http://schemas.microsoft.com/office/2019/extlst" xmlns:r="http://schemas.openxmlformats.org/officeDocument/2006/relationships" xmlns:m="http://schemas.openxmlformats.org/officeDocument/2006/math" xmlns:v="urn:schemas-microsoft-com:vml" xmlns:wp14="http://schemas.microsoft.com/office/word/2010/wordprocessingDrawing" xmlns:wp="http://schemas.openxmlformats.org/drawingml/2006/wordprocessingDrawing" xmlns:w10="urn:schemas-microsoft-com:office:word" xmlns:w="http://schemas.openxmlformats.org/wordprocessingml/2006/main" xmlns:w14="http://schemas.microsoft.com/office/word/2010/wordml" xmlns:w15="http://schemas.microsoft.com/office/word/2012/wordml" xmlns:w16cex="http://schemas.microsoft.com/office/word/2018/wordml/cex" xmlns:w16cid="http://schemas.microsoft.com/office/word/2016/wordml/cid" xmlns:w16="http://schemas.microsoft.com/office/word/2018/wordml" xmlns:w16du="http://schemas.microsoft.com/office/word/2023/wordml/word16du" xmlns:w16sdtdh="http://schemas.microsoft.com/office/word/2020/wordml/sdtdatahash" xmlns:w16se="http://schemas.microsoft.com/office/word/2015/wordml/symex" xmlns:wpg="http://schemas.microsoft.com/office/word/2010/wordprocessingGroup" xmlns:wpi="http://schemas.microsoft.com/office/word/2010/wordprocessingInk" xmlns:wne="http://schemas.microsoft.com/office/word/2006/wordml" xmlns:wps="http://schemas.microsoft.com/office/word/2010/wordprocessingShape" mc:Ignorable="w14 w15 w16se w16cid w16 w16cex w16sdtdh wp14">
   <w:abstractNum w:abstractNumId="0" w15:restartNumberingAfterBreak="0">
     <w:nsid w:val="01913980"/>
     <w:multiLevelType w:val="hybridMultilevel"/>
@@ -34587,6 +34150,25 @@
       <w:lang w:eastAsia="ja-JP"/>
     </w:rPr>
   </w:style>
+  <w:style w:type="paragraph" w:styleId="Caption">
+    <w:name w:val="caption"/>
+    <w:aliases w:val="Figure Caption"/>
+    <w:basedOn w:val="Normal"/>
+    <w:next w:val="Normal"/>
+    <w:autoRedefine/>
+    <w:uiPriority w:val="35"/>
+    <w:unhideWhenUsed/>
+    <w:qFormat/>
+    <w:rsid w:val="004460B8"/>
+    <w:pPr>
+      <w:spacing w:after="200"/>
+    </w:pPr>
+    <w:rPr>
+      <w:iCs/>
+      <w:sz w:val="18"/>
+      <w:szCs w:val="18"/>
+    </w:rPr>
+  </w:style>
 </w:styles>
 </file>
 

</xml_diff>